<commit_message>
Created basic Delete.  Also SaveComplete to for reroute to Table page.
</commit_message>
<xml_diff>
--- a/Angular Project Setup.docx
+++ b/Angular Project Setup.docx
@@ -671,6 +671,40 @@
           <w:rFonts w:ascii="Arial" w:hAnsi="Arial" w:cs="Arial"/>
         </w:rPr>
       </w:pPr>
+      <w:sdt>
+        <w:sdtPr>
+          <w:rPr>
+            <w:rFonts w:ascii="Arial" w:hAnsi="Arial" w:cs="Arial"/>
+          </w:rPr>
+          <w:id w:val="1255712662"/>
+          <w14:checkbox>
+            <w14:checked w14:val="0"/>
+            <w14:checkedState w14:val="2612" w14:font="MS Gothic"/>
+            <w14:uncheckedState w14:val="2610" w14:font="MS Gothic"/>
+          </w14:checkbox>
+        </w:sdtPr>
+        <w:sdtContent>
+          <w:r>
+            <w:rPr>
+              <w:rFonts w:ascii="MS Gothic" w:eastAsia="MS Gothic" w:hAnsi="MS Gothic" w:cs="Arial" w:hint="eastAsia"/>
+            </w:rPr>
+            <w:t>☐</w:t>
+          </w:r>
+        </w:sdtContent>
+      </w:sdt>
+      <w:r>
+        <w:rPr>
+          <w:rFonts w:ascii="Arial" w:hAnsi="Arial" w:cs="Arial"/>
+        </w:rPr>
+        <w:t xml:space="preserve"> Implement Error Handling</w:t>
+      </w:r>
+    </w:p>
+    <w:p>
+      <w:pPr>
+        <w:rPr>
+          <w:rFonts w:ascii="Arial" w:hAnsi="Arial" w:cs="Arial"/>
+        </w:rPr>
+      </w:pPr>
     </w:p>
     <w:p>
       <w:pPr>
@@ -8429,14 +8463,6 @@
         </w:rPr>
         <w:t xml:space="preserve"> Person</w:t>
       </w:r>
-      <w:r>
-        <w:rPr>
-          <w:rFonts w:ascii="Arial" w:hAnsi="Arial" w:cs="Arial"/>
-          <w:b/>
-          <w:bCs/>
-        </w:rPr>
-        <w:t xml:space="preserve"> – I’ll have to look at the reactive technique.</w:t>
-      </w:r>
     </w:p>
     <w:p>
       <w:pPr>
@@ -10802,7 +10828,7 @@
           <w:b/>
           <w:bCs/>
         </w:rPr>
-        <w:t xml:space="preserve">Enable Person Entry </w:t>
+        <w:t xml:space="preserve">Enable Person </w:t>
       </w:r>
       <w:r>
         <w:rPr>
@@ -10810,7 +10836,15 @@
           <w:b/>
           <w:bCs/>
         </w:rPr>
-        <w:t xml:space="preserve">Edit </w:t>
+        <w:t>Update/Edit</w:t>
+      </w:r>
+      <w:r>
+        <w:rPr>
+          <w:rFonts w:ascii="Arial" w:hAnsi="Arial" w:cs="Arial"/>
+          <w:b/>
+          <w:bCs/>
+        </w:rPr>
+        <w:t xml:space="preserve"> </w:t>
       </w:r>
       <w:r>
         <w:rPr>
@@ -13938,7 +13972,7 @@
           <w:b/>
           <w:bCs/>
         </w:rPr>
-        <w:t xml:space="preserve">Enable Person Entry </w:t>
+        <w:t xml:space="preserve">Enable Person </w:t>
       </w:r>
       <w:r>
         <w:rPr>
@@ -13946,7 +13980,7 @@
           <w:b/>
           <w:bCs/>
         </w:rPr>
-        <w:t xml:space="preserve">Edit </w:t>
+        <w:t xml:space="preserve">Update/Edit </w:t>
       </w:r>
       <w:r>
         <w:rPr>
@@ -15084,7 +15118,7 @@
           <w:b/>
           <w:bCs/>
         </w:rPr>
-        <w:t xml:space="preserve">Enable Person Entry </w:t>
+        <w:t xml:space="preserve">Enable Person </w:t>
       </w:r>
       <w:r>
         <w:rPr>
@@ -15092,7 +15126,7 @@
           <w:b/>
           <w:bCs/>
         </w:rPr>
-        <w:t xml:space="preserve">Edit </w:t>
+        <w:t xml:space="preserve">Update/Edit </w:t>
       </w:r>
       <w:r>
         <w:rPr>
@@ -18932,6 +18966,1386 @@
           <w:szCs w:val="21"/>
         </w:rPr>
         <w:t>&gt;</w:t>
+      </w:r>
+    </w:p>
+    <w:p>
+      <w:pPr>
+        <w:rPr>
+          <w:rFonts w:ascii="Arial" w:hAnsi="Arial" w:cs="Arial"/>
+        </w:rPr>
+      </w:pPr>
+    </w:p>
+    <w:p>
+      <w:pPr>
+        <w:rPr>
+          <w:rFonts w:ascii="Arial" w:hAnsi="Arial" w:cs="Arial"/>
+          <w:b/>
+          <w:bCs/>
+        </w:rPr>
+      </w:pPr>
+      <w:r>
+        <w:rPr>
+          <w:rFonts w:ascii="Arial" w:hAnsi="Arial" w:cs="Arial"/>
+          <w:b/>
+          <w:bCs/>
+        </w:rPr>
+        <w:t xml:space="preserve">Implement Delete via Form </w:t>
+      </w:r>
+      <w:r>
+        <w:rPr>
+          <w:rFonts w:ascii="Arial" w:hAnsi="Arial" w:cs="Arial"/>
+          <w:b/>
+          <w:bCs/>
+        </w:rPr>
+        <w:t>– Basic Setup</w:t>
+      </w:r>
+    </w:p>
+    <w:p>
+      <w:pPr>
+        <w:pStyle w:val="ListParagraph"/>
+        <w:numPr>
+          <w:ilvl w:val="0"/>
+          <w:numId w:val="21"/>
+        </w:numPr>
+        <w:rPr>
+          <w:rFonts w:ascii="Arial" w:hAnsi="Arial" w:cs="Arial"/>
+        </w:rPr>
+      </w:pPr>
+      <w:r>
+        <w:rPr>
+          <w:rFonts w:ascii="Arial" w:hAnsi="Arial" w:cs="Arial"/>
+        </w:rPr>
+        <w:t xml:space="preserve">In </w:t>
+      </w:r>
+      <w:proofErr w:type="spellStart"/>
+      <w:proofErr w:type="gramStart"/>
+      <w:r>
+        <w:rPr>
+          <w:rFonts w:ascii="Arial" w:hAnsi="Arial" w:cs="Arial"/>
+        </w:rPr>
+        <w:t>person.service</w:t>
+      </w:r>
+      <w:proofErr w:type="spellEnd"/>
+      <w:proofErr w:type="gramEnd"/>
+      <w:r>
+        <w:rPr>
+          <w:rFonts w:ascii="Arial" w:hAnsi="Arial" w:cs="Arial"/>
+        </w:rPr>
+        <w:t>, add the following method</w:t>
+      </w:r>
+    </w:p>
+    <w:p>
+      <w:pPr>
+        <w:shd w:val="clear" w:color="auto" w:fill="1E1E1E"/>
+        <w:spacing w:after="0" w:line="285" w:lineRule="atLeast"/>
+        <w:rPr>
+          <w:rFonts w:ascii="Consolas" w:eastAsia="Times New Roman" w:hAnsi="Consolas" w:cs="Times New Roman"/>
+          <w:color w:val="D4D4D4"/>
+          <w:sz w:val="21"/>
+          <w:szCs w:val="21"/>
+        </w:rPr>
+      </w:pPr>
+      <w:r>
+        <w:rPr>
+          <w:rFonts w:ascii="Consolas" w:eastAsia="Times New Roman" w:hAnsi="Consolas" w:cs="Times New Roman"/>
+          <w:color w:val="D4D4D4"/>
+          <w:sz w:val="21"/>
+          <w:szCs w:val="21"/>
+        </w:rPr>
+        <w:t xml:space="preserve">  </w:t>
+      </w:r>
+      <w:proofErr w:type="spellStart"/>
+      <w:proofErr w:type="gramStart"/>
+      <w:r>
+        <w:rPr>
+          <w:rFonts w:ascii="Consolas" w:eastAsia="Times New Roman" w:hAnsi="Consolas" w:cs="Times New Roman"/>
+          <w:color w:val="DCDCAA"/>
+          <w:sz w:val="21"/>
+          <w:szCs w:val="21"/>
+        </w:rPr>
+        <w:t>deletePerson</w:t>
+      </w:r>
+      <w:proofErr w:type="spellEnd"/>
+      <w:r>
+        <w:rPr>
+          <w:rFonts w:ascii="Consolas" w:eastAsia="Times New Roman" w:hAnsi="Consolas" w:cs="Times New Roman"/>
+          <w:color w:val="D4D4D4"/>
+          <w:sz w:val="21"/>
+          <w:szCs w:val="21"/>
+        </w:rPr>
+        <w:t>(</w:t>
+      </w:r>
+      <w:proofErr w:type="gramEnd"/>
+      <w:r>
+        <w:rPr>
+          <w:rFonts w:ascii="Consolas" w:eastAsia="Times New Roman" w:hAnsi="Consolas" w:cs="Times New Roman"/>
+          <w:color w:val="9CDCFE"/>
+          <w:sz w:val="21"/>
+          <w:szCs w:val="21"/>
+        </w:rPr>
+        <w:t>id</w:t>
+      </w:r>
+      <w:r>
+        <w:rPr>
+          <w:rFonts w:ascii="Consolas" w:eastAsia="Times New Roman" w:hAnsi="Consolas" w:cs="Times New Roman"/>
+          <w:color w:val="D4D4D4"/>
+          <w:sz w:val="21"/>
+          <w:szCs w:val="21"/>
+        </w:rPr>
+        <w:t xml:space="preserve">: </w:t>
+      </w:r>
+      <w:r>
+        <w:rPr>
+          <w:rFonts w:ascii="Consolas" w:eastAsia="Times New Roman" w:hAnsi="Consolas" w:cs="Times New Roman"/>
+          <w:color w:val="4EC9B0"/>
+          <w:sz w:val="21"/>
+          <w:szCs w:val="21"/>
+        </w:rPr>
+        <w:t>number</w:t>
+      </w:r>
+      <w:r>
+        <w:rPr>
+          <w:rFonts w:ascii="Consolas" w:eastAsia="Times New Roman" w:hAnsi="Consolas" w:cs="Times New Roman"/>
+          <w:color w:val="D4D4D4"/>
+          <w:sz w:val="21"/>
+          <w:szCs w:val="21"/>
+        </w:rPr>
+        <w:t xml:space="preserve">): </w:t>
+      </w:r>
+      <w:r>
+        <w:rPr>
+          <w:rFonts w:ascii="Consolas" w:eastAsia="Times New Roman" w:hAnsi="Consolas" w:cs="Times New Roman"/>
+          <w:color w:val="4EC9B0"/>
+          <w:sz w:val="21"/>
+          <w:szCs w:val="21"/>
+        </w:rPr>
+        <w:t>Observable</w:t>
+      </w:r>
+      <w:r>
+        <w:rPr>
+          <w:rFonts w:ascii="Consolas" w:eastAsia="Times New Roman" w:hAnsi="Consolas" w:cs="Times New Roman"/>
+          <w:color w:val="D4D4D4"/>
+          <w:sz w:val="21"/>
+          <w:szCs w:val="21"/>
+        </w:rPr>
+        <w:t>&lt;{}&gt; {</w:t>
+      </w:r>
+    </w:p>
+    <w:p>
+      <w:pPr>
+        <w:shd w:val="clear" w:color="auto" w:fill="1E1E1E"/>
+        <w:spacing w:after="0" w:line="285" w:lineRule="atLeast"/>
+        <w:rPr>
+          <w:rFonts w:ascii="Consolas" w:eastAsia="Times New Roman" w:hAnsi="Consolas" w:cs="Times New Roman"/>
+          <w:color w:val="D4D4D4"/>
+          <w:sz w:val="21"/>
+          <w:szCs w:val="21"/>
+        </w:rPr>
+      </w:pPr>
+      <w:r>
+        <w:rPr>
+          <w:rFonts w:ascii="Consolas" w:eastAsia="Times New Roman" w:hAnsi="Consolas" w:cs="Times New Roman"/>
+          <w:color w:val="D4D4D4"/>
+          <w:sz w:val="21"/>
+          <w:szCs w:val="21"/>
+        </w:rPr>
+        <w:t xml:space="preserve">    </w:t>
+      </w:r>
+      <w:r>
+        <w:rPr>
+          <w:rFonts w:ascii="Consolas" w:eastAsia="Times New Roman" w:hAnsi="Consolas" w:cs="Times New Roman"/>
+          <w:color w:val="569CD6"/>
+          <w:sz w:val="21"/>
+          <w:szCs w:val="21"/>
+        </w:rPr>
+        <w:t>const</w:t>
+      </w:r>
+      <w:r>
+        <w:rPr>
+          <w:rFonts w:ascii="Consolas" w:eastAsia="Times New Roman" w:hAnsi="Consolas" w:cs="Times New Roman"/>
+          <w:color w:val="D4D4D4"/>
+          <w:sz w:val="21"/>
+          <w:szCs w:val="21"/>
+        </w:rPr>
+        <w:t xml:space="preserve"> </w:t>
+      </w:r>
+      <w:proofErr w:type="spellStart"/>
+      <w:r>
+        <w:rPr>
+          <w:rFonts w:ascii="Consolas" w:eastAsia="Times New Roman" w:hAnsi="Consolas" w:cs="Times New Roman"/>
+          <w:color w:val="4FC1FF"/>
+          <w:sz w:val="21"/>
+          <w:szCs w:val="21"/>
+        </w:rPr>
+        <w:t>url</w:t>
+      </w:r>
+      <w:proofErr w:type="spellEnd"/>
+      <w:r>
+        <w:rPr>
+          <w:rFonts w:ascii="Consolas" w:eastAsia="Times New Roman" w:hAnsi="Consolas" w:cs="Times New Roman"/>
+          <w:color w:val="D4D4D4"/>
+          <w:sz w:val="21"/>
+          <w:szCs w:val="21"/>
+        </w:rPr>
+        <w:t xml:space="preserve"> = </w:t>
+      </w:r>
+      <w:r>
+        <w:rPr>
+          <w:rFonts w:ascii="Consolas" w:eastAsia="Times New Roman" w:hAnsi="Consolas" w:cs="Times New Roman"/>
+          <w:color w:val="CE9178"/>
+          <w:sz w:val="21"/>
+          <w:szCs w:val="21"/>
+        </w:rPr>
+        <w:t>`</w:t>
+      </w:r>
+      <w:r>
+        <w:rPr>
+          <w:rFonts w:ascii="Consolas" w:eastAsia="Times New Roman" w:hAnsi="Consolas" w:cs="Times New Roman"/>
+          <w:color w:val="569CD6"/>
+          <w:sz w:val="21"/>
+          <w:szCs w:val="21"/>
+        </w:rPr>
+        <w:t>${</w:t>
+      </w:r>
+      <w:proofErr w:type="spellStart"/>
+      <w:proofErr w:type="gramStart"/>
+      <w:r>
+        <w:rPr>
+          <w:rFonts w:ascii="Consolas" w:eastAsia="Times New Roman" w:hAnsi="Consolas" w:cs="Times New Roman"/>
+          <w:color w:val="569CD6"/>
+          <w:sz w:val="21"/>
+          <w:szCs w:val="21"/>
+        </w:rPr>
+        <w:t>this</w:t>
+      </w:r>
+      <w:r>
+        <w:rPr>
+          <w:rFonts w:ascii="Consolas" w:eastAsia="Times New Roman" w:hAnsi="Consolas" w:cs="Times New Roman"/>
+          <w:color w:val="D4D4D4"/>
+          <w:sz w:val="21"/>
+          <w:szCs w:val="21"/>
+        </w:rPr>
+        <w:t>.</w:t>
+      </w:r>
+      <w:r>
+        <w:rPr>
+          <w:rFonts w:ascii="Consolas" w:eastAsia="Times New Roman" w:hAnsi="Consolas" w:cs="Times New Roman"/>
+          <w:color w:val="9CDCFE"/>
+          <w:sz w:val="21"/>
+          <w:szCs w:val="21"/>
+        </w:rPr>
+        <w:t>peopleUrl</w:t>
+      </w:r>
+      <w:proofErr w:type="spellEnd"/>
+      <w:proofErr w:type="gramEnd"/>
+      <w:r>
+        <w:rPr>
+          <w:rFonts w:ascii="Consolas" w:eastAsia="Times New Roman" w:hAnsi="Consolas" w:cs="Times New Roman"/>
+          <w:color w:val="569CD6"/>
+          <w:sz w:val="21"/>
+          <w:szCs w:val="21"/>
+        </w:rPr>
+        <w:t>}</w:t>
+      </w:r>
+      <w:r>
+        <w:rPr>
+          <w:rFonts w:ascii="Consolas" w:eastAsia="Times New Roman" w:hAnsi="Consolas" w:cs="Times New Roman"/>
+          <w:color w:val="CE9178"/>
+          <w:sz w:val="21"/>
+          <w:szCs w:val="21"/>
+        </w:rPr>
+        <w:t>/</w:t>
+      </w:r>
+      <w:r>
+        <w:rPr>
+          <w:rFonts w:ascii="Consolas" w:eastAsia="Times New Roman" w:hAnsi="Consolas" w:cs="Times New Roman"/>
+          <w:color w:val="569CD6"/>
+          <w:sz w:val="21"/>
+          <w:szCs w:val="21"/>
+        </w:rPr>
+        <w:t>${</w:t>
+      </w:r>
+      <w:r>
+        <w:rPr>
+          <w:rFonts w:ascii="Consolas" w:eastAsia="Times New Roman" w:hAnsi="Consolas" w:cs="Times New Roman"/>
+          <w:color w:val="9CDCFE"/>
+          <w:sz w:val="21"/>
+          <w:szCs w:val="21"/>
+        </w:rPr>
+        <w:t>id</w:t>
+      </w:r>
+      <w:r>
+        <w:rPr>
+          <w:rFonts w:ascii="Consolas" w:eastAsia="Times New Roman" w:hAnsi="Consolas" w:cs="Times New Roman"/>
+          <w:color w:val="569CD6"/>
+          <w:sz w:val="21"/>
+          <w:szCs w:val="21"/>
+        </w:rPr>
+        <w:t>}</w:t>
+      </w:r>
+      <w:r>
+        <w:rPr>
+          <w:rFonts w:ascii="Consolas" w:eastAsia="Times New Roman" w:hAnsi="Consolas" w:cs="Times New Roman"/>
+          <w:color w:val="CE9178"/>
+          <w:sz w:val="21"/>
+          <w:szCs w:val="21"/>
+        </w:rPr>
+        <w:t>`</w:t>
+      </w:r>
+      <w:r>
+        <w:rPr>
+          <w:rFonts w:ascii="Consolas" w:eastAsia="Times New Roman" w:hAnsi="Consolas" w:cs="Times New Roman"/>
+          <w:color w:val="D4D4D4"/>
+          <w:sz w:val="21"/>
+          <w:szCs w:val="21"/>
+        </w:rPr>
+        <w:t>;</w:t>
+      </w:r>
+    </w:p>
+    <w:p>
+      <w:pPr>
+        <w:shd w:val="clear" w:color="auto" w:fill="1E1E1E"/>
+        <w:spacing w:after="0" w:line="285" w:lineRule="atLeast"/>
+        <w:rPr>
+          <w:rFonts w:ascii="Consolas" w:eastAsia="Times New Roman" w:hAnsi="Consolas" w:cs="Times New Roman"/>
+          <w:color w:val="D4D4D4"/>
+          <w:sz w:val="21"/>
+          <w:szCs w:val="21"/>
+        </w:rPr>
+      </w:pPr>
+      <w:r>
+        <w:rPr>
+          <w:rFonts w:ascii="Consolas" w:eastAsia="Times New Roman" w:hAnsi="Consolas" w:cs="Times New Roman"/>
+          <w:color w:val="D4D4D4"/>
+          <w:sz w:val="21"/>
+          <w:szCs w:val="21"/>
+        </w:rPr>
+        <w:t xml:space="preserve">    </w:t>
+      </w:r>
+      <w:r>
+        <w:rPr>
+          <w:rFonts w:ascii="Consolas" w:eastAsia="Times New Roman" w:hAnsi="Consolas" w:cs="Times New Roman"/>
+          <w:color w:val="C586C0"/>
+          <w:sz w:val="21"/>
+          <w:szCs w:val="21"/>
+        </w:rPr>
+        <w:t>return</w:t>
+      </w:r>
+      <w:r>
+        <w:rPr>
+          <w:rFonts w:ascii="Consolas" w:eastAsia="Times New Roman" w:hAnsi="Consolas" w:cs="Times New Roman"/>
+          <w:color w:val="D4D4D4"/>
+          <w:sz w:val="21"/>
+          <w:szCs w:val="21"/>
+        </w:rPr>
+        <w:t xml:space="preserve"> </w:t>
+      </w:r>
+      <w:proofErr w:type="spellStart"/>
+      <w:proofErr w:type="gramStart"/>
+      <w:r>
+        <w:rPr>
+          <w:rFonts w:ascii="Consolas" w:eastAsia="Times New Roman" w:hAnsi="Consolas" w:cs="Times New Roman"/>
+          <w:color w:val="569CD6"/>
+          <w:sz w:val="21"/>
+          <w:szCs w:val="21"/>
+        </w:rPr>
+        <w:t>this</w:t>
+      </w:r>
+      <w:r>
+        <w:rPr>
+          <w:rFonts w:ascii="Consolas" w:eastAsia="Times New Roman" w:hAnsi="Consolas" w:cs="Times New Roman"/>
+          <w:color w:val="D4D4D4"/>
+          <w:sz w:val="21"/>
+          <w:szCs w:val="21"/>
+        </w:rPr>
+        <w:t>.</w:t>
+      </w:r>
+      <w:r>
+        <w:rPr>
+          <w:rFonts w:ascii="Consolas" w:eastAsia="Times New Roman" w:hAnsi="Consolas" w:cs="Times New Roman"/>
+          <w:color w:val="9CDCFE"/>
+          <w:sz w:val="21"/>
+          <w:szCs w:val="21"/>
+        </w:rPr>
+        <w:t>http</w:t>
+      </w:r>
+      <w:proofErr w:type="gramEnd"/>
+      <w:r>
+        <w:rPr>
+          <w:rFonts w:ascii="Consolas" w:eastAsia="Times New Roman" w:hAnsi="Consolas" w:cs="Times New Roman"/>
+          <w:color w:val="D4D4D4"/>
+          <w:sz w:val="21"/>
+          <w:szCs w:val="21"/>
+        </w:rPr>
+        <w:t>.</w:t>
+      </w:r>
+      <w:r>
+        <w:rPr>
+          <w:rFonts w:ascii="Consolas" w:eastAsia="Times New Roman" w:hAnsi="Consolas" w:cs="Times New Roman"/>
+          <w:color w:val="DCDCAA"/>
+          <w:sz w:val="21"/>
+          <w:szCs w:val="21"/>
+        </w:rPr>
+        <w:t>delete</w:t>
+      </w:r>
+      <w:proofErr w:type="spellEnd"/>
+      <w:r>
+        <w:rPr>
+          <w:rFonts w:ascii="Consolas" w:eastAsia="Times New Roman" w:hAnsi="Consolas" w:cs="Times New Roman"/>
+          <w:color w:val="D4D4D4"/>
+          <w:sz w:val="21"/>
+          <w:szCs w:val="21"/>
+        </w:rPr>
+        <w:t>&lt;</w:t>
+      </w:r>
+      <w:r>
+        <w:rPr>
+          <w:rFonts w:ascii="Consolas" w:eastAsia="Times New Roman" w:hAnsi="Consolas" w:cs="Times New Roman"/>
+          <w:color w:val="4EC9B0"/>
+          <w:sz w:val="21"/>
+          <w:szCs w:val="21"/>
+        </w:rPr>
+        <w:t>Person</w:t>
+      </w:r>
+      <w:r>
+        <w:rPr>
+          <w:rFonts w:ascii="Consolas" w:eastAsia="Times New Roman" w:hAnsi="Consolas" w:cs="Times New Roman"/>
+          <w:color w:val="D4D4D4"/>
+          <w:sz w:val="21"/>
+          <w:szCs w:val="21"/>
+        </w:rPr>
+        <w:t>&gt;(</w:t>
+      </w:r>
+      <w:proofErr w:type="spellStart"/>
+      <w:r>
+        <w:rPr>
+          <w:rFonts w:ascii="Consolas" w:eastAsia="Times New Roman" w:hAnsi="Consolas" w:cs="Times New Roman"/>
+          <w:color w:val="4FC1FF"/>
+          <w:sz w:val="21"/>
+          <w:szCs w:val="21"/>
+        </w:rPr>
+        <w:t>url</w:t>
+      </w:r>
+      <w:proofErr w:type="spellEnd"/>
+      <w:r>
+        <w:rPr>
+          <w:rFonts w:ascii="Consolas" w:eastAsia="Times New Roman" w:hAnsi="Consolas" w:cs="Times New Roman"/>
+          <w:color w:val="D4D4D4"/>
+          <w:sz w:val="21"/>
+          <w:szCs w:val="21"/>
+        </w:rPr>
+        <w:t xml:space="preserve">, </w:t>
+      </w:r>
+      <w:proofErr w:type="spellStart"/>
+      <w:r>
+        <w:rPr>
+          <w:rFonts w:ascii="Consolas" w:eastAsia="Times New Roman" w:hAnsi="Consolas" w:cs="Times New Roman"/>
+          <w:color w:val="569CD6"/>
+          <w:sz w:val="21"/>
+          <w:szCs w:val="21"/>
+        </w:rPr>
+        <w:t>this</w:t>
+      </w:r>
+      <w:r>
+        <w:rPr>
+          <w:rFonts w:ascii="Consolas" w:eastAsia="Times New Roman" w:hAnsi="Consolas" w:cs="Times New Roman"/>
+          <w:color w:val="D4D4D4"/>
+          <w:sz w:val="21"/>
+          <w:szCs w:val="21"/>
+        </w:rPr>
+        <w:t>.</w:t>
+      </w:r>
+      <w:r>
+        <w:rPr>
+          <w:rFonts w:ascii="Consolas" w:eastAsia="Times New Roman" w:hAnsi="Consolas" w:cs="Times New Roman"/>
+          <w:color w:val="9CDCFE"/>
+          <w:sz w:val="21"/>
+          <w:szCs w:val="21"/>
+        </w:rPr>
+        <w:t>httpOptions</w:t>
+      </w:r>
+      <w:proofErr w:type="spellEnd"/>
+      <w:r>
+        <w:rPr>
+          <w:rFonts w:ascii="Consolas" w:eastAsia="Times New Roman" w:hAnsi="Consolas" w:cs="Times New Roman"/>
+          <w:color w:val="D4D4D4"/>
+          <w:sz w:val="21"/>
+          <w:szCs w:val="21"/>
+        </w:rPr>
+        <w:t>);</w:t>
+      </w:r>
+    </w:p>
+    <w:p>
+      <w:pPr>
+        <w:shd w:val="clear" w:color="auto" w:fill="1E1E1E"/>
+        <w:spacing w:after="0" w:line="285" w:lineRule="atLeast"/>
+        <w:rPr>
+          <w:rFonts w:ascii="Consolas" w:eastAsia="Times New Roman" w:hAnsi="Consolas" w:cs="Times New Roman"/>
+          <w:color w:val="D4D4D4"/>
+          <w:sz w:val="21"/>
+          <w:szCs w:val="21"/>
+        </w:rPr>
+      </w:pPr>
+      <w:r>
+        <w:rPr>
+          <w:rFonts w:ascii="Consolas" w:eastAsia="Times New Roman" w:hAnsi="Consolas" w:cs="Times New Roman"/>
+          <w:color w:val="D4D4D4"/>
+          <w:sz w:val="21"/>
+          <w:szCs w:val="21"/>
+        </w:rPr>
+        <w:t>  }</w:t>
+      </w:r>
+    </w:p>
+    <w:p>
+      <w:pPr>
+        <w:pStyle w:val="ListParagraph"/>
+        <w:numPr>
+          <w:ilvl w:val="1"/>
+          <w:numId w:val="21"/>
+        </w:numPr>
+        <w:rPr>
+          <w:rFonts w:ascii="Arial" w:hAnsi="Arial" w:cs="Arial"/>
+        </w:rPr>
+      </w:pPr>
+      <w:r>
+        <w:rPr>
+          <w:rFonts w:ascii="Arial" w:hAnsi="Arial" w:cs="Arial"/>
+        </w:rPr>
+        <w:t xml:space="preserve">Note: you can use the following for the </w:t>
+      </w:r>
+      <w:proofErr w:type="spellStart"/>
+      <w:r>
+        <w:rPr>
+          <w:rFonts w:ascii="Arial" w:hAnsi="Arial" w:cs="Arial"/>
+        </w:rPr>
+        <w:t>url</w:t>
+      </w:r>
+      <w:proofErr w:type="spellEnd"/>
+      <w:r>
+        <w:rPr>
+          <w:rFonts w:ascii="Arial" w:hAnsi="Arial" w:cs="Arial"/>
+        </w:rPr>
+        <w:t>, still works.  Looks messy though.</w:t>
+      </w:r>
+    </w:p>
+    <w:p>
+      <w:pPr>
+        <w:pStyle w:val="ListParagraph"/>
+        <w:numPr>
+          <w:ilvl w:val="2"/>
+          <w:numId w:val="21"/>
+        </w:numPr>
+        <w:rPr>
+          <w:rFonts w:ascii="Arial" w:hAnsi="Arial" w:cs="Arial"/>
+        </w:rPr>
+      </w:pPr>
+      <w:r>
+        <w:rPr>
+          <w:rFonts w:ascii="Arial" w:hAnsi="Arial" w:cs="Arial"/>
+        </w:rPr>
+        <w:t xml:space="preserve">const </w:t>
+      </w:r>
+      <w:proofErr w:type="spellStart"/>
+      <w:r>
+        <w:rPr>
+          <w:rFonts w:ascii="Arial" w:hAnsi="Arial" w:cs="Arial"/>
+        </w:rPr>
+        <w:t>url</w:t>
+      </w:r>
+      <w:proofErr w:type="spellEnd"/>
+      <w:r>
+        <w:rPr>
+          <w:rFonts w:ascii="Arial" w:hAnsi="Arial" w:cs="Arial"/>
+        </w:rPr>
+        <w:t xml:space="preserve"> = </w:t>
+      </w:r>
+      <w:proofErr w:type="spellStart"/>
+      <w:proofErr w:type="gramStart"/>
+      <w:r>
+        <w:rPr>
+          <w:rFonts w:ascii="Arial" w:hAnsi="Arial" w:cs="Arial"/>
+        </w:rPr>
+        <w:t>this.peopleUrl</w:t>
+      </w:r>
+      <w:proofErr w:type="spellEnd"/>
+      <w:proofErr w:type="gramEnd"/>
+      <w:r>
+        <w:rPr>
+          <w:rFonts w:ascii="Arial" w:hAnsi="Arial" w:cs="Arial"/>
+        </w:rPr>
+        <w:t xml:space="preserve"> + '/' + id;</w:t>
+      </w:r>
+    </w:p>
+    <w:p>
+      <w:pPr>
+        <w:pStyle w:val="ListParagraph"/>
+        <w:numPr>
+          <w:ilvl w:val="0"/>
+          <w:numId w:val="21"/>
+        </w:numPr>
+        <w:rPr>
+          <w:rFonts w:ascii="Arial" w:hAnsi="Arial" w:cs="Arial"/>
+        </w:rPr>
+      </w:pPr>
+      <w:r>
+        <w:rPr>
+          <w:rFonts w:ascii="Arial" w:hAnsi="Arial" w:cs="Arial"/>
+        </w:rPr>
+        <w:t>In my-</w:t>
+      </w:r>
+      <w:proofErr w:type="spellStart"/>
+      <w:proofErr w:type="gramStart"/>
+      <w:r>
+        <w:rPr>
+          <w:rFonts w:ascii="Arial" w:hAnsi="Arial" w:cs="Arial"/>
+        </w:rPr>
+        <w:t>form.component</w:t>
+      </w:r>
+      <w:proofErr w:type="gramEnd"/>
+      <w:r>
+        <w:rPr>
+          <w:rFonts w:ascii="Arial" w:hAnsi="Arial" w:cs="Arial"/>
+        </w:rPr>
+        <w:t>.ts</w:t>
+      </w:r>
+      <w:proofErr w:type="spellEnd"/>
+      <w:r>
+        <w:rPr>
+          <w:rFonts w:ascii="Arial" w:hAnsi="Arial" w:cs="Arial"/>
+        </w:rPr>
+        <w:t>, add the following method</w:t>
+      </w:r>
+    </w:p>
+    <w:p>
+      <w:pPr>
+        <w:shd w:val="clear" w:color="auto" w:fill="1E1E1E"/>
+        <w:spacing w:after="0" w:line="285" w:lineRule="atLeast"/>
+        <w:rPr>
+          <w:rFonts w:ascii="Consolas" w:eastAsia="Times New Roman" w:hAnsi="Consolas" w:cs="Times New Roman"/>
+          <w:color w:val="D4D4D4"/>
+          <w:sz w:val="21"/>
+          <w:szCs w:val="21"/>
+        </w:rPr>
+      </w:pPr>
+      <w:r>
+        <w:rPr>
+          <w:rFonts w:ascii="Consolas" w:eastAsia="Times New Roman" w:hAnsi="Consolas" w:cs="Times New Roman"/>
+          <w:color w:val="D4D4D4"/>
+          <w:sz w:val="21"/>
+          <w:szCs w:val="21"/>
+        </w:rPr>
+        <w:t xml:space="preserve">  </w:t>
+      </w:r>
+      <w:proofErr w:type="spellStart"/>
+      <w:proofErr w:type="gramStart"/>
+      <w:r>
+        <w:rPr>
+          <w:rFonts w:ascii="Consolas" w:eastAsia="Times New Roman" w:hAnsi="Consolas" w:cs="Times New Roman"/>
+          <w:color w:val="DCDCAA"/>
+          <w:sz w:val="21"/>
+          <w:szCs w:val="21"/>
+        </w:rPr>
+        <w:t>deletePerson</w:t>
+      </w:r>
+      <w:proofErr w:type="spellEnd"/>
+      <w:r>
+        <w:rPr>
+          <w:rFonts w:ascii="Consolas" w:eastAsia="Times New Roman" w:hAnsi="Consolas" w:cs="Times New Roman"/>
+          <w:color w:val="D4D4D4"/>
+          <w:sz w:val="21"/>
+          <w:szCs w:val="21"/>
+        </w:rPr>
+        <w:t>(</w:t>
+      </w:r>
+      <w:proofErr w:type="gramEnd"/>
+      <w:r>
+        <w:rPr>
+          <w:rFonts w:ascii="Consolas" w:eastAsia="Times New Roman" w:hAnsi="Consolas" w:cs="Times New Roman"/>
+          <w:color w:val="D4D4D4"/>
+          <w:sz w:val="21"/>
+          <w:szCs w:val="21"/>
+        </w:rPr>
+        <w:t xml:space="preserve">): </w:t>
+      </w:r>
+      <w:r>
+        <w:rPr>
+          <w:rFonts w:ascii="Consolas" w:eastAsia="Times New Roman" w:hAnsi="Consolas" w:cs="Times New Roman"/>
+          <w:color w:val="4EC9B0"/>
+          <w:sz w:val="21"/>
+          <w:szCs w:val="21"/>
+        </w:rPr>
+        <w:t>void</w:t>
+      </w:r>
+      <w:r>
+        <w:rPr>
+          <w:rFonts w:ascii="Consolas" w:eastAsia="Times New Roman" w:hAnsi="Consolas" w:cs="Times New Roman"/>
+          <w:color w:val="D4D4D4"/>
+          <w:sz w:val="21"/>
+          <w:szCs w:val="21"/>
+        </w:rPr>
+        <w:t xml:space="preserve"> {</w:t>
+      </w:r>
+    </w:p>
+    <w:p>
+      <w:pPr>
+        <w:shd w:val="clear" w:color="auto" w:fill="1E1E1E"/>
+        <w:spacing w:after="0" w:line="285" w:lineRule="atLeast"/>
+        <w:rPr>
+          <w:rFonts w:ascii="Consolas" w:eastAsia="Times New Roman" w:hAnsi="Consolas" w:cs="Times New Roman"/>
+          <w:color w:val="D4D4D4"/>
+          <w:sz w:val="21"/>
+          <w:szCs w:val="21"/>
+        </w:rPr>
+      </w:pPr>
+      <w:r>
+        <w:rPr>
+          <w:rFonts w:ascii="Consolas" w:eastAsia="Times New Roman" w:hAnsi="Consolas" w:cs="Times New Roman"/>
+          <w:color w:val="D4D4D4"/>
+          <w:sz w:val="21"/>
+          <w:szCs w:val="21"/>
+        </w:rPr>
+        <w:t xml:space="preserve">    </w:t>
+      </w:r>
+      <w:proofErr w:type="spellStart"/>
+      <w:proofErr w:type="gramStart"/>
+      <w:r>
+        <w:rPr>
+          <w:rFonts w:ascii="Consolas" w:eastAsia="Times New Roman" w:hAnsi="Consolas" w:cs="Times New Roman"/>
+          <w:color w:val="569CD6"/>
+          <w:sz w:val="21"/>
+          <w:szCs w:val="21"/>
+        </w:rPr>
+        <w:t>this</w:t>
+      </w:r>
+      <w:r>
+        <w:rPr>
+          <w:rFonts w:ascii="Consolas" w:eastAsia="Times New Roman" w:hAnsi="Consolas" w:cs="Times New Roman"/>
+          <w:color w:val="D4D4D4"/>
+          <w:sz w:val="21"/>
+          <w:szCs w:val="21"/>
+        </w:rPr>
+        <w:t>.</w:t>
+      </w:r>
+      <w:r>
+        <w:rPr>
+          <w:rFonts w:ascii="Consolas" w:eastAsia="Times New Roman" w:hAnsi="Consolas" w:cs="Times New Roman"/>
+          <w:color w:val="9CDCFE"/>
+          <w:sz w:val="21"/>
+          <w:szCs w:val="21"/>
+        </w:rPr>
+        <w:t>personService</w:t>
+      </w:r>
+      <w:r>
+        <w:rPr>
+          <w:rFonts w:ascii="Consolas" w:eastAsia="Times New Roman" w:hAnsi="Consolas" w:cs="Times New Roman"/>
+          <w:color w:val="D4D4D4"/>
+          <w:sz w:val="21"/>
+          <w:szCs w:val="21"/>
+        </w:rPr>
+        <w:t>.</w:t>
+      </w:r>
+      <w:r>
+        <w:rPr>
+          <w:rFonts w:ascii="Consolas" w:eastAsia="Times New Roman" w:hAnsi="Consolas" w:cs="Times New Roman"/>
+          <w:color w:val="DCDCAA"/>
+          <w:sz w:val="21"/>
+          <w:szCs w:val="21"/>
+        </w:rPr>
+        <w:t>deletePerson</w:t>
+      </w:r>
+      <w:proofErr w:type="spellEnd"/>
+      <w:proofErr w:type="gramEnd"/>
+      <w:r>
+        <w:rPr>
+          <w:rFonts w:ascii="Consolas" w:eastAsia="Times New Roman" w:hAnsi="Consolas" w:cs="Times New Roman"/>
+          <w:color w:val="D4D4D4"/>
+          <w:sz w:val="21"/>
+          <w:szCs w:val="21"/>
+        </w:rPr>
+        <w:t>(</w:t>
+      </w:r>
+      <w:r>
+        <w:rPr>
+          <w:rFonts w:ascii="Consolas" w:eastAsia="Times New Roman" w:hAnsi="Consolas" w:cs="Times New Roman"/>
+          <w:color w:val="569CD6"/>
+          <w:sz w:val="21"/>
+          <w:szCs w:val="21"/>
+        </w:rPr>
+        <w:t>this</w:t>
+      </w:r>
+      <w:r>
+        <w:rPr>
+          <w:rFonts w:ascii="Consolas" w:eastAsia="Times New Roman" w:hAnsi="Consolas" w:cs="Times New Roman"/>
+          <w:color w:val="D4D4D4"/>
+          <w:sz w:val="21"/>
+          <w:szCs w:val="21"/>
+        </w:rPr>
+        <w:t>.</w:t>
+      </w:r>
+      <w:r>
+        <w:rPr>
+          <w:rFonts w:ascii="Consolas" w:eastAsia="Times New Roman" w:hAnsi="Consolas" w:cs="Times New Roman"/>
+          <w:color w:val="9CDCFE"/>
+          <w:sz w:val="21"/>
+          <w:szCs w:val="21"/>
+        </w:rPr>
+        <w:t>person</w:t>
+      </w:r>
+      <w:r>
+        <w:rPr>
+          <w:rFonts w:ascii="Consolas" w:eastAsia="Times New Roman" w:hAnsi="Consolas" w:cs="Times New Roman"/>
+          <w:color w:val="D4D4D4"/>
+          <w:sz w:val="21"/>
+          <w:szCs w:val="21"/>
+        </w:rPr>
+        <w:t>.</w:t>
+      </w:r>
+      <w:r>
+        <w:rPr>
+          <w:rFonts w:ascii="Consolas" w:eastAsia="Times New Roman" w:hAnsi="Consolas" w:cs="Times New Roman"/>
+          <w:color w:val="9CDCFE"/>
+          <w:sz w:val="21"/>
+          <w:szCs w:val="21"/>
+        </w:rPr>
+        <w:t>id</w:t>
+      </w:r>
+      <w:r>
+        <w:rPr>
+          <w:rFonts w:ascii="Consolas" w:eastAsia="Times New Roman" w:hAnsi="Consolas" w:cs="Times New Roman"/>
+          <w:color w:val="D4D4D4"/>
+          <w:sz w:val="21"/>
+          <w:szCs w:val="21"/>
+        </w:rPr>
+        <w:t>).</w:t>
+      </w:r>
+      <w:r>
+        <w:rPr>
+          <w:rFonts w:ascii="Consolas" w:eastAsia="Times New Roman" w:hAnsi="Consolas" w:cs="Times New Roman"/>
+          <w:color w:val="DCDCAA"/>
+          <w:sz w:val="21"/>
+          <w:szCs w:val="21"/>
+        </w:rPr>
+        <w:t>subscribe</w:t>
+      </w:r>
+      <w:r>
+        <w:rPr>
+          <w:rFonts w:ascii="Consolas" w:eastAsia="Times New Roman" w:hAnsi="Consolas" w:cs="Times New Roman"/>
+          <w:color w:val="D4D4D4"/>
+          <w:sz w:val="21"/>
+          <w:szCs w:val="21"/>
+        </w:rPr>
+        <w:t>();</w:t>
+      </w:r>
+    </w:p>
+    <w:p>
+      <w:pPr>
+        <w:shd w:val="clear" w:color="auto" w:fill="1E1E1E"/>
+        <w:spacing w:after="0" w:line="285" w:lineRule="atLeast"/>
+        <w:rPr>
+          <w:rFonts w:ascii="Consolas" w:eastAsia="Times New Roman" w:hAnsi="Consolas" w:cs="Times New Roman"/>
+          <w:color w:val="D4D4D4"/>
+          <w:sz w:val="21"/>
+          <w:szCs w:val="21"/>
+        </w:rPr>
+      </w:pPr>
+      <w:r>
+        <w:rPr>
+          <w:rFonts w:ascii="Consolas" w:eastAsia="Times New Roman" w:hAnsi="Consolas" w:cs="Times New Roman"/>
+          <w:color w:val="D4D4D4"/>
+          <w:sz w:val="21"/>
+          <w:szCs w:val="21"/>
+        </w:rPr>
+        <w:t xml:space="preserve">    </w:t>
+      </w:r>
+      <w:proofErr w:type="spellStart"/>
+      <w:proofErr w:type="gramStart"/>
+      <w:r>
+        <w:rPr>
+          <w:rFonts w:ascii="Consolas" w:eastAsia="Times New Roman" w:hAnsi="Consolas" w:cs="Times New Roman"/>
+          <w:color w:val="569CD6"/>
+          <w:sz w:val="21"/>
+          <w:szCs w:val="21"/>
+        </w:rPr>
+        <w:t>this</w:t>
+      </w:r>
+      <w:r>
+        <w:rPr>
+          <w:rFonts w:ascii="Consolas" w:eastAsia="Times New Roman" w:hAnsi="Consolas" w:cs="Times New Roman"/>
+          <w:color w:val="D4D4D4"/>
+          <w:sz w:val="21"/>
+          <w:szCs w:val="21"/>
+        </w:rPr>
+        <w:t>.</w:t>
+      </w:r>
+      <w:r>
+        <w:rPr>
+          <w:rFonts w:ascii="Consolas" w:eastAsia="Times New Roman" w:hAnsi="Consolas" w:cs="Times New Roman"/>
+          <w:color w:val="DCDCAA"/>
+          <w:sz w:val="21"/>
+          <w:szCs w:val="21"/>
+        </w:rPr>
+        <w:t>onSaveComplete</w:t>
+      </w:r>
+      <w:proofErr w:type="spellEnd"/>
+      <w:proofErr w:type="gramEnd"/>
+      <w:r>
+        <w:rPr>
+          <w:rFonts w:ascii="Consolas" w:eastAsia="Times New Roman" w:hAnsi="Consolas" w:cs="Times New Roman"/>
+          <w:color w:val="D4D4D4"/>
+          <w:sz w:val="21"/>
+          <w:szCs w:val="21"/>
+        </w:rPr>
+        <w:t>();</w:t>
+      </w:r>
+    </w:p>
+    <w:p>
+      <w:pPr>
+        <w:shd w:val="clear" w:color="auto" w:fill="1E1E1E"/>
+        <w:spacing w:after="0" w:line="285" w:lineRule="atLeast"/>
+        <w:rPr>
+          <w:rFonts w:ascii="Consolas" w:eastAsia="Times New Roman" w:hAnsi="Consolas" w:cs="Times New Roman"/>
+          <w:color w:val="D4D4D4"/>
+          <w:sz w:val="21"/>
+          <w:szCs w:val="21"/>
+        </w:rPr>
+      </w:pPr>
+      <w:r>
+        <w:rPr>
+          <w:rFonts w:ascii="Consolas" w:eastAsia="Times New Roman" w:hAnsi="Consolas" w:cs="Times New Roman"/>
+          <w:color w:val="D4D4D4"/>
+          <w:sz w:val="21"/>
+          <w:szCs w:val="21"/>
+        </w:rPr>
+        <w:t>  }</w:t>
+      </w:r>
+    </w:p>
+    <w:p>
+      <w:pPr>
+        <w:pStyle w:val="ListParagraph"/>
+        <w:numPr>
+          <w:ilvl w:val="0"/>
+          <w:numId w:val="21"/>
+        </w:numPr>
+        <w:rPr>
+          <w:rFonts w:ascii="Arial" w:hAnsi="Arial" w:cs="Arial"/>
+        </w:rPr>
+      </w:pPr>
+      <w:r>
+        <w:rPr>
+          <w:rFonts w:ascii="Arial" w:hAnsi="Arial" w:cs="Arial"/>
+        </w:rPr>
+        <w:t>Finally, in my-form.component.html add a delete button</w:t>
+      </w:r>
+    </w:p>
+    <w:p>
+      <w:pPr>
+        <w:shd w:val="clear" w:color="auto" w:fill="1E1E1E"/>
+        <w:spacing w:after="0" w:line="285" w:lineRule="atLeast"/>
+        <w:rPr>
+          <w:rFonts w:ascii="Consolas" w:eastAsia="Times New Roman" w:hAnsi="Consolas" w:cs="Times New Roman"/>
+          <w:color w:val="D4D4D4"/>
+          <w:sz w:val="21"/>
+          <w:szCs w:val="21"/>
+        </w:rPr>
+      </w:pPr>
+      <w:r>
+        <w:rPr>
+          <w:rFonts w:ascii="Consolas" w:eastAsia="Times New Roman" w:hAnsi="Consolas" w:cs="Times New Roman"/>
+          <w:color w:val="D4D4D4"/>
+          <w:sz w:val="21"/>
+          <w:szCs w:val="21"/>
+        </w:rPr>
+        <w:t xml:space="preserve">  </w:t>
+      </w:r>
+      <w:r>
+        <w:rPr>
+          <w:rFonts w:ascii="Consolas" w:eastAsia="Times New Roman" w:hAnsi="Consolas" w:cs="Times New Roman"/>
+          <w:color w:val="808080"/>
+          <w:sz w:val="21"/>
+          <w:szCs w:val="21"/>
+        </w:rPr>
+        <w:t>&lt;</w:t>
+      </w:r>
+      <w:r>
+        <w:rPr>
+          <w:rFonts w:ascii="Consolas" w:eastAsia="Times New Roman" w:hAnsi="Consolas" w:cs="Times New Roman"/>
+          <w:color w:val="569CD6"/>
+          <w:sz w:val="21"/>
+          <w:szCs w:val="21"/>
+        </w:rPr>
+        <w:t>button</w:t>
+      </w:r>
+      <w:r>
+        <w:rPr>
+          <w:rFonts w:ascii="Consolas" w:eastAsia="Times New Roman" w:hAnsi="Consolas" w:cs="Times New Roman"/>
+          <w:color w:val="D4D4D4"/>
+          <w:sz w:val="21"/>
+          <w:szCs w:val="21"/>
+        </w:rPr>
+        <w:t xml:space="preserve"> </w:t>
+      </w:r>
+      <w:r>
+        <w:rPr>
+          <w:rFonts w:ascii="Consolas" w:eastAsia="Times New Roman" w:hAnsi="Consolas" w:cs="Times New Roman"/>
+          <w:color w:val="9CDCFE"/>
+          <w:sz w:val="21"/>
+          <w:szCs w:val="21"/>
+        </w:rPr>
+        <w:t>type</w:t>
+      </w:r>
+      <w:r>
+        <w:rPr>
+          <w:rFonts w:ascii="Consolas" w:eastAsia="Times New Roman" w:hAnsi="Consolas" w:cs="Times New Roman"/>
+          <w:color w:val="D4D4D4"/>
+          <w:sz w:val="21"/>
+          <w:szCs w:val="21"/>
+        </w:rPr>
+        <w:t>=</w:t>
+      </w:r>
+      <w:r>
+        <w:rPr>
+          <w:rFonts w:ascii="Consolas" w:eastAsia="Times New Roman" w:hAnsi="Consolas" w:cs="Times New Roman"/>
+          <w:color w:val="CE9178"/>
+          <w:sz w:val="21"/>
+          <w:szCs w:val="21"/>
+        </w:rPr>
+        <w:t>"button"</w:t>
+      </w:r>
+      <w:r>
+        <w:rPr>
+          <w:rFonts w:ascii="Consolas" w:eastAsia="Times New Roman" w:hAnsi="Consolas" w:cs="Times New Roman"/>
+          <w:color w:val="D4D4D4"/>
+          <w:sz w:val="21"/>
+          <w:szCs w:val="21"/>
+        </w:rPr>
+        <w:t xml:space="preserve"> </w:t>
+      </w:r>
+      <w:r>
+        <w:rPr>
+          <w:rFonts w:ascii="Consolas" w:eastAsia="Times New Roman" w:hAnsi="Consolas" w:cs="Times New Roman"/>
+          <w:color w:val="9CDCFE"/>
+          <w:sz w:val="21"/>
+          <w:szCs w:val="21"/>
+        </w:rPr>
+        <w:t>(click)</w:t>
+      </w:r>
+      <w:r>
+        <w:rPr>
+          <w:rFonts w:ascii="Consolas" w:eastAsia="Times New Roman" w:hAnsi="Consolas" w:cs="Times New Roman"/>
+          <w:color w:val="D4D4D4"/>
+          <w:sz w:val="21"/>
+          <w:szCs w:val="21"/>
+        </w:rPr>
+        <w:t>=</w:t>
+      </w:r>
+      <w:r>
+        <w:rPr>
+          <w:rFonts w:ascii="Consolas" w:eastAsia="Times New Roman" w:hAnsi="Consolas" w:cs="Times New Roman"/>
+          <w:color w:val="CE9178"/>
+          <w:sz w:val="21"/>
+          <w:szCs w:val="21"/>
+        </w:rPr>
+        <w:t>"</w:t>
+      </w:r>
+      <w:proofErr w:type="spellStart"/>
+      <w:r>
+        <w:rPr>
+          <w:rFonts w:ascii="Consolas" w:eastAsia="Times New Roman" w:hAnsi="Consolas" w:cs="Times New Roman"/>
+          <w:color w:val="DCDCAA"/>
+          <w:sz w:val="21"/>
+          <w:szCs w:val="21"/>
+        </w:rPr>
+        <w:t>deletePerson</w:t>
+      </w:r>
+      <w:proofErr w:type="spellEnd"/>
+      <w:r>
+        <w:rPr>
+          <w:rFonts w:ascii="Consolas" w:eastAsia="Times New Roman" w:hAnsi="Consolas" w:cs="Times New Roman"/>
+          <w:color w:val="D4D4D4"/>
+          <w:sz w:val="21"/>
+          <w:szCs w:val="21"/>
+        </w:rPr>
+        <w:t>()</w:t>
+      </w:r>
+      <w:r>
+        <w:rPr>
+          <w:rFonts w:ascii="Consolas" w:eastAsia="Times New Roman" w:hAnsi="Consolas" w:cs="Times New Roman"/>
+          <w:color w:val="CE9178"/>
+          <w:sz w:val="21"/>
+          <w:szCs w:val="21"/>
+        </w:rPr>
+        <w:t>"</w:t>
+      </w:r>
+      <w:r>
+        <w:rPr>
+          <w:rFonts w:ascii="Consolas" w:eastAsia="Times New Roman" w:hAnsi="Consolas" w:cs="Times New Roman"/>
+          <w:color w:val="808080"/>
+          <w:sz w:val="21"/>
+          <w:szCs w:val="21"/>
+        </w:rPr>
+        <w:t>&gt;</w:t>
+      </w:r>
+      <w:r>
+        <w:rPr>
+          <w:rFonts w:ascii="Consolas" w:eastAsia="Times New Roman" w:hAnsi="Consolas" w:cs="Times New Roman"/>
+          <w:color w:val="D4D4D4"/>
+          <w:sz w:val="21"/>
+          <w:szCs w:val="21"/>
+        </w:rPr>
+        <w:t>Delete</w:t>
+      </w:r>
+      <w:r>
+        <w:rPr>
+          <w:rFonts w:ascii="Consolas" w:eastAsia="Times New Roman" w:hAnsi="Consolas" w:cs="Times New Roman"/>
+          <w:color w:val="808080"/>
+          <w:sz w:val="21"/>
+          <w:szCs w:val="21"/>
+        </w:rPr>
+        <w:t>&lt;/</w:t>
+      </w:r>
+      <w:r>
+        <w:rPr>
+          <w:rFonts w:ascii="Consolas" w:eastAsia="Times New Roman" w:hAnsi="Consolas" w:cs="Times New Roman"/>
+          <w:color w:val="569CD6"/>
+          <w:sz w:val="21"/>
+          <w:szCs w:val="21"/>
+        </w:rPr>
+        <w:t>button</w:t>
+      </w:r>
+      <w:r>
+        <w:rPr>
+          <w:rFonts w:ascii="Consolas" w:eastAsia="Times New Roman" w:hAnsi="Consolas" w:cs="Times New Roman"/>
+          <w:color w:val="808080"/>
+          <w:sz w:val="21"/>
+          <w:szCs w:val="21"/>
+        </w:rPr>
+        <w:t>&gt;</w:t>
+      </w:r>
+    </w:p>
+    <w:p>
+      <w:pPr>
+        <w:pStyle w:val="ListParagraph"/>
+        <w:numPr>
+          <w:ilvl w:val="0"/>
+          <w:numId w:val="21"/>
+        </w:numPr>
+        <w:rPr>
+          <w:rFonts w:ascii="Arial" w:hAnsi="Arial" w:cs="Arial"/>
+        </w:rPr>
+      </w:pPr>
+      <w:r>
+        <w:rPr>
+          <w:rFonts w:ascii="Arial" w:hAnsi="Arial" w:cs="Arial"/>
+          <w:i/>
+          <w:iCs/>
+        </w:rPr>
+        <w:t xml:space="preserve">Note: I added an </w:t>
+      </w:r>
+      <w:proofErr w:type="spellStart"/>
+      <w:r>
+        <w:rPr>
+          <w:rFonts w:ascii="Arial" w:hAnsi="Arial" w:cs="Arial"/>
+          <w:i/>
+          <w:iCs/>
+        </w:rPr>
+        <w:t>onSaveComplete</w:t>
+      </w:r>
+      <w:proofErr w:type="spellEnd"/>
+      <w:r>
+        <w:rPr>
+          <w:rFonts w:ascii="Arial" w:hAnsi="Arial" w:cs="Arial"/>
+          <w:i/>
+          <w:iCs/>
+        </w:rPr>
+        <w:t xml:space="preserve"> method that contains the reroute to table page.</w:t>
+      </w:r>
+    </w:p>
+    <w:p>
+      <w:pPr>
+        <w:shd w:val="clear" w:color="auto" w:fill="1E1E1E"/>
+        <w:spacing w:after="0" w:line="285" w:lineRule="atLeast"/>
+        <w:rPr>
+          <w:rFonts w:ascii="Consolas" w:eastAsia="Times New Roman" w:hAnsi="Consolas" w:cs="Times New Roman"/>
+          <w:color w:val="D4D4D4"/>
+          <w:sz w:val="21"/>
+          <w:szCs w:val="21"/>
+        </w:rPr>
+      </w:pPr>
+      <w:r>
+        <w:rPr>
+          <w:rFonts w:ascii="Consolas" w:eastAsia="Times New Roman" w:hAnsi="Consolas" w:cs="Times New Roman"/>
+          <w:color w:val="D4D4D4"/>
+          <w:sz w:val="21"/>
+          <w:szCs w:val="21"/>
+        </w:rPr>
+        <w:t xml:space="preserve">  </w:t>
+      </w:r>
+      <w:proofErr w:type="spellStart"/>
+      <w:proofErr w:type="gramStart"/>
+      <w:r>
+        <w:rPr>
+          <w:rFonts w:ascii="Consolas" w:eastAsia="Times New Roman" w:hAnsi="Consolas" w:cs="Times New Roman"/>
+          <w:color w:val="DCDCAA"/>
+          <w:sz w:val="21"/>
+          <w:szCs w:val="21"/>
+        </w:rPr>
+        <w:t>onSaveComplete</w:t>
+      </w:r>
+      <w:proofErr w:type="spellEnd"/>
+      <w:r>
+        <w:rPr>
+          <w:rFonts w:ascii="Consolas" w:eastAsia="Times New Roman" w:hAnsi="Consolas" w:cs="Times New Roman"/>
+          <w:color w:val="D4D4D4"/>
+          <w:sz w:val="21"/>
+          <w:szCs w:val="21"/>
+        </w:rPr>
+        <w:t>(</w:t>
+      </w:r>
+      <w:proofErr w:type="gramEnd"/>
+      <w:r>
+        <w:rPr>
+          <w:rFonts w:ascii="Consolas" w:eastAsia="Times New Roman" w:hAnsi="Consolas" w:cs="Times New Roman"/>
+          <w:color w:val="D4D4D4"/>
+          <w:sz w:val="21"/>
+          <w:szCs w:val="21"/>
+        </w:rPr>
+        <w:t xml:space="preserve">): </w:t>
+      </w:r>
+      <w:r>
+        <w:rPr>
+          <w:rFonts w:ascii="Consolas" w:eastAsia="Times New Roman" w:hAnsi="Consolas" w:cs="Times New Roman"/>
+          <w:color w:val="4EC9B0"/>
+          <w:sz w:val="21"/>
+          <w:szCs w:val="21"/>
+        </w:rPr>
+        <w:t>void</w:t>
+      </w:r>
+      <w:r>
+        <w:rPr>
+          <w:rFonts w:ascii="Consolas" w:eastAsia="Times New Roman" w:hAnsi="Consolas" w:cs="Times New Roman"/>
+          <w:color w:val="D4D4D4"/>
+          <w:sz w:val="21"/>
+          <w:szCs w:val="21"/>
+        </w:rPr>
+        <w:t xml:space="preserve"> {</w:t>
+      </w:r>
+    </w:p>
+    <w:p>
+      <w:pPr>
+        <w:shd w:val="clear" w:color="auto" w:fill="1E1E1E"/>
+        <w:spacing w:after="0" w:line="285" w:lineRule="atLeast"/>
+        <w:rPr>
+          <w:rFonts w:ascii="Consolas" w:eastAsia="Times New Roman" w:hAnsi="Consolas" w:cs="Times New Roman"/>
+          <w:color w:val="D4D4D4"/>
+          <w:sz w:val="21"/>
+          <w:szCs w:val="21"/>
+        </w:rPr>
+      </w:pPr>
+      <w:r>
+        <w:rPr>
+          <w:rFonts w:ascii="Consolas" w:eastAsia="Times New Roman" w:hAnsi="Consolas" w:cs="Times New Roman"/>
+          <w:color w:val="D4D4D4"/>
+          <w:sz w:val="21"/>
+          <w:szCs w:val="21"/>
+        </w:rPr>
+        <w:t xml:space="preserve">    </w:t>
+      </w:r>
+      <w:proofErr w:type="spellStart"/>
+      <w:proofErr w:type="gramStart"/>
+      <w:r>
+        <w:rPr>
+          <w:rFonts w:ascii="Consolas" w:eastAsia="Times New Roman" w:hAnsi="Consolas" w:cs="Times New Roman"/>
+          <w:color w:val="569CD6"/>
+          <w:sz w:val="21"/>
+          <w:szCs w:val="21"/>
+        </w:rPr>
+        <w:t>this</w:t>
+      </w:r>
+      <w:r>
+        <w:rPr>
+          <w:rFonts w:ascii="Consolas" w:eastAsia="Times New Roman" w:hAnsi="Consolas" w:cs="Times New Roman"/>
+          <w:color w:val="D4D4D4"/>
+          <w:sz w:val="21"/>
+          <w:szCs w:val="21"/>
+        </w:rPr>
+        <w:t>.</w:t>
+      </w:r>
+      <w:r>
+        <w:rPr>
+          <w:rFonts w:ascii="Consolas" w:eastAsia="Times New Roman" w:hAnsi="Consolas" w:cs="Times New Roman"/>
+          <w:color w:val="9CDCFE"/>
+          <w:sz w:val="21"/>
+          <w:szCs w:val="21"/>
+        </w:rPr>
+        <w:t>router</w:t>
+      </w:r>
+      <w:proofErr w:type="gramEnd"/>
+      <w:r>
+        <w:rPr>
+          <w:rFonts w:ascii="Consolas" w:eastAsia="Times New Roman" w:hAnsi="Consolas" w:cs="Times New Roman"/>
+          <w:color w:val="D4D4D4"/>
+          <w:sz w:val="21"/>
+          <w:szCs w:val="21"/>
+        </w:rPr>
+        <w:t>.</w:t>
+      </w:r>
+      <w:r>
+        <w:rPr>
+          <w:rFonts w:ascii="Consolas" w:eastAsia="Times New Roman" w:hAnsi="Consolas" w:cs="Times New Roman"/>
+          <w:color w:val="DCDCAA"/>
+          <w:sz w:val="21"/>
+          <w:szCs w:val="21"/>
+        </w:rPr>
+        <w:t>navigate</w:t>
+      </w:r>
+      <w:proofErr w:type="spellEnd"/>
+      <w:r>
+        <w:rPr>
+          <w:rFonts w:ascii="Consolas" w:eastAsia="Times New Roman" w:hAnsi="Consolas" w:cs="Times New Roman"/>
+          <w:color w:val="D4D4D4"/>
+          <w:sz w:val="21"/>
+          <w:szCs w:val="21"/>
+        </w:rPr>
+        <w:t>([</w:t>
+      </w:r>
+      <w:r>
+        <w:rPr>
+          <w:rFonts w:ascii="Consolas" w:eastAsia="Times New Roman" w:hAnsi="Consolas" w:cs="Times New Roman"/>
+          <w:color w:val="CE9178"/>
+          <w:sz w:val="21"/>
+          <w:szCs w:val="21"/>
+        </w:rPr>
+        <w:t>'/my-table'</w:t>
+      </w:r>
+      <w:r>
+        <w:rPr>
+          <w:rFonts w:ascii="Consolas" w:eastAsia="Times New Roman" w:hAnsi="Consolas" w:cs="Times New Roman"/>
+          <w:color w:val="D4D4D4"/>
+          <w:sz w:val="21"/>
+          <w:szCs w:val="21"/>
+        </w:rPr>
+        <w:t>]);</w:t>
+      </w:r>
+    </w:p>
+    <w:p>
+      <w:pPr>
+        <w:shd w:val="clear" w:color="auto" w:fill="1E1E1E"/>
+        <w:spacing w:after="0" w:line="285" w:lineRule="atLeast"/>
+        <w:rPr>
+          <w:rFonts w:ascii="Consolas" w:eastAsia="Times New Roman" w:hAnsi="Consolas" w:cs="Times New Roman"/>
+          <w:color w:val="D4D4D4"/>
+          <w:sz w:val="21"/>
+          <w:szCs w:val="21"/>
+        </w:rPr>
+      </w:pPr>
+      <w:r>
+        <w:rPr>
+          <w:rFonts w:ascii="Consolas" w:eastAsia="Times New Roman" w:hAnsi="Consolas" w:cs="Times New Roman"/>
+          <w:color w:val="D4D4D4"/>
+          <w:sz w:val="21"/>
+          <w:szCs w:val="21"/>
+        </w:rPr>
+        <w:t>  }</w:t>
       </w:r>
     </w:p>
     <w:p>
@@ -20558,6 +21972,95 @@
     </w:lvl>
   </w:abstractNum>
   <w:abstractNum w:abstractNumId="18" w15:restartNumberingAfterBreak="0">
+    <w:nsid w:val="7138407C"/>
+    <w:multiLevelType w:val="hybridMultilevel"/>
+    <w:tmpl w:val="CFE4EEF0"/>
+    <w:lvl w:ilvl="0" w:tplc="89F62340">
+      <w:start w:val="1"/>
+      <w:numFmt w:val="decimal"/>
+      <w:lvlText w:val="%1."/>
+      <w:lvlJc w:val="left"/>
+      <w:pPr>
+        <w:ind w:left="720" w:hanging="360"/>
+      </w:pPr>
+      <w:rPr>
+        <w:rFonts w:hint="default"/>
+      </w:rPr>
+    </w:lvl>
+    <w:lvl w:ilvl="1" w:tplc="04090019">
+      <w:start w:val="1"/>
+      <w:numFmt w:val="lowerLetter"/>
+      <w:lvlText w:val="%2."/>
+      <w:lvlJc w:val="left"/>
+      <w:pPr>
+        <w:ind w:left="1440" w:hanging="360"/>
+      </w:pPr>
+    </w:lvl>
+    <w:lvl w:ilvl="2" w:tplc="0409001B">
+      <w:start w:val="1"/>
+      <w:numFmt w:val="lowerRoman"/>
+      <w:lvlText w:val="%3."/>
+      <w:lvlJc w:val="right"/>
+      <w:pPr>
+        <w:ind w:left="2160" w:hanging="180"/>
+      </w:pPr>
+    </w:lvl>
+    <w:lvl w:ilvl="3" w:tplc="0409000F" w:tentative="1">
+      <w:start w:val="1"/>
+      <w:numFmt w:val="decimal"/>
+      <w:lvlText w:val="%4."/>
+      <w:lvlJc w:val="left"/>
+      <w:pPr>
+        <w:ind w:left="2880" w:hanging="360"/>
+      </w:pPr>
+    </w:lvl>
+    <w:lvl w:ilvl="4" w:tplc="04090019" w:tentative="1">
+      <w:start w:val="1"/>
+      <w:numFmt w:val="lowerLetter"/>
+      <w:lvlText w:val="%5."/>
+      <w:lvlJc w:val="left"/>
+      <w:pPr>
+        <w:ind w:left="3600" w:hanging="360"/>
+      </w:pPr>
+    </w:lvl>
+    <w:lvl w:ilvl="5" w:tplc="0409001B" w:tentative="1">
+      <w:start w:val="1"/>
+      <w:numFmt w:val="lowerRoman"/>
+      <w:lvlText w:val="%6."/>
+      <w:lvlJc w:val="right"/>
+      <w:pPr>
+        <w:ind w:left="4320" w:hanging="180"/>
+      </w:pPr>
+    </w:lvl>
+    <w:lvl w:ilvl="6" w:tplc="0409000F" w:tentative="1">
+      <w:start w:val="1"/>
+      <w:numFmt w:val="decimal"/>
+      <w:lvlText w:val="%7."/>
+      <w:lvlJc w:val="left"/>
+      <w:pPr>
+        <w:ind w:left="5040" w:hanging="360"/>
+      </w:pPr>
+    </w:lvl>
+    <w:lvl w:ilvl="7" w:tplc="04090019" w:tentative="1">
+      <w:start w:val="1"/>
+      <w:numFmt w:val="lowerLetter"/>
+      <w:lvlText w:val="%8."/>
+      <w:lvlJc w:val="left"/>
+      <w:pPr>
+        <w:ind w:left="5760" w:hanging="360"/>
+      </w:pPr>
+    </w:lvl>
+    <w:lvl w:ilvl="8" w:tplc="0409001B" w:tentative="1">
+      <w:start w:val="1"/>
+      <w:numFmt w:val="lowerRoman"/>
+      <w:lvlText w:val="%9."/>
+      <w:lvlJc w:val="right"/>
+      <w:pPr>
+        <w:ind w:left="6480" w:hanging="180"/>
+      </w:pPr>
+    </w:lvl>
+  </w:abstractNum>
+  <w:abstractNum w:abstractNumId="19" w15:restartNumberingAfterBreak="0">
     <w:nsid w:val="7CA21C85"/>
     <w:multiLevelType w:val="hybridMultilevel"/>
     <w:tmpl w:val="45505C24"/>
@@ -20646,7 +22149,7 @@
       </w:pPr>
     </w:lvl>
   </w:abstractNum>
-  <w:abstractNum w:abstractNumId="19" w15:restartNumberingAfterBreak="0">
+  <w:abstractNum w:abstractNumId="20" w15:restartNumberingAfterBreak="0">
     <w:nsid w:val="7F0F390A"/>
     <w:multiLevelType w:val="hybridMultilevel"/>
     <w:tmpl w:val="BF4C615E"/>
@@ -20745,7 +22248,7 @@
     <w:abstractNumId w:val="12"/>
   </w:num>
   <w:num w:numId="4" w16cid:durableId="1521698716">
-    <w:abstractNumId w:val="18"/>
+    <w:abstractNumId w:val="19"/>
   </w:num>
   <w:num w:numId="5" w16cid:durableId="1811095669">
     <w:abstractNumId w:val="4"/>
@@ -20778,7 +22281,7 @@
     <w:abstractNumId w:val="5"/>
   </w:num>
   <w:num w:numId="15" w16cid:durableId="472646641">
-    <w:abstractNumId w:val="19"/>
+    <w:abstractNumId w:val="20"/>
   </w:num>
   <w:num w:numId="16" w16cid:durableId="157235324">
     <w:abstractNumId w:val="6"/>
@@ -20794,6 +22297,9 @@
   </w:num>
   <w:num w:numId="20" w16cid:durableId="214045569">
     <w:abstractNumId w:val="8"/>
+  </w:num>
+  <w:num w:numId="21" w16cid:durableId="816728173">
+    <w:abstractNumId w:val="18"/>
   </w:num>
 </w:numbering>
 </file>

</xml_diff>

<commit_message>
deletePerson method - implemented check and call to saveComplete method.
</commit_message>
<xml_diff>
--- a/Angular Project Setup.docx
+++ b/Angular Project Setup.docx
@@ -20350,7 +20350,1000 @@
     </w:p>
     <w:p>
       <w:pPr>
+        <w:rPr>
+          <w:rFonts w:ascii="Arial" w:hAnsi="Arial" w:cs="Arial"/>
+        </w:rPr>
+      </w:pPr>
+    </w:p>
+    <w:p>
+      <w:pPr>
+        <w:rPr>
+          <w:rFonts w:ascii="Arial" w:hAnsi="Arial" w:cs="Arial"/>
+          <w:b/>
+          <w:bCs/>
+        </w:rPr>
+      </w:pPr>
+      <w:r>
+        <w:rPr>
+          <w:rFonts w:ascii="Arial" w:hAnsi="Arial" w:cs="Arial"/>
+          <w:b/>
+          <w:bCs/>
+        </w:rPr>
+        <w:t xml:space="preserve">Implement Delete via Form </w:t>
+      </w:r>
+      <w:r>
+        <w:rPr>
+          <w:rFonts w:ascii="Arial" w:hAnsi="Arial" w:cs="Arial"/>
+          <w:b/>
+          <w:bCs/>
+        </w:rPr>
+        <w:t xml:space="preserve">– </w:t>
+      </w:r>
+      <w:r>
+        <w:rPr>
+          <w:rFonts w:ascii="Arial" w:hAnsi="Arial" w:cs="Arial"/>
+          <w:b/>
+          <w:bCs/>
+        </w:rPr>
+        <w:t>Add checks</w:t>
+      </w:r>
+    </w:p>
+    <w:p>
+      <w:pPr>
         <w:pStyle w:val="ListParagraph"/>
+        <w:numPr>
+          <w:ilvl w:val="0"/>
+          <w:numId w:val="22"/>
+        </w:numPr>
+        <w:rPr>
+          <w:rFonts w:ascii="Arial" w:hAnsi="Arial" w:cs="Arial"/>
+        </w:rPr>
+      </w:pPr>
+      <w:r>
+        <w:rPr>
+          <w:rFonts w:ascii="Arial" w:hAnsi="Arial" w:cs="Arial"/>
+        </w:rPr>
+        <w:t>In my-</w:t>
+      </w:r>
+      <w:proofErr w:type="spellStart"/>
+      <w:proofErr w:type="gramStart"/>
+      <w:r>
+        <w:rPr>
+          <w:rFonts w:ascii="Arial" w:hAnsi="Arial" w:cs="Arial"/>
+        </w:rPr>
+        <w:t>form.components</w:t>
+      </w:r>
+      <w:proofErr w:type="gramEnd"/>
+      <w:r>
+        <w:rPr>
+          <w:rFonts w:ascii="Arial" w:hAnsi="Arial" w:cs="Arial"/>
+        </w:rPr>
+        <w:t>.ts</w:t>
+      </w:r>
+      <w:proofErr w:type="spellEnd"/>
+      <w:r>
+        <w:rPr>
+          <w:rFonts w:ascii="Arial" w:hAnsi="Arial" w:cs="Arial"/>
+        </w:rPr>
+        <w:t>, add the two IF statements will ensure that delete will only work when ID is present and user will be prompted before deleting.</w:t>
+      </w:r>
+    </w:p>
+    <w:p>
+      <w:pPr>
+        <w:shd w:val="clear" w:color="auto" w:fill="1E1E1E"/>
+        <w:spacing w:after="0" w:line="285" w:lineRule="atLeast"/>
+        <w:rPr>
+          <w:rFonts w:ascii="Consolas" w:eastAsia="Times New Roman" w:hAnsi="Consolas" w:cs="Times New Roman"/>
+          <w:color w:val="D4D4D4"/>
+          <w:sz w:val="21"/>
+          <w:szCs w:val="21"/>
+        </w:rPr>
+      </w:pPr>
+      <w:r>
+        <w:rPr>
+          <w:rFonts w:ascii="Consolas" w:eastAsia="Times New Roman" w:hAnsi="Consolas" w:cs="Times New Roman"/>
+          <w:color w:val="D4D4D4"/>
+          <w:sz w:val="21"/>
+          <w:szCs w:val="21"/>
+        </w:rPr>
+        <w:t xml:space="preserve">  </w:t>
+      </w:r>
+      <w:proofErr w:type="spellStart"/>
+      <w:proofErr w:type="gramStart"/>
+      <w:r>
+        <w:rPr>
+          <w:rFonts w:ascii="Consolas" w:eastAsia="Times New Roman" w:hAnsi="Consolas" w:cs="Times New Roman"/>
+          <w:color w:val="DCDCAA"/>
+          <w:sz w:val="21"/>
+          <w:szCs w:val="21"/>
+        </w:rPr>
+        <w:t>deletePerson</w:t>
+      </w:r>
+      <w:proofErr w:type="spellEnd"/>
+      <w:r>
+        <w:rPr>
+          <w:rFonts w:ascii="Consolas" w:eastAsia="Times New Roman" w:hAnsi="Consolas" w:cs="Times New Roman"/>
+          <w:color w:val="D4D4D4"/>
+          <w:sz w:val="21"/>
+          <w:szCs w:val="21"/>
+        </w:rPr>
+        <w:t>(</w:t>
+      </w:r>
+      <w:proofErr w:type="gramEnd"/>
+      <w:r>
+        <w:rPr>
+          <w:rFonts w:ascii="Consolas" w:eastAsia="Times New Roman" w:hAnsi="Consolas" w:cs="Times New Roman"/>
+          <w:color w:val="D4D4D4"/>
+          <w:sz w:val="21"/>
+          <w:szCs w:val="21"/>
+        </w:rPr>
+        <w:t xml:space="preserve">): </w:t>
+      </w:r>
+      <w:r>
+        <w:rPr>
+          <w:rFonts w:ascii="Consolas" w:eastAsia="Times New Roman" w:hAnsi="Consolas" w:cs="Times New Roman"/>
+          <w:color w:val="4EC9B0"/>
+          <w:sz w:val="21"/>
+          <w:szCs w:val="21"/>
+        </w:rPr>
+        <w:t>void</w:t>
+      </w:r>
+      <w:r>
+        <w:rPr>
+          <w:rFonts w:ascii="Consolas" w:eastAsia="Times New Roman" w:hAnsi="Consolas" w:cs="Times New Roman"/>
+          <w:color w:val="D4D4D4"/>
+          <w:sz w:val="21"/>
+          <w:szCs w:val="21"/>
+        </w:rPr>
+        <w:t xml:space="preserve"> {</w:t>
+      </w:r>
+    </w:p>
+    <w:p>
+      <w:pPr>
+        <w:shd w:val="clear" w:color="auto" w:fill="1E1E1E"/>
+        <w:spacing w:after="0" w:line="285" w:lineRule="atLeast"/>
+        <w:rPr>
+          <w:rFonts w:ascii="Consolas" w:eastAsia="Times New Roman" w:hAnsi="Consolas" w:cs="Times New Roman"/>
+          <w:color w:val="D4D4D4"/>
+          <w:sz w:val="21"/>
+          <w:szCs w:val="21"/>
+        </w:rPr>
+      </w:pPr>
+      <w:r>
+        <w:rPr>
+          <w:rFonts w:ascii="Consolas" w:eastAsia="Times New Roman" w:hAnsi="Consolas" w:cs="Times New Roman"/>
+          <w:color w:val="D4D4D4"/>
+          <w:sz w:val="21"/>
+          <w:szCs w:val="21"/>
+        </w:rPr>
+        <w:t xml:space="preserve">    </w:t>
+      </w:r>
+      <w:r>
+        <w:rPr>
+          <w:rFonts w:ascii="Consolas" w:eastAsia="Times New Roman" w:hAnsi="Consolas" w:cs="Times New Roman"/>
+          <w:color w:val="C586C0"/>
+          <w:sz w:val="21"/>
+          <w:szCs w:val="21"/>
+        </w:rPr>
+        <w:t>if</w:t>
+      </w:r>
+      <w:r>
+        <w:rPr>
+          <w:rFonts w:ascii="Consolas" w:eastAsia="Times New Roman" w:hAnsi="Consolas" w:cs="Times New Roman"/>
+          <w:color w:val="D4D4D4"/>
+          <w:sz w:val="21"/>
+          <w:szCs w:val="21"/>
+        </w:rPr>
+        <w:t xml:space="preserve"> (</w:t>
+      </w:r>
+      <w:r>
+        <w:rPr>
+          <w:rFonts w:ascii="Consolas" w:eastAsia="Times New Roman" w:hAnsi="Consolas" w:cs="Times New Roman"/>
+          <w:color w:val="569CD6"/>
+          <w:sz w:val="21"/>
+          <w:szCs w:val="21"/>
+        </w:rPr>
+        <w:t>this</w:t>
+      </w:r>
+      <w:r>
+        <w:rPr>
+          <w:rFonts w:ascii="Consolas" w:eastAsia="Times New Roman" w:hAnsi="Consolas" w:cs="Times New Roman"/>
+          <w:color w:val="D4D4D4"/>
+          <w:sz w:val="21"/>
+          <w:szCs w:val="21"/>
+        </w:rPr>
+        <w:t>.</w:t>
+      </w:r>
+      <w:r>
+        <w:rPr>
+          <w:rFonts w:ascii="Consolas" w:eastAsia="Times New Roman" w:hAnsi="Consolas" w:cs="Times New Roman"/>
+          <w:color w:val="9CDCFE"/>
+          <w:sz w:val="21"/>
+          <w:szCs w:val="21"/>
+        </w:rPr>
+        <w:t>person</w:t>
+      </w:r>
+      <w:r>
+        <w:rPr>
+          <w:rFonts w:ascii="Consolas" w:eastAsia="Times New Roman" w:hAnsi="Consolas" w:cs="Times New Roman"/>
+          <w:color w:val="D4D4D4"/>
+          <w:sz w:val="21"/>
+          <w:szCs w:val="21"/>
+        </w:rPr>
+        <w:t>.</w:t>
+      </w:r>
+      <w:r>
+        <w:rPr>
+          <w:rFonts w:ascii="Consolas" w:eastAsia="Times New Roman" w:hAnsi="Consolas" w:cs="Times New Roman"/>
+          <w:color w:val="9CDCFE"/>
+          <w:sz w:val="21"/>
+          <w:szCs w:val="21"/>
+        </w:rPr>
+        <w:t>id</w:t>
+      </w:r>
+      <w:r>
+        <w:rPr>
+          <w:rFonts w:ascii="Consolas" w:eastAsia="Times New Roman" w:hAnsi="Consolas" w:cs="Times New Roman"/>
+          <w:color w:val="D4D4D4"/>
+          <w:sz w:val="21"/>
+          <w:szCs w:val="21"/>
+        </w:rPr>
+        <w:t xml:space="preserve"> === </w:t>
+      </w:r>
+      <w:r>
+        <w:rPr>
+          <w:rFonts w:ascii="Consolas" w:eastAsia="Times New Roman" w:hAnsi="Consolas" w:cs="Times New Roman"/>
+          <w:color w:val="B5CEA8"/>
+          <w:sz w:val="21"/>
+          <w:szCs w:val="21"/>
+        </w:rPr>
+        <w:t>0</w:t>
+      </w:r>
+      <w:r>
+        <w:rPr>
+          <w:rFonts w:ascii="Consolas" w:eastAsia="Times New Roman" w:hAnsi="Consolas" w:cs="Times New Roman"/>
+          <w:color w:val="D4D4D4"/>
+          <w:sz w:val="21"/>
+          <w:szCs w:val="21"/>
+        </w:rPr>
+        <w:t>) {</w:t>
+      </w:r>
+    </w:p>
+    <w:p>
+      <w:pPr>
+        <w:shd w:val="clear" w:color="auto" w:fill="1E1E1E"/>
+        <w:spacing w:after="0" w:line="285" w:lineRule="atLeast"/>
+        <w:rPr>
+          <w:rFonts w:ascii="Consolas" w:eastAsia="Times New Roman" w:hAnsi="Consolas" w:cs="Times New Roman"/>
+          <w:color w:val="D4D4D4"/>
+          <w:sz w:val="21"/>
+          <w:szCs w:val="21"/>
+        </w:rPr>
+      </w:pPr>
+      <w:r>
+        <w:rPr>
+          <w:rFonts w:ascii="Consolas" w:eastAsia="Times New Roman" w:hAnsi="Consolas" w:cs="Times New Roman"/>
+          <w:color w:val="D4D4D4"/>
+          <w:sz w:val="21"/>
+          <w:szCs w:val="21"/>
+        </w:rPr>
+        <w:t xml:space="preserve">      </w:t>
+      </w:r>
+      <w:proofErr w:type="spellStart"/>
+      <w:proofErr w:type="gramStart"/>
+      <w:r>
+        <w:rPr>
+          <w:rFonts w:ascii="Consolas" w:eastAsia="Times New Roman" w:hAnsi="Consolas" w:cs="Times New Roman"/>
+          <w:color w:val="569CD6"/>
+          <w:sz w:val="21"/>
+          <w:szCs w:val="21"/>
+        </w:rPr>
+        <w:t>this</w:t>
+      </w:r>
+      <w:r>
+        <w:rPr>
+          <w:rFonts w:ascii="Consolas" w:eastAsia="Times New Roman" w:hAnsi="Consolas" w:cs="Times New Roman"/>
+          <w:color w:val="D4D4D4"/>
+          <w:sz w:val="21"/>
+          <w:szCs w:val="21"/>
+        </w:rPr>
+        <w:t>.</w:t>
+      </w:r>
+      <w:r>
+        <w:rPr>
+          <w:rFonts w:ascii="Consolas" w:eastAsia="Times New Roman" w:hAnsi="Consolas" w:cs="Times New Roman"/>
+          <w:color w:val="DCDCAA"/>
+          <w:sz w:val="21"/>
+          <w:szCs w:val="21"/>
+        </w:rPr>
+        <w:t>onSaveComplete</w:t>
+      </w:r>
+      <w:proofErr w:type="spellEnd"/>
+      <w:proofErr w:type="gramEnd"/>
+      <w:r>
+        <w:rPr>
+          <w:rFonts w:ascii="Consolas" w:eastAsia="Times New Roman" w:hAnsi="Consolas" w:cs="Times New Roman"/>
+          <w:color w:val="D4D4D4"/>
+          <w:sz w:val="21"/>
+          <w:szCs w:val="21"/>
+        </w:rPr>
+        <w:t>();</w:t>
+      </w:r>
+    </w:p>
+    <w:p>
+      <w:pPr>
+        <w:shd w:val="clear" w:color="auto" w:fill="1E1E1E"/>
+        <w:spacing w:after="0" w:line="285" w:lineRule="atLeast"/>
+        <w:rPr>
+          <w:rFonts w:ascii="Consolas" w:eastAsia="Times New Roman" w:hAnsi="Consolas" w:cs="Times New Roman"/>
+          <w:color w:val="D4D4D4"/>
+          <w:sz w:val="21"/>
+          <w:szCs w:val="21"/>
+        </w:rPr>
+      </w:pPr>
+      <w:r>
+        <w:rPr>
+          <w:rFonts w:ascii="Consolas" w:eastAsia="Times New Roman" w:hAnsi="Consolas" w:cs="Times New Roman"/>
+          <w:color w:val="D4D4D4"/>
+          <w:sz w:val="21"/>
+          <w:szCs w:val="21"/>
+        </w:rPr>
+        <w:t xml:space="preserve">    } </w:t>
+      </w:r>
+      <w:r>
+        <w:rPr>
+          <w:rFonts w:ascii="Consolas" w:eastAsia="Times New Roman" w:hAnsi="Consolas" w:cs="Times New Roman"/>
+          <w:color w:val="C586C0"/>
+          <w:sz w:val="21"/>
+          <w:szCs w:val="21"/>
+        </w:rPr>
+        <w:t>else</w:t>
+      </w:r>
+      <w:r>
+        <w:rPr>
+          <w:rFonts w:ascii="Consolas" w:eastAsia="Times New Roman" w:hAnsi="Consolas" w:cs="Times New Roman"/>
+          <w:color w:val="D4D4D4"/>
+          <w:sz w:val="21"/>
+          <w:szCs w:val="21"/>
+        </w:rPr>
+        <w:t xml:space="preserve"> </w:t>
+      </w:r>
+      <w:r>
+        <w:rPr>
+          <w:rFonts w:ascii="Consolas" w:eastAsia="Times New Roman" w:hAnsi="Consolas" w:cs="Times New Roman"/>
+          <w:color w:val="C586C0"/>
+          <w:sz w:val="21"/>
+          <w:szCs w:val="21"/>
+        </w:rPr>
+        <w:t>if</w:t>
+      </w:r>
+      <w:r>
+        <w:rPr>
+          <w:rFonts w:ascii="Consolas" w:eastAsia="Times New Roman" w:hAnsi="Consolas" w:cs="Times New Roman"/>
+          <w:color w:val="D4D4D4"/>
+          <w:sz w:val="21"/>
+          <w:szCs w:val="21"/>
+        </w:rPr>
+        <w:t xml:space="preserve"> (</w:t>
+      </w:r>
+      <w:r>
+        <w:rPr>
+          <w:rFonts w:ascii="Consolas" w:eastAsia="Times New Roman" w:hAnsi="Consolas" w:cs="Times New Roman"/>
+          <w:color w:val="569CD6"/>
+          <w:sz w:val="21"/>
+          <w:szCs w:val="21"/>
+        </w:rPr>
+        <w:t>this</w:t>
+      </w:r>
+      <w:r>
+        <w:rPr>
+          <w:rFonts w:ascii="Consolas" w:eastAsia="Times New Roman" w:hAnsi="Consolas" w:cs="Times New Roman"/>
+          <w:color w:val="D4D4D4"/>
+          <w:sz w:val="21"/>
+          <w:szCs w:val="21"/>
+        </w:rPr>
+        <w:t>.</w:t>
+      </w:r>
+      <w:r>
+        <w:rPr>
+          <w:rFonts w:ascii="Consolas" w:eastAsia="Times New Roman" w:hAnsi="Consolas" w:cs="Times New Roman"/>
+          <w:color w:val="9CDCFE"/>
+          <w:sz w:val="21"/>
+          <w:szCs w:val="21"/>
+        </w:rPr>
+        <w:t>person</w:t>
+      </w:r>
+      <w:r>
+        <w:rPr>
+          <w:rFonts w:ascii="Consolas" w:eastAsia="Times New Roman" w:hAnsi="Consolas" w:cs="Times New Roman"/>
+          <w:color w:val="D4D4D4"/>
+          <w:sz w:val="21"/>
+          <w:szCs w:val="21"/>
+        </w:rPr>
+        <w:t>.</w:t>
+      </w:r>
+      <w:r>
+        <w:rPr>
+          <w:rFonts w:ascii="Consolas" w:eastAsia="Times New Roman" w:hAnsi="Consolas" w:cs="Times New Roman"/>
+          <w:color w:val="9CDCFE"/>
+          <w:sz w:val="21"/>
+          <w:szCs w:val="21"/>
+        </w:rPr>
+        <w:t>id</w:t>
+      </w:r>
+      <w:r>
+        <w:rPr>
+          <w:rFonts w:ascii="Consolas" w:eastAsia="Times New Roman" w:hAnsi="Consolas" w:cs="Times New Roman"/>
+          <w:color w:val="D4D4D4"/>
+          <w:sz w:val="21"/>
+          <w:szCs w:val="21"/>
+        </w:rPr>
+        <w:t>) {</w:t>
+      </w:r>
+    </w:p>
+    <w:p>
+      <w:pPr>
+        <w:shd w:val="clear" w:color="auto" w:fill="1E1E1E"/>
+        <w:spacing w:after="0" w:line="285" w:lineRule="atLeast"/>
+        <w:rPr>
+          <w:rFonts w:ascii="Consolas" w:eastAsia="Times New Roman" w:hAnsi="Consolas" w:cs="Times New Roman"/>
+          <w:color w:val="D4D4D4"/>
+          <w:sz w:val="21"/>
+          <w:szCs w:val="21"/>
+        </w:rPr>
+      </w:pPr>
+      <w:r>
+        <w:rPr>
+          <w:rFonts w:ascii="Consolas" w:eastAsia="Times New Roman" w:hAnsi="Consolas" w:cs="Times New Roman"/>
+          <w:color w:val="D4D4D4"/>
+          <w:sz w:val="21"/>
+          <w:szCs w:val="21"/>
+        </w:rPr>
+        <w:t xml:space="preserve">      </w:t>
+      </w:r>
+      <w:r>
+        <w:rPr>
+          <w:rFonts w:ascii="Consolas" w:eastAsia="Times New Roman" w:hAnsi="Consolas" w:cs="Times New Roman"/>
+          <w:color w:val="C586C0"/>
+          <w:sz w:val="21"/>
+          <w:szCs w:val="21"/>
+        </w:rPr>
+        <w:t>if</w:t>
+      </w:r>
+      <w:r>
+        <w:rPr>
+          <w:rFonts w:ascii="Consolas" w:eastAsia="Times New Roman" w:hAnsi="Consolas" w:cs="Times New Roman"/>
+          <w:color w:val="D4D4D4"/>
+          <w:sz w:val="21"/>
+          <w:szCs w:val="21"/>
+        </w:rPr>
+        <w:t xml:space="preserve"> (</w:t>
+      </w:r>
+    </w:p>
+    <w:p>
+      <w:pPr>
+        <w:shd w:val="clear" w:color="auto" w:fill="1E1E1E"/>
+        <w:spacing w:after="0" w:line="285" w:lineRule="atLeast"/>
+        <w:rPr>
+          <w:rFonts w:ascii="Consolas" w:eastAsia="Times New Roman" w:hAnsi="Consolas" w:cs="Times New Roman"/>
+          <w:color w:val="D4D4D4"/>
+          <w:sz w:val="21"/>
+          <w:szCs w:val="21"/>
+        </w:rPr>
+      </w:pPr>
+      <w:r>
+        <w:rPr>
+          <w:rFonts w:ascii="Consolas" w:eastAsia="Times New Roman" w:hAnsi="Consolas" w:cs="Times New Roman"/>
+          <w:color w:val="D4D4D4"/>
+          <w:sz w:val="21"/>
+          <w:szCs w:val="21"/>
+        </w:rPr>
+        <w:t xml:space="preserve">        </w:t>
+      </w:r>
+      <w:proofErr w:type="gramStart"/>
+      <w:r>
+        <w:rPr>
+          <w:rFonts w:ascii="Consolas" w:eastAsia="Times New Roman" w:hAnsi="Consolas" w:cs="Times New Roman"/>
+          <w:color w:val="DCDCAA"/>
+          <w:sz w:val="21"/>
+          <w:szCs w:val="21"/>
+        </w:rPr>
+        <w:t>confirm</w:t>
+      </w:r>
+      <w:r>
+        <w:rPr>
+          <w:rFonts w:ascii="Consolas" w:eastAsia="Times New Roman" w:hAnsi="Consolas" w:cs="Times New Roman"/>
+          <w:color w:val="D4D4D4"/>
+          <w:sz w:val="21"/>
+          <w:szCs w:val="21"/>
+        </w:rPr>
+        <w:t>(</w:t>
+      </w:r>
+      <w:proofErr w:type="gramEnd"/>
+    </w:p>
+    <w:p>
+      <w:pPr>
+        <w:shd w:val="clear" w:color="auto" w:fill="1E1E1E"/>
+        <w:spacing w:after="0" w:line="285" w:lineRule="atLeast"/>
+        <w:rPr>
+          <w:rFonts w:ascii="Consolas" w:eastAsia="Times New Roman" w:hAnsi="Consolas" w:cs="Times New Roman"/>
+          <w:color w:val="D4D4D4"/>
+          <w:sz w:val="21"/>
+          <w:szCs w:val="21"/>
+        </w:rPr>
+      </w:pPr>
+      <w:r>
+        <w:rPr>
+          <w:rFonts w:ascii="Consolas" w:eastAsia="Times New Roman" w:hAnsi="Consolas" w:cs="Times New Roman"/>
+          <w:color w:val="D4D4D4"/>
+          <w:sz w:val="21"/>
+          <w:szCs w:val="21"/>
+        </w:rPr>
+        <w:t xml:space="preserve">          </w:t>
+      </w:r>
+      <w:r>
+        <w:rPr>
+          <w:rFonts w:ascii="Consolas" w:eastAsia="Times New Roman" w:hAnsi="Consolas" w:cs="Times New Roman"/>
+          <w:color w:val="CE9178"/>
+          <w:sz w:val="21"/>
+          <w:szCs w:val="21"/>
+        </w:rPr>
+        <w:t xml:space="preserve">`Are you sure you want to delete: </w:t>
+      </w:r>
+      <w:r>
+        <w:rPr>
+          <w:rFonts w:ascii="Consolas" w:eastAsia="Times New Roman" w:hAnsi="Consolas" w:cs="Times New Roman"/>
+          <w:color w:val="569CD6"/>
+          <w:sz w:val="21"/>
+          <w:szCs w:val="21"/>
+        </w:rPr>
+        <w:t>${</w:t>
+      </w:r>
+      <w:proofErr w:type="spellStart"/>
+      <w:proofErr w:type="gramStart"/>
+      <w:r>
+        <w:rPr>
+          <w:rFonts w:ascii="Consolas" w:eastAsia="Times New Roman" w:hAnsi="Consolas" w:cs="Times New Roman"/>
+          <w:color w:val="569CD6"/>
+          <w:sz w:val="21"/>
+          <w:szCs w:val="21"/>
+        </w:rPr>
+        <w:t>this</w:t>
+      </w:r>
+      <w:r>
+        <w:rPr>
+          <w:rFonts w:ascii="Consolas" w:eastAsia="Times New Roman" w:hAnsi="Consolas" w:cs="Times New Roman"/>
+          <w:color w:val="D4D4D4"/>
+          <w:sz w:val="21"/>
+          <w:szCs w:val="21"/>
+        </w:rPr>
+        <w:t>.</w:t>
+      </w:r>
+      <w:r>
+        <w:rPr>
+          <w:rFonts w:ascii="Consolas" w:eastAsia="Times New Roman" w:hAnsi="Consolas" w:cs="Times New Roman"/>
+          <w:color w:val="9CDCFE"/>
+          <w:sz w:val="21"/>
+          <w:szCs w:val="21"/>
+        </w:rPr>
+        <w:t>person</w:t>
+      </w:r>
+      <w:proofErr w:type="gramEnd"/>
+      <w:r>
+        <w:rPr>
+          <w:rFonts w:ascii="Consolas" w:eastAsia="Times New Roman" w:hAnsi="Consolas" w:cs="Times New Roman"/>
+          <w:color w:val="D4D4D4"/>
+          <w:sz w:val="21"/>
+          <w:szCs w:val="21"/>
+        </w:rPr>
+        <w:t>.</w:t>
+      </w:r>
+      <w:r>
+        <w:rPr>
+          <w:rFonts w:ascii="Consolas" w:eastAsia="Times New Roman" w:hAnsi="Consolas" w:cs="Times New Roman"/>
+          <w:color w:val="9CDCFE"/>
+          <w:sz w:val="21"/>
+          <w:szCs w:val="21"/>
+        </w:rPr>
+        <w:t>firstName</w:t>
+      </w:r>
+      <w:proofErr w:type="spellEnd"/>
+      <w:r>
+        <w:rPr>
+          <w:rFonts w:ascii="Consolas" w:eastAsia="Times New Roman" w:hAnsi="Consolas" w:cs="Times New Roman"/>
+          <w:color w:val="569CD6"/>
+          <w:sz w:val="21"/>
+          <w:szCs w:val="21"/>
+        </w:rPr>
+        <w:t>}</w:t>
+      </w:r>
+      <w:r>
+        <w:rPr>
+          <w:rFonts w:ascii="Consolas" w:eastAsia="Times New Roman" w:hAnsi="Consolas" w:cs="Times New Roman"/>
+          <w:color w:val="CE9178"/>
+          <w:sz w:val="21"/>
+          <w:szCs w:val="21"/>
+        </w:rPr>
+        <w:t xml:space="preserve"> </w:t>
+      </w:r>
+      <w:r>
+        <w:rPr>
+          <w:rFonts w:ascii="Consolas" w:eastAsia="Times New Roman" w:hAnsi="Consolas" w:cs="Times New Roman"/>
+          <w:color w:val="569CD6"/>
+          <w:sz w:val="21"/>
+          <w:szCs w:val="21"/>
+        </w:rPr>
+        <w:t>${</w:t>
+      </w:r>
+      <w:proofErr w:type="spellStart"/>
+      <w:r>
+        <w:rPr>
+          <w:rFonts w:ascii="Consolas" w:eastAsia="Times New Roman" w:hAnsi="Consolas" w:cs="Times New Roman"/>
+          <w:color w:val="569CD6"/>
+          <w:sz w:val="21"/>
+          <w:szCs w:val="21"/>
+        </w:rPr>
+        <w:t>this</w:t>
+      </w:r>
+      <w:r>
+        <w:rPr>
+          <w:rFonts w:ascii="Consolas" w:eastAsia="Times New Roman" w:hAnsi="Consolas" w:cs="Times New Roman"/>
+          <w:color w:val="D4D4D4"/>
+          <w:sz w:val="21"/>
+          <w:szCs w:val="21"/>
+        </w:rPr>
+        <w:t>.</w:t>
+      </w:r>
+      <w:r>
+        <w:rPr>
+          <w:rFonts w:ascii="Consolas" w:eastAsia="Times New Roman" w:hAnsi="Consolas" w:cs="Times New Roman"/>
+          <w:color w:val="9CDCFE"/>
+          <w:sz w:val="21"/>
+          <w:szCs w:val="21"/>
+        </w:rPr>
+        <w:t>person</w:t>
+      </w:r>
+      <w:r>
+        <w:rPr>
+          <w:rFonts w:ascii="Consolas" w:eastAsia="Times New Roman" w:hAnsi="Consolas" w:cs="Times New Roman"/>
+          <w:color w:val="D4D4D4"/>
+          <w:sz w:val="21"/>
+          <w:szCs w:val="21"/>
+        </w:rPr>
+        <w:t>.</w:t>
+      </w:r>
+      <w:r>
+        <w:rPr>
+          <w:rFonts w:ascii="Consolas" w:eastAsia="Times New Roman" w:hAnsi="Consolas" w:cs="Times New Roman"/>
+          <w:color w:val="9CDCFE"/>
+          <w:sz w:val="21"/>
+          <w:szCs w:val="21"/>
+        </w:rPr>
+        <w:t>lastName</w:t>
+      </w:r>
+      <w:proofErr w:type="spellEnd"/>
+      <w:r>
+        <w:rPr>
+          <w:rFonts w:ascii="Consolas" w:eastAsia="Times New Roman" w:hAnsi="Consolas" w:cs="Times New Roman"/>
+          <w:color w:val="569CD6"/>
+          <w:sz w:val="21"/>
+          <w:szCs w:val="21"/>
+        </w:rPr>
+        <w:t>}</w:t>
+      </w:r>
+      <w:r>
+        <w:rPr>
+          <w:rFonts w:ascii="Consolas" w:eastAsia="Times New Roman" w:hAnsi="Consolas" w:cs="Times New Roman"/>
+          <w:color w:val="CE9178"/>
+          <w:sz w:val="21"/>
+          <w:szCs w:val="21"/>
+        </w:rPr>
+        <w:t>?`</w:t>
+      </w:r>
+    </w:p>
+    <w:p>
+      <w:pPr>
+        <w:shd w:val="clear" w:color="auto" w:fill="1E1E1E"/>
+        <w:spacing w:after="0" w:line="285" w:lineRule="atLeast"/>
+        <w:rPr>
+          <w:rFonts w:ascii="Consolas" w:eastAsia="Times New Roman" w:hAnsi="Consolas" w:cs="Times New Roman"/>
+          <w:color w:val="D4D4D4"/>
+          <w:sz w:val="21"/>
+          <w:szCs w:val="21"/>
+        </w:rPr>
+      </w:pPr>
+      <w:r>
+        <w:rPr>
+          <w:rFonts w:ascii="Consolas" w:eastAsia="Times New Roman" w:hAnsi="Consolas" w:cs="Times New Roman"/>
+          <w:color w:val="D4D4D4"/>
+          <w:sz w:val="21"/>
+          <w:szCs w:val="21"/>
+        </w:rPr>
+        <w:t>        )</w:t>
+      </w:r>
+    </w:p>
+    <w:p>
+      <w:pPr>
+        <w:shd w:val="clear" w:color="auto" w:fill="1E1E1E"/>
+        <w:spacing w:after="0" w:line="285" w:lineRule="atLeast"/>
+        <w:rPr>
+          <w:rFonts w:ascii="Consolas" w:eastAsia="Times New Roman" w:hAnsi="Consolas" w:cs="Times New Roman"/>
+          <w:color w:val="D4D4D4"/>
+          <w:sz w:val="21"/>
+          <w:szCs w:val="21"/>
+        </w:rPr>
+      </w:pPr>
+      <w:r>
+        <w:rPr>
+          <w:rFonts w:ascii="Consolas" w:eastAsia="Times New Roman" w:hAnsi="Consolas" w:cs="Times New Roman"/>
+          <w:color w:val="D4D4D4"/>
+          <w:sz w:val="21"/>
+          <w:szCs w:val="21"/>
+        </w:rPr>
+        <w:t>      )</w:t>
+      </w:r>
+    </w:p>
+    <w:p>
+      <w:pPr>
+        <w:shd w:val="clear" w:color="auto" w:fill="1E1E1E"/>
+        <w:spacing w:after="0" w:line="285" w:lineRule="atLeast"/>
+        <w:rPr>
+          <w:rFonts w:ascii="Consolas" w:eastAsia="Times New Roman" w:hAnsi="Consolas" w:cs="Times New Roman"/>
+          <w:color w:val="D4D4D4"/>
+          <w:sz w:val="21"/>
+          <w:szCs w:val="21"/>
+        </w:rPr>
+      </w:pPr>
+      <w:r>
+        <w:rPr>
+          <w:rFonts w:ascii="Consolas" w:eastAsia="Times New Roman" w:hAnsi="Consolas" w:cs="Times New Roman"/>
+          <w:color w:val="D4D4D4"/>
+          <w:sz w:val="21"/>
+          <w:szCs w:val="21"/>
+        </w:rPr>
+        <w:t xml:space="preserve">        </w:t>
+      </w:r>
+      <w:proofErr w:type="spellStart"/>
+      <w:proofErr w:type="gramStart"/>
+      <w:r>
+        <w:rPr>
+          <w:rFonts w:ascii="Consolas" w:eastAsia="Times New Roman" w:hAnsi="Consolas" w:cs="Times New Roman"/>
+          <w:color w:val="569CD6"/>
+          <w:sz w:val="21"/>
+          <w:szCs w:val="21"/>
+        </w:rPr>
+        <w:t>this</w:t>
+      </w:r>
+      <w:r>
+        <w:rPr>
+          <w:rFonts w:ascii="Consolas" w:eastAsia="Times New Roman" w:hAnsi="Consolas" w:cs="Times New Roman"/>
+          <w:color w:val="D4D4D4"/>
+          <w:sz w:val="21"/>
+          <w:szCs w:val="21"/>
+        </w:rPr>
+        <w:t>.</w:t>
+      </w:r>
+      <w:r>
+        <w:rPr>
+          <w:rFonts w:ascii="Consolas" w:eastAsia="Times New Roman" w:hAnsi="Consolas" w:cs="Times New Roman"/>
+          <w:color w:val="9CDCFE"/>
+          <w:sz w:val="21"/>
+          <w:szCs w:val="21"/>
+        </w:rPr>
+        <w:t>personService</w:t>
+      </w:r>
+      <w:r>
+        <w:rPr>
+          <w:rFonts w:ascii="Consolas" w:eastAsia="Times New Roman" w:hAnsi="Consolas" w:cs="Times New Roman"/>
+          <w:color w:val="D4D4D4"/>
+          <w:sz w:val="21"/>
+          <w:szCs w:val="21"/>
+        </w:rPr>
+        <w:t>.</w:t>
+      </w:r>
+      <w:r>
+        <w:rPr>
+          <w:rFonts w:ascii="Consolas" w:eastAsia="Times New Roman" w:hAnsi="Consolas" w:cs="Times New Roman"/>
+          <w:color w:val="DCDCAA"/>
+          <w:sz w:val="21"/>
+          <w:szCs w:val="21"/>
+        </w:rPr>
+        <w:t>deletePerson</w:t>
+      </w:r>
+      <w:proofErr w:type="spellEnd"/>
+      <w:proofErr w:type="gramEnd"/>
+      <w:r>
+        <w:rPr>
+          <w:rFonts w:ascii="Consolas" w:eastAsia="Times New Roman" w:hAnsi="Consolas" w:cs="Times New Roman"/>
+          <w:color w:val="D4D4D4"/>
+          <w:sz w:val="21"/>
+          <w:szCs w:val="21"/>
+        </w:rPr>
+        <w:t>(</w:t>
+      </w:r>
+      <w:r>
+        <w:rPr>
+          <w:rFonts w:ascii="Consolas" w:eastAsia="Times New Roman" w:hAnsi="Consolas" w:cs="Times New Roman"/>
+          <w:color w:val="569CD6"/>
+          <w:sz w:val="21"/>
+          <w:szCs w:val="21"/>
+        </w:rPr>
+        <w:t>this</w:t>
+      </w:r>
+      <w:r>
+        <w:rPr>
+          <w:rFonts w:ascii="Consolas" w:eastAsia="Times New Roman" w:hAnsi="Consolas" w:cs="Times New Roman"/>
+          <w:color w:val="D4D4D4"/>
+          <w:sz w:val="21"/>
+          <w:szCs w:val="21"/>
+        </w:rPr>
+        <w:t>.</w:t>
+      </w:r>
+      <w:r>
+        <w:rPr>
+          <w:rFonts w:ascii="Consolas" w:eastAsia="Times New Roman" w:hAnsi="Consolas" w:cs="Times New Roman"/>
+          <w:color w:val="9CDCFE"/>
+          <w:sz w:val="21"/>
+          <w:szCs w:val="21"/>
+        </w:rPr>
+        <w:t>person</w:t>
+      </w:r>
+      <w:r>
+        <w:rPr>
+          <w:rFonts w:ascii="Consolas" w:eastAsia="Times New Roman" w:hAnsi="Consolas" w:cs="Times New Roman"/>
+          <w:color w:val="D4D4D4"/>
+          <w:sz w:val="21"/>
+          <w:szCs w:val="21"/>
+        </w:rPr>
+        <w:t>.</w:t>
+      </w:r>
+      <w:r>
+        <w:rPr>
+          <w:rFonts w:ascii="Consolas" w:eastAsia="Times New Roman" w:hAnsi="Consolas" w:cs="Times New Roman"/>
+          <w:color w:val="9CDCFE"/>
+          <w:sz w:val="21"/>
+          <w:szCs w:val="21"/>
+        </w:rPr>
+        <w:t>id</w:t>
+      </w:r>
+      <w:r>
+        <w:rPr>
+          <w:rFonts w:ascii="Consolas" w:eastAsia="Times New Roman" w:hAnsi="Consolas" w:cs="Times New Roman"/>
+          <w:color w:val="D4D4D4"/>
+          <w:sz w:val="21"/>
+          <w:szCs w:val="21"/>
+        </w:rPr>
+        <w:t>).</w:t>
+      </w:r>
+      <w:r>
+        <w:rPr>
+          <w:rFonts w:ascii="Consolas" w:eastAsia="Times New Roman" w:hAnsi="Consolas" w:cs="Times New Roman"/>
+          <w:color w:val="DCDCAA"/>
+          <w:sz w:val="21"/>
+          <w:szCs w:val="21"/>
+        </w:rPr>
+        <w:t>subscribe</w:t>
+      </w:r>
+      <w:r>
+        <w:rPr>
+          <w:rFonts w:ascii="Consolas" w:eastAsia="Times New Roman" w:hAnsi="Consolas" w:cs="Times New Roman"/>
+          <w:color w:val="D4D4D4"/>
+          <w:sz w:val="21"/>
+          <w:szCs w:val="21"/>
+        </w:rPr>
+        <w:t>();</w:t>
+      </w:r>
+    </w:p>
+    <w:p>
+      <w:pPr>
+        <w:shd w:val="clear" w:color="auto" w:fill="1E1E1E"/>
+        <w:spacing w:after="0" w:line="285" w:lineRule="atLeast"/>
+        <w:rPr>
+          <w:rFonts w:ascii="Consolas" w:eastAsia="Times New Roman" w:hAnsi="Consolas" w:cs="Times New Roman"/>
+          <w:color w:val="D4D4D4"/>
+          <w:sz w:val="21"/>
+          <w:szCs w:val="21"/>
+        </w:rPr>
+      </w:pPr>
+      <w:r>
+        <w:rPr>
+          <w:rFonts w:ascii="Consolas" w:eastAsia="Times New Roman" w:hAnsi="Consolas" w:cs="Times New Roman"/>
+          <w:color w:val="D4D4D4"/>
+          <w:sz w:val="21"/>
+          <w:szCs w:val="21"/>
+        </w:rPr>
+        <w:t xml:space="preserve">      </w:t>
+      </w:r>
+      <w:proofErr w:type="spellStart"/>
+      <w:proofErr w:type="gramStart"/>
+      <w:r>
+        <w:rPr>
+          <w:rFonts w:ascii="Consolas" w:eastAsia="Times New Roman" w:hAnsi="Consolas" w:cs="Times New Roman"/>
+          <w:color w:val="569CD6"/>
+          <w:sz w:val="21"/>
+          <w:szCs w:val="21"/>
+        </w:rPr>
+        <w:t>this</w:t>
+      </w:r>
+      <w:r>
+        <w:rPr>
+          <w:rFonts w:ascii="Consolas" w:eastAsia="Times New Roman" w:hAnsi="Consolas" w:cs="Times New Roman"/>
+          <w:color w:val="D4D4D4"/>
+          <w:sz w:val="21"/>
+          <w:szCs w:val="21"/>
+        </w:rPr>
+        <w:t>.</w:t>
+      </w:r>
+      <w:r>
+        <w:rPr>
+          <w:rFonts w:ascii="Consolas" w:eastAsia="Times New Roman" w:hAnsi="Consolas" w:cs="Times New Roman"/>
+          <w:color w:val="DCDCAA"/>
+          <w:sz w:val="21"/>
+          <w:szCs w:val="21"/>
+        </w:rPr>
+        <w:t>onSaveComplete</w:t>
+      </w:r>
+      <w:proofErr w:type="spellEnd"/>
+      <w:proofErr w:type="gramEnd"/>
+      <w:r>
+        <w:rPr>
+          <w:rFonts w:ascii="Consolas" w:eastAsia="Times New Roman" w:hAnsi="Consolas" w:cs="Times New Roman"/>
+          <w:color w:val="D4D4D4"/>
+          <w:sz w:val="21"/>
+          <w:szCs w:val="21"/>
+        </w:rPr>
+        <w:t>();</w:t>
+      </w:r>
+    </w:p>
+    <w:p>
+      <w:pPr>
+        <w:shd w:val="clear" w:color="auto" w:fill="1E1E1E"/>
+        <w:spacing w:after="0" w:line="285" w:lineRule="atLeast"/>
+        <w:rPr>
+          <w:rFonts w:ascii="Consolas" w:eastAsia="Times New Roman" w:hAnsi="Consolas" w:cs="Times New Roman"/>
+          <w:color w:val="D4D4D4"/>
+          <w:sz w:val="21"/>
+          <w:szCs w:val="21"/>
+        </w:rPr>
+      </w:pPr>
+      <w:r>
+        <w:rPr>
+          <w:rFonts w:ascii="Consolas" w:eastAsia="Times New Roman" w:hAnsi="Consolas" w:cs="Times New Roman"/>
+          <w:color w:val="D4D4D4"/>
+          <w:sz w:val="21"/>
+          <w:szCs w:val="21"/>
+        </w:rPr>
+        <w:t>    }</w:t>
+      </w:r>
+    </w:p>
+    <w:p>
+      <w:pPr>
+        <w:shd w:val="clear" w:color="auto" w:fill="1E1E1E"/>
+        <w:spacing w:after="0" w:line="285" w:lineRule="atLeast"/>
+        <w:rPr>
+          <w:rFonts w:ascii="Consolas" w:eastAsia="Times New Roman" w:hAnsi="Consolas" w:cs="Times New Roman"/>
+          <w:color w:val="D4D4D4"/>
+          <w:sz w:val="21"/>
+          <w:szCs w:val="21"/>
+        </w:rPr>
+      </w:pPr>
+      <w:r>
+        <w:rPr>
+          <w:rFonts w:ascii="Consolas" w:eastAsia="Times New Roman" w:hAnsi="Consolas" w:cs="Times New Roman"/>
+          <w:color w:val="D4D4D4"/>
+          <w:sz w:val="21"/>
+          <w:szCs w:val="21"/>
+        </w:rPr>
+        <w:t>  }</w:t>
+      </w:r>
+    </w:p>
+    <w:p>
+      <w:pPr>
+        <w:pStyle w:val="ListParagraph"/>
+        <w:numPr>
+          <w:ilvl w:val="0"/>
+          <w:numId w:val="22"/>
+        </w:numPr>
         <w:rPr>
           <w:rFonts w:ascii="Arial" w:hAnsi="Arial" w:cs="Arial"/>
         </w:rPr>
@@ -20903,6 +21896,95 @@
     </w:lvl>
   </w:abstractNum>
   <w:abstractNum w:abstractNumId="6" w15:restartNumberingAfterBreak="0">
+    <w:nsid w:val="20B879C8"/>
+    <w:multiLevelType w:val="hybridMultilevel"/>
+    <w:tmpl w:val="BFAEEEF0"/>
+    <w:lvl w:ilvl="0" w:tplc="D642355E">
+      <w:start w:val="1"/>
+      <w:numFmt w:val="decimal"/>
+      <w:lvlText w:val="%1."/>
+      <w:lvlJc w:val="left"/>
+      <w:pPr>
+        <w:ind w:left="720" w:hanging="360"/>
+      </w:pPr>
+      <w:rPr>
+        <w:rFonts w:hint="default"/>
+      </w:rPr>
+    </w:lvl>
+    <w:lvl w:ilvl="1" w:tplc="04090019" w:tentative="1">
+      <w:start w:val="1"/>
+      <w:numFmt w:val="lowerLetter"/>
+      <w:lvlText w:val="%2."/>
+      <w:lvlJc w:val="left"/>
+      <w:pPr>
+        <w:ind w:left="1440" w:hanging="360"/>
+      </w:pPr>
+    </w:lvl>
+    <w:lvl w:ilvl="2" w:tplc="0409001B" w:tentative="1">
+      <w:start w:val="1"/>
+      <w:numFmt w:val="lowerRoman"/>
+      <w:lvlText w:val="%3."/>
+      <w:lvlJc w:val="right"/>
+      <w:pPr>
+        <w:ind w:left="2160" w:hanging="180"/>
+      </w:pPr>
+    </w:lvl>
+    <w:lvl w:ilvl="3" w:tplc="0409000F" w:tentative="1">
+      <w:start w:val="1"/>
+      <w:numFmt w:val="decimal"/>
+      <w:lvlText w:val="%4."/>
+      <w:lvlJc w:val="left"/>
+      <w:pPr>
+        <w:ind w:left="2880" w:hanging="360"/>
+      </w:pPr>
+    </w:lvl>
+    <w:lvl w:ilvl="4" w:tplc="04090019" w:tentative="1">
+      <w:start w:val="1"/>
+      <w:numFmt w:val="lowerLetter"/>
+      <w:lvlText w:val="%5."/>
+      <w:lvlJc w:val="left"/>
+      <w:pPr>
+        <w:ind w:left="3600" w:hanging="360"/>
+      </w:pPr>
+    </w:lvl>
+    <w:lvl w:ilvl="5" w:tplc="0409001B" w:tentative="1">
+      <w:start w:val="1"/>
+      <w:numFmt w:val="lowerRoman"/>
+      <w:lvlText w:val="%6."/>
+      <w:lvlJc w:val="right"/>
+      <w:pPr>
+        <w:ind w:left="4320" w:hanging="180"/>
+      </w:pPr>
+    </w:lvl>
+    <w:lvl w:ilvl="6" w:tplc="0409000F" w:tentative="1">
+      <w:start w:val="1"/>
+      <w:numFmt w:val="decimal"/>
+      <w:lvlText w:val="%7."/>
+      <w:lvlJc w:val="left"/>
+      <w:pPr>
+        <w:ind w:left="5040" w:hanging="360"/>
+      </w:pPr>
+    </w:lvl>
+    <w:lvl w:ilvl="7" w:tplc="04090019" w:tentative="1">
+      <w:start w:val="1"/>
+      <w:numFmt w:val="lowerLetter"/>
+      <w:lvlText w:val="%8."/>
+      <w:lvlJc w:val="left"/>
+      <w:pPr>
+        <w:ind w:left="5760" w:hanging="360"/>
+      </w:pPr>
+    </w:lvl>
+    <w:lvl w:ilvl="8" w:tplc="0409001B" w:tentative="1">
+      <w:start w:val="1"/>
+      <w:numFmt w:val="lowerRoman"/>
+      <w:lvlText w:val="%9."/>
+      <w:lvlJc w:val="right"/>
+      <w:pPr>
+        <w:ind w:left="6480" w:hanging="180"/>
+      </w:pPr>
+    </w:lvl>
+  </w:abstractNum>
+  <w:abstractNum w:abstractNumId="7" w15:restartNumberingAfterBreak="0">
     <w:nsid w:val="2776154B"/>
     <w:multiLevelType w:val="hybridMultilevel"/>
     <w:tmpl w:val="6B60A008"/>
@@ -20991,7 +22073,7 @@
       </w:pPr>
     </w:lvl>
   </w:abstractNum>
-  <w:abstractNum w:abstractNumId="7" w15:restartNumberingAfterBreak="0">
+  <w:abstractNum w:abstractNumId="8" w15:restartNumberingAfterBreak="0">
     <w:nsid w:val="2FED6186"/>
     <w:multiLevelType w:val="hybridMultilevel"/>
     <w:tmpl w:val="B0C87A3A"/>
@@ -21081,7 +22163,7 @@
       </w:pPr>
     </w:lvl>
   </w:abstractNum>
-  <w:abstractNum w:abstractNumId="8" w15:restartNumberingAfterBreak="0">
+  <w:abstractNum w:abstractNumId="9" w15:restartNumberingAfterBreak="0">
     <w:nsid w:val="3B207288"/>
     <w:multiLevelType w:val="hybridMultilevel"/>
     <w:tmpl w:val="A8705B2E"/>
@@ -21170,7 +22252,7 @@
       </w:pPr>
     </w:lvl>
   </w:abstractNum>
-  <w:abstractNum w:abstractNumId="9" w15:restartNumberingAfterBreak="0">
+  <w:abstractNum w:abstractNumId="10" w15:restartNumberingAfterBreak="0">
     <w:nsid w:val="44AF2B11"/>
     <w:multiLevelType w:val="hybridMultilevel"/>
     <w:tmpl w:val="ACBC3618"/>
@@ -21259,7 +22341,7 @@
       </w:pPr>
     </w:lvl>
   </w:abstractNum>
-  <w:abstractNum w:abstractNumId="10" w15:restartNumberingAfterBreak="0">
+  <w:abstractNum w:abstractNumId="11" w15:restartNumberingAfterBreak="0">
     <w:nsid w:val="45A34A87"/>
     <w:multiLevelType w:val="hybridMultilevel"/>
     <w:tmpl w:val="DC705610"/>
@@ -21348,7 +22430,7 @@
       </w:pPr>
     </w:lvl>
   </w:abstractNum>
-  <w:abstractNum w:abstractNumId="11" w15:restartNumberingAfterBreak="0">
+  <w:abstractNum w:abstractNumId="12" w15:restartNumberingAfterBreak="0">
     <w:nsid w:val="45C7159F"/>
     <w:multiLevelType w:val="hybridMultilevel"/>
     <w:tmpl w:val="2FB0B88C"/>
@@ -21437,7 +22519,7 @@
       </w:pPr>
     </w:lvl>
   </w:abstractNum>
-  <w:abstractNum w:abstractNumId="12" w15:restartNumberingAfterBreak="0">
+  <w:abstractNum w:abstractNumId="13" w15:restartNumberingAfterBreak="0">
     <w:nsid w:val="472C357B"/>
     <w:multiLevelType w:val="hybridMultilevel"/>
     <w:tmpl w:val="45505C24"/>
@@ -21526,7 +22608,7 @@
       </w:pPr>
     </w:lvl>
   </w:abstractNum>
-  <w:abstractNum w:abstractNumId="13" w15:restartNumberingAfterBreak="0">
+  <w:abstractNum w:abstractNumId="14" w15:restartNumberingAfterBreak="0">
     <w:nsid w:val="56901B97"/>
     <w:multiLevelType w:val="hybridMultilevel"/>
     <w:tmpl w:val="7DC8F416"/>
@@ -21615,7 +22697,7 @@
       </w:pPr>
     </w:lvl>
   </w:abstractNum>
-  <w:abstractNum w:abstractNumId="14" w15:restartNumberingAfterBreak="0">
+  <w:abstractNum w:abstractNumId="15" w15:restartNumberingAfterBreak="0">
     <w:nsid w:val="5E971A03"/>
     <w:multiLevelType w:val="hybridMultilevel"/>
     <w:tmpl w:val="E932BF4C"/>
@@ -21704,7 +22786,7 @@
       </w:pPr>
     </w:lvl>
   </w:abstractNum>
-  <w:abstractNum w:abstractNumId="15" w15:restartNumberingAfterBreak="0">
+  <w:abstractNum w:abstractNumId="16" w15:restartNumberingAfterBreak="0">
     <w:nsid w:val="62EB0D2E"/>
     <w:multiLevelType w:val="hybridMultilevel"/>
     <w:tmpl w:val="45505C24"/>
@@ -21793,7 +22875,7 @@
       </w:pPr>
     </w:lvl>
   </w:abstractNum>
-  <w:abstractNum w:abstractNumId="16" w15:restartNumberingAfterBreak="0">
+  <w:abstractNum w:abstractNumId="17" w15:restartNumberingAfterBreak="0">
     <w:nsid w:val="6C9E3214"/>
     <w:multiLevelType w:val="hybridMultilevel"/>
     <w:tmpl w:val="E78EC30E"/>
@@ -21882,7 +22964,7 @@
       </w:pPr>
     </w:lvl>
   </w:abstractNum>
-  <w:abstractNum w:abstractNumId="17" w15:restartNumberingAfterBreak="0">
+  <w:abstractNum w:abstractNumId="18" w15:restartNumberingAfterBreak="0">
     <w:nsid w:val="709E33C9"/>
     <w:multiLevelType w:val="hybridMultilevel"/>
     <w:tmpl w:val="2E94496C"/>
@@ -21971,7 +23053,7 @@
       </w:pPr>
     </w:lvl>
   </w:abstractNum>
-  <w:abstractNum w:abstractNumId="18" w15:restartNumberingAfterBreak="0">
+  <w:abstractNum w:abstractNumId="19" w15:restartNumberingAfterBreak="0">
     <w:nsid w:val="7138407C"/>
     <w:multiLevelType w:val="hybridMultilevel"/>
     <w:tmpl w:val="CFE4EEF0"/>
@@ -22060,7 +23142,7 @@
       </w:pPr>
     </w:lvl>
   </w:abstractNum>
-  <w:abstractNum w:abstractNumId="19" w15:restartNumberingAfterBreak="0">
+  <w:abstractNum w:abstractNumId="20" w15:restartNumberingAfterBreak="0">
     <w:nsid w:val="7CA21C85"/>
     <w:multiLevelType w:val="hybridMultilevel"/>
     <w:tmpl w:val="45505C24"/>
@@ -22149,7 +23231,7 @@
       </w:pPr>
     </w:lvl>
   </w:abstractNum>
-  <w:abstractNum w:abstractNumId="20" w15:restartNumberingAfterBreak="0">
+  <w:abstractNum w:abstractNumId="21" w15:restartNumberingAfterBreak="0">
     <w:nsid w:val="7F0F390A"/>
     <w:multiLevelType w:val="hybridMultilevel"/>
     <w:tmpl w:val="BF4C615E"/>
@@ -22242,13 +23324,13 @@
     <w:abstractNumId w:val="1"/>
   </w:num>
   <w:num w:numId="2" w16cid:durableId="1570578316">
-    <w:abstractNumId w:val="15"/>
+    <w:abstractNumId w:val="16"/>
   </w:num>
   <w:num w:numId="3" w16cid:durableId="1758674771">
-    <w:abstractNumId w:val="12"/>
+    <w:abstractNumId w:val="13"/>
   </w:num>
   <w:num w:numId="4" w16cid:durableId="1521698716">
-    <w:abstractNumId w:val="19"/>
+    <w:abstractNumId w:val="20"/>
   </w:num>
   <w:num w:numId="5" w16cid:durableId="1811095669">
     <w:abstractNumId w:val="4"/>
@@ -22257,49 +23339,52 @@
     <w:abstractNumId w:val="2"/>
   </w:num>
   <w:num w:numId="7" w16cid:durableId="513612110">
-    <w:abstractNumId w:val="16"/>
+    <w:abstractNumId w:val="17"/>
   </w:num>
   <w:num w:numId="8" w16cid:durableId="1371882808">
-    <w:abstractNumId w:val="13"/>
+    <w:abstractNumId w:val="14"/>
   </w:num>
   <w:num w:numId="9" w16cid:durableId="1578051877">
-    <w:abstractNumId w:val="14"/>
+    <w:abstractNumId w:val="15"/>
   </w:num>
   <w:num w:numId="10" w16cid:durableId="831990925">
     <w:abstractNumId w:val="3"/>
   </w:num>
   <w:num w:numId="11" w16cid:durableId="1978685065">
+    <w:abstractNumId w:val="11"/>
+  </w:num>
+  <w:num w:numId="12" w16cid:durableId="1058816916">
     <w:abstractNumId w:val="10"/>
   </w:num>
-  <w:num w:numId="12" w16cid:durableId="1058816916">
-    <w:abstractNumId w:val="9"/>
-  </w:num>
   <w:num w:numId="13" w16cid:durableId="1072653816">
-    <w:abstractNumId w:val="17"/>
+    <w:abstractNumId w:val="18"/>
   </w:num>
   <w:num w:numId="14" w16cid:durableId="1951626158">
     <w:abstractNumId w:val="5"/>
   </w:num>
   <w:num w:numId="15" w16cid:durableId="472646641">
-    <w:abstractNumId w:val="20"/>
+    <w:abstractNumId w:val="21"/>
   </w:num>
   <w:num w:numId="16" w16cid:durableId="157235324">
-    <w:abstractNumId w:val="6"/>
+    <w:abstractNumId w:val="7"/>
   </w:num>
   <w:num w:numId="17" w16cid:durableId="720592752">
-    <w:abstractNumId w:val="7"/>
+    <w:abstractNumId w:val="8"/>
   </w:num>
   <w:num w:numId="18" w16cid:durableId="409081252">
     <w:abstractNumId w:val="0"/>
   </w:num>
   <w:num w:numId="19" w16cid:durableId="915213980">
-    <w:abstractNumId w:val="11"/>
+    <w:abstractNumId w:val="12"/>
   </w:num>
   <w:num w:numId="20" w16cid:durableId="214045569">
-    <w:abstractNumId w:val="8"/>
+    <w:abstractNumId w:val="9"/>
   </w:num>
   <w:num w:numId="21" w16cid:durableId="816728173">
-    <w:abstractNumId w:val="18"/>
+    <w:abstractNumId w:val="19"/>
+  </w:num>
+  <w:num w:numId="22" w16cid:durableId="1708874393">
+    <w:abstractNumId w:val="6"/>
   </w:num>
 </w:numbering>
 </file>

</xml_diff>

<commit_message>
Implemented basic form validation.
</commit_message>
<xml_diff>
--- a/Angular Project Setup.docx
+++ b/Angular Project Setup.docx
@@ -608,7 +608,7 @@
           </w:rPr>
           <w:id w:val="-792604003"/>
           <w14:checkbox>
-            <w14:checked w14:val="0"/>
+            <w14:checked w14:val="1"/>
             <w14:checkedState w14:val="2612" w14:font="MS Gothic"/>
             <w14:uncheckedState w14:val="2610" w14:font="MS Gothic"/>
           </w14:checkbox>
@@ -619,7 +619,7 @@
             <w:rPr>
               <w:rFonts w:ascii="MS Gothic" w:eastAsia="MS Gothic" w:hAnsi="MS Gothic" w:cs="Arial" w:hint="eastAsia"/>
             </w:rPr>
-            <w:t>☐</w:t>
+            <w:t>☒</w:t>
           </w:r>
         </w:sdtContent>
       </w:sdt>
@@ -662,7 +662,19 @@
         <w:rPr>
           <w:rFonts w:ascii="Arial" w:hAnsi="Arial" w:cs="Arial"/>
         </w:rPr>
-        <w:t xml:space="preserve"> Add Form Validation</w:t>
+        <w:t xml:space="preserve"> Add </w:t>
+      </w:r>
+      <w:r>
+        <w:rPr>
+          <w:rFonts w:ascii="Arial" w:hAnsi="Arial" w:cs="Arial"/>
+        </w:rPr>
+        <w:t xml:space="preserve">Basic </w:t>
+      </w:r>
+      <w:r>
+        <w:rPr>
+          <w:rFonts w:ascii="Arial" w:hAnsi="Arial" w:cs="Arial"/>
+        </w:rPr>
+        <w:t>Form Validation</w:t>
       </w:r>
     </w:p>
     <w:p>
@@ -21339,10 +21351,2019 @@
     </w:p>
     <w:p>
       <w:pPr>
+        <w:rPr>
+          <w:rFonts w:ascii="Arial" w:hAnsi="Arial" w:cs="Arial"/>
+        </w:rPr>
+      </w:pPr>
+    </w:p>
+    <w:p>
+      <w:pPr>
+        <w:rPr>
+          <w:rFonts w:ascii="Arial" w:hAnsi="Arial" w:cs="Arial"/>
+        </w:rPr>
+      </w:pPr>
+      <w:r>
+        <w:rPr>
+          <w:rFonts w:ascii="Arial" w:hAnsi="Arial" w:cs="Arial"/>
+        </w:rPr>
+        <w:t>Implement Basic Form Validation</w:t>
+      </w:r>
+    </w:p>
+    <w:p>
+      <w:pPr>
         <w:pStyle w:val="ListParagraph"/>
         <w:numPr>
           <w:ilvl w:val="0"/>
-          <w:numId w:val="22"/>
+          <w:numId w:val="23"/>
+        </w:numPr>
+        <w:rPr>
+          <w:rFonts w:ascii="Arial" w:hAnsi="Arial" w:cs="Arial"/>
+        </w:rPr>
+      </w:pPr>
+      <w:r>
+        <w:rPr>
+          <w:rFonts w:ascii="Arial" w:hAnsi="Arial" w:cs="Arial"/>
+        </w:rPr>
+        <w:t>In my-</w:t>
+      </w:r>
+      <w:proofErr w:type="spellStart"/>
+      <w:proofErr w:type="gramStart"/>
+      <w:r>
+        <w:rPr>
+          <w:rFonts w:ascii="Arial" w:hAnsi="Arial" w:cs="Arial"/>
+        </w:rPr>
+        <w:t>form.components</w:t>
+      </w:r>
+      <w:proofErr w:type="gramEnd"/>
+      <w:r>
+        <w:rPr>
+          <w:rFonts w:ascii="Arial" w:hAnsi="Arial" w:cs="Arial"/>
+        </w:rPr>
+        <w:t>.ts</w:t>
+      </w:r>
+      <w:proofErr w:type="spellEnd"/>
+      <w:r>
+        <w:rPr>
+          <w:rFonts w:ascii="Arial" w:hAnsi="Arial" w:cs="Arial"/>
+        </w:rPr>
+        <w:t xml:space="preserve">, </w:t>
+      </w:r>
+      <w:r>
+        <w:rPr>
+          <w:rFonts w:ascii="Arial" w:hAnsi="Arial" w:cs="Arial"/>
+        </w:rPr>
+        <w:t xml:space="preserve">add </w:t>
+      </w:r>
+      <w:proofErr w:type="spellStart"/>
+      <w:r>
+        <w:rPr>
+          <w:rFonts w:ascii="Arial" w:hAnsi="Arial" w:cs="Arial"/>
+        </w:rPr>
+        <w:t>ngClass</w:t>
+      </w:r>
+      <w:proofErr w:type="spellEnd"/>
+      <w:r>
+        <w:rPr>
+          <w:rFonts w:ascii="Arial" w:hAnsi="Arial" w:cs="Arial"/>
+        </w:rPr>
+        <w:t xml:space="preserve"> to the inputs to enable form to sense activity</w:t>
+      </w:r>
+    </w:p>
+    <w:p>
+      <w:pPr>
+        <w:shd w:val="clear" w:color="auto" w:fill="1E1E1E"/>
+        <w:spacing w:after="0" w:line="285" w:lineRule="atLeast"/>
+        <w:rPr>
+          <w:rFonts w:ascii="Consolas" w:eastAsia="Times New Roman" w:hAnsi="Consolas" w:cs="Times New Roman"/>
+          <w:color w:val="D4D4D4"/>
+          <w:sz w:val="21"/>
+          <w:szCs w:val="21"/>
+        </w:rPr>
+      </w:pPr>
+      <w:r>
+        <w:rPr>
+          <w:rFonts w:ascii="Consolas" w:eastAsia="Times New Roman" w:hAnsi="Consolas" w:cs="Times New Roman"/>
+          <w:color w:val="D4D4D4"/>
+          <w:sz w:val="21"/>
+          <w:szCs w:val="21"/>
+        </w:rPr>
+        <w:t xml:space="preserve">  </w:t>
+      </w:r>
+      <w:r>
+        <w:rPr>
+          <w:rFonts w:ascii="Consolas" w:eastAsia="Times New Roman" w:hAnsi="Consolas" w:cs="Times New Roman"/>
+          <w:color w:val="808080"/>
+          <w:sz w:val="21"/>
+          <w:szCs w:val="21"/>
+        </w:rPr>
+        <w:t>&lt;</w:t>
+      </w:r>
+      <w:r>
+        <w:rPr>
+          <w:rFonts w:ascii="Consolas" w:eastAsia="Times New Roman" w:hAnsi="Consolas" w:cs="Times New Roman"/>
+          <w:color w:val="569CD6"/>
+          <w:sz w:val="21"/>
+          <w:szCs w:val="21"/>
+        </w:rPr>
+        <w:t>input</w:t>
+      </w:r>
+    </w:p>
+    <w:p>
+      <w:pPr>
+        <w:shd w:val="clear" w:color="auto" w:fill="1E1E1E"/>
+        <w:spacing w:after="0" w:line="285" w:lineRule="atLeast"/>
+        <w:rPr>
+          <w:rFonts w:ascii="Consolas" w:eastAsia="Times New Roman" w:hAnsi="Consolas" w:cs="Times New Roman"/>
+          <w:color w:val="D4D4D4"/>
+          <w:sz w:val="21"/>
+          <w:szCs w:val="21"/>
+        </w:rPr>
+      </w:pPr>
+      <w:r>
+        <w:rPr>
+          <w:rFonts w:ascii="Consolas" w:eastAsia="Times New Roman" w:hAnsi="Consolas" w:cs="Times New Roman"/>
+          <w:color w:val="D4D4D4"/>
+          <w:sz w:val="21"/>
+          <w:szCs w:val="21"/>
+        </w:rPr>
+        <w:t xml:space="preserve">    </w:t>
+      </w:r>
+      <w:r>
+        <w:rPr>
+          <w:rFonts w:ascii="Consolas" w:eastAsia="Times New Roman" w:hAnsi="Consolas" w:cs="Times New Roman"/>
+          <w:color w:val="9CDCFE"/>
+          <w:sz w:val="21"/>
+          <w:szCs w:val="21"/>
+        </w:rPr>
+        <w:t>id</w:t>
+      </w:r>
+      <w:r>
+        <w:rPr>
+          <w:rFonts w:ascii="Consolas" w:eastAsia="Times New Roman" w:hAnsi="Consolas" w:cs="Times New Roman"/>
+          <w:color w:val="D4D4D4"/>
+          <w:sz w:val="21"/>
+          <w:szCs w:val="21"/>
+        </w:rPr>
+        <w:t>=</w:t>
+      </w:r>
+      <w:r>
+        <w:rPr>
+          <w:rFonts w:ascii="Consolas" w:eastAsia="Times New Roman" w:hAnsi="Consolas" w:cs="Times New Roman"/>
+          <w:color w:val="CE9178"/>
+          <w:sz w:val="21"/>
+          <w:szCs w:val="21"/>
+        </w:rPr>
+        <w:t>"first-name"</w:t>
+      </w:r>
+    </w:p>
+    <w:p>
+      <w:pPr>
+        <w:shd w:val="clear" w:color="auto" w:fill="1E1E1E"/>
+        <w:spacing w:after="0" w:line="285" w:lineRule="atLeast"/>
+        <w:rPr>
+          <w:rFonts w:ascii="Consolas" w:eastAsia="Times New Roman" w:hAnsi="Consolas" w:cs="Times New Roman"/>
+          <w:color w:val="D4D4D4"/>
+          <w:sz w:val="21"/>
+          <w:szCs w:val="21"/>
+        </w:rPr>
+      </w:pPr>
+      <w:r>
+        <w:rPr>
+          <w:rFonts w:ascii="Consolas" w:eastAsia="Times New Roman" w:hAnsi="Consolas" w:cs="Times New Roman"/>
+          <w:color w:val="D4D4D4"/>
+          <w:sz w:val="21"/>
+          <w:szCs w:val="21"/>
+        </w:rPr>
+        <w:t xml:space="preserve">    </w:t>
+      </w:r>
+      <w:r>
+        <w:rPr>
+          <w:rFonts w:ascii="Consolas" w:eastAsia="Times New Roman" w:hAnsi="Consolas" w:cs="Times New Roman"/>
+          <w:color w:val="9CDCFE"/>
+          <w:sz w:val="21"/>
+          <w:szCs w:val="21"/>
+        </w:rPr>
+        <w:t>type</w:t>
+      </w:r>
+      <w:r>
+        <w:rPr>
+          <w:rFonts w:ascii="Consolas" w:eastAsia="Times New Roman" w:hAnsi="Consolas" w:cs="Times New Roman"/>
+          <w:color w:val="D4D4D4"/>
+          <w:sz w:val="21"/>
+          <w:szCs w:val="21"/>
+        </w:rPr>
+        <w:t>=</w:t>
+      </w:r>
+      <w:r>
+        <w:rPr>
+          <w:rFonts w:ascii="Consolas" w:eastAsia="Times New Roman" w:hAnsi="Consolas" w:cs="Times New Roman"/>
+          <w:color w:val="CE9178"/>
+          <w:sz w:val="21"/>
+          <w:szCs w:val="21"/>
+        </w:rPr>
+        <w:t>"text"</w:t>
+      </w:r>
+    </w:p>
+    <w:p>
+      <w:pPr>
+        <w:shd w:val="clear" w:color="auto" w:fill="1E1E1E"/>
+        <w:spacing w:after="0" w:line="285" w:lineRule="atLeast"/>
+        <w:rPr>
+          <w:rFonts w:ascii="Consolas" w:eastAsia="Times New Roman" w:hAnsi="Consolas" w:cs="Times New Roman"/>
+          <w:color w:val="D4D4D4"/>
+          <w:sz w:val="21"/>
+          <w:szCs w:val="21"/>
+        </w:rPr>
+      </w:pPr>
+      <w:r>
+        <w:rPr>
+          <w:rFonts w:ascii="Consolas" w:eastAsia="Times New Roman" w:hAnsi="Consolas" w:cs="Times New Roman"/>
+          <w:color w:val="D4D4D4"/>
+          <w:sz w:val="21"/>
+          <w:szCs w:val="21"/>
+        </w:rPr>
+        <w:t xml:space="preserve">    </w:t>
+      </w:r>
+      <w:proofErr w:type="spellStart"/>
+      <w:r>
+        <w:rPr>
+          <w:rFonts w:ascii="Consolas" w:eastAsia="Times New Roman" w:hAnsi="Consolas" w:cs="Times New Roman"/>
+          <w:color w:val="9CDCFE"/>
+          <w:sz w:val="21"/>
+          <w:szCs w:val="21"/>
+        </w:rPr>
+        <w:t>formControlName</w:t>
+      </w:r>
+      <w:proofErr w:type="spellEnd"/>
+      <w:r>
+        <w:rPr>
+          <w:rFonts w:ascii="Consolas" w:eastAsia="Times New Roman" w:hAnsi="Consolas" w:cs="Times New Roman"/>
+          <w:color w:val="D4D4D4"/>
+          <w:sz w:val="21"/>
+          <w:szCs w:val="21"/>
+        </w:rPr>
+        <w:t>=</w:t>
+      </w:r>
+      <w:r>
+        <w:rPr>
+          <w:rFonts w:ascii="Consolas" w:eastAsia="Times New Roman" w:hAnsi="Consolas" w:cs="Times New Roman"/>
+          <w:color w:val="CE9178"/>
+          <w:sz w:val="21"/>
+          <w:szCs w:val="21"/>
+        </w:rPr>
+        <w:t>"</w:t>
+      </w:r>
+      <w:proofErr w:type="spellStart"/>
+      <w:r>
+        <w:rPr>
+          <w:rFonts w:ascii="Consolas" w:eastAsia="Times New Roman" w:hAnsi="Consolas" w:cs="Times New Roman"/>
+          <w:color w:val="CE9178"/>
+          <w:sz w:val="21"/>
+          <w:szCs w:val="21"/>
+        </w:rPr>
+        <w:t>firstName</w:t>
+      </w:r>
+      <w:proofErr w:type="spellEnd"/>
+      <w:r>
+        <w:rPr>
+          <w:rFonts w:ascii="Consolas" w:eastAsia="Times New Roman" w:hAnsi="Consolas" w:cs="Times New Roman"/>
+          <w:color w:val="CE9178"/>
+          <w:sz w:val="21"/>
+          <w:szCs w:val="21"/>
+        </w:rPr>
+        <w:t>"</w:t>
+      </w:r>
+    </w:p>
+    <w:p>
+      <w:pPr>
+        <w:shd w:val="clear" w:color="auto" w:fill="1E1E1E"/>
+        <w:spacing w:after="0" w:line="285" w:lineRule="atLeast"/>
+        <w:rPr>
+          <w:rFonts w:ascii="Consolas" w:eastAsia="Times New Roman" w:hAnsi="Consolas" w:cs="Times New Roman"/>
+          <w:color w:val="D4D4D4"/>
+          <w:sz w:val="21"/>
+          <w:szCs w:val="21"/>
+        </w:rPr>
+      </w:pPr>
+      <w:r>
+        <w:rPr>
+          <w:rFonts w:ascii="Consolas" w:eastAsia="Times New Roman" w:hAnsi="Consolas" w:cs="Times New Roman"/>
+          <w:color w:val="D4D4D4"/>
+          <w:sz w:val="21"/>
+          <w:szCs w:val="21"/>
+        </w:rPr>
+        <w:t xml:space="preserve">    </w:t>
+      </w:r>
+      <w:r>
+        <w:rPr>
+          <w:rFonts w:ascii="Consolas" w:eastAsia="Times New Roman" w:hAnsi="Consolas" w:cs="Times New Roman"/>
+          <w:color w:val="9CDCFE"/>
+          <w:sz w:val="21"/>
+          <w:szCs w:val="21"/>
+        </w:rPr>
+        <w:t>[</w:t>
+      </w:r>
+      <w:proofErr w:type="spellStart"/>
+      <w:r>
+        <w:rPr>
+          <w:rFonts w:ascii="Consolas" w:eastAsia="Times New Roman" w:hAnsi="Consolas" w:cs="Times New Roman"/>
+          <w:color w:val="9CDCFE"/>
+          <w:sz w:val="21"/>
+          <w:szCs w:val="21"/>
+        </w:rPr>
+        <w:t>ngClass</w:t>
+      </w:r>
+      <w:proofErr w:type="spellEnd"/>
+      <w:r>
+        <w:rPr>
+          <w:rFonts w:ascii="Consolas" w:eastAsia="Times New Roman" w:hAnsi="Consolas" w:cs="Times New Roman"/>
+          <w:color w:val="9CDCFE"/>
+          <w:sz w:val="21"/>
+          <w:szCs w:val="21"/>
+        </w:rPr>
+        <w:t>]</w:t>
+      </w:r>
+      <w:r>
+        <w:rPr>
+          <w:rFonts w:ascii="Consolas" w:eastAsia="Times New Roman" w:hAnsi="Consolas" w:cs="Times New Roman"/>
+          <w:color w:val="D4D4D4"/>
+          <w:sz w:val="21"/>
+          <w:szCs w:val="21"/>
+        </w:rPr>
+        <w:t>=</w:t>
+      </w:r>
+      <w:r>
+        <w:rPr>
+          <w:rFonts w:ascii="Consolas" w:eastAsia="Times New Roman" w:hAnsi="Consolas" w:cs="Times New Roman"/>
+          <w:color w:val="CE9178"/>
+          <w:sz w:val="21"/>
+          <w:szCs w:val="21"/>
+        </w:rPr>
+        <w:t>"</w:t>
+      </w:r>
+      <w:r>
+        <w:rPr>
+          <w:rFonts w:ascii="Consolas" w:eastAsia="Times New Roman" w:hAnsi="Consolas" w:cs="Times New Roman"/>
+          <w:color w:val="D4D4D4"/>
+          <w:sz w:val="21"/>
+          <w:szCs w:val="21"/>
+        </w:rPr>
+        <w:t>{</w:t>
+      </w:r>
+    </w:p>
+    <w:p>
+      <w:pPr>
+        <w:shd w:val="clear" w:color="auto" w:fill="1E1E1E"/>
+        <w:spacing w:after="0" w:line="285" w:lineRule="atLeast"/>
+        <w:rPr>
+          <w:rFonts w:ascii="Consolas" w:eastAsia="Times New Roman" w:hAnsi="Consolas" w:cs="Times New Roman"/>
+          <w:color w:val="D4D4D4"/>
+          <w:sz w:val="21"/>
+          <w:szCs w:val="21"/>
+        </w:rPr>
+      </w:pPr>
+      <w:r>
+        <w:rPr>
+          <w:rFonts w:ascii="Consolas" w:eastAsia="Times New Roman" w:hAnsi="Consolas" w:cs="Times New Roman"/>
+          <w:color w:val="D4D4D4"/>
+          <w:sz w:val="21"/>
+          <w:szCs w:val="21"/>
+        </w:rPr>
+        <w:t xml:space="preserve">      </w:t>
+      </w:r>
+      <w:r>
+        <w:rPr>
+          <w:rFonts w:ascii="Consolas" w:eastAsia="Times New Roman" w:hAnsi="Consolas" w:cs="Times New Roman"/>
+          <w:color w:val="CE9178"/>
+          <w:sz w:val="21"/>
+          <w:szCs w:val="21"/>
+        </w:rPr>
+        <w:t>'</w:t>
+      </w:r>
+      <w:proofErr w:type="gramStart"/>
+      <w:r>
+        <w:rPr>
+          <w:rFonts w:ascii="Consolas" w:eastAsia="Times New Roman" w:hAnsi="Consolas" w:cs="Times New Roman"/>
+          <w:color w:val="CE9178"/>
+          <w:sz w:val="21"/>
+          <w:szCs w:val="21"/>
+        </w:rPr>
+        <w:t>is</w:t>
+      </w:r>
+      <w:proofErr w:type="gramEnd"/>
+      <w:r>
+        <w:rPr>
+          <w:rFonts w:ascii="Consolas" w:eastAsia="Times New Roman" w:hAnsi="Consolas" w:cs="Times New Roman"/>
+          <w:color w:val="CE9178"/>
+          <w:sz w:val="21"/>
+          <w:szCs w:val="21"/>
+        </w:rPr>
+        <w:t>-invalid'</w:t>
+      </w:r>
+      <w:r>
+        <w:rPr>
+          <w:rFonts w:ascii="Consolas" w:eastAsia="Times New Roman" w:hAnsi="Consolas" w:cs="Times New Roman"/>
+          <w:color w:val="D4D4D4"/>
+          <w:sz w:val="21"/>
+          <w:szCs w:val="21"/>
+        </w:rPr>
+        <w:t>:</w:t>
+      </w:r>
+    </w:p>
+    <w:p>
+      <w:pPr>
+        <w:shd w:val="clear" w:color="auto" w:fill="1E1E1E"/>
+        <w:spacing w:after="0" w:line="285" w:lineRule="atLeast"/>
+        <w:rPr>
+          <w:rFonts w:ascii="Consolas" w:eastAsia="Times New Roman" w:hAnsi="Consolas" w:cs="Times New Roman"/>
+          <w:color w:val="D4D4D4"/>
+          <w:sz w:val="21"/>
+          <w:szCs w:val="21"/>
+        </w:rPr>
+      </w:pPr>
+      <w:r>
+        <w:rPr>
+          <w:rFonts w:ascii="Consolas" w:eastAsia="Times New Roman" w:hAnsi="Consolas" w:cs="Times New Roman"/>
+          <w:color w:val="D4D4D4"/>
+          <w:sz w:val="21"/>
+          <w:szCs w:val="21"/>
+        </w:rPr>
+        <w:t>        (</w:t>
+      </w:r>
+      <w:proofErr w:type="spellStart"/>
+      <w:r>
+        <w:rPr>
+          <w:rFonts w:ascii="Consolas" w:eastAsia="Times New Roman" w:hAnsi="Consolas" w:cs="Times New Roman"/>
+          <w:color w:val="9CDCFE"/>
+          <w:sz w:val="21"/>
+          <w:szCs w:val="21"/>
+        </w:rPr>
+        <w:t>personForm</w:t>
+      </w:r>
+      <w:r>
+        <w:rPr>
+          <w:rFonts w:ascii="Consolas" w:eastAsia="Times New Roman" w:hAnsi="Consolas" w:cs="Times New Roman"/>
+          <w:color w:val="D4D4D4"/>
+          <w:sz w:val="21"/>
+          <w:szCs w:val="21"/>
+        </w:rPr>
+        <w:t>.</w:t>
+      </w:r>
+      <w:r>
+        <w:rPr>
+          <w:rFonts w:ascii="Consolas" w:eastAsia="Times New Roman" w:hAnsi="Consolas" w:cs="Times New Roman"/>
+          <w:color w:val="DCDCAA"/>
+          <w:sz w:val="21"/>
+          <w:szCs w:val="21"/>
+        </w:rPr>
+        <w:t>get</w:t>
+      </w:r>
+      <w:proofErr w:type="spellEnd"/>
+      <w:r>
+        <w:rPr>
+          <w:rFonts w:ascii="Consolas" w:eastAsia="Times New Roman" w:hAnsi="Consolas" w:cs="Times New Roman"/>
+          <w:color w:val="D4D4D4"/>
+          <w:sz w:val="21"/>
+          <w:szCs w:val="21"/>
+        </w:rPr>
+        <w:t>(</w:t>
+      </w:r>
+      <w:r>
+        <w:rPr>
+          <w:rFonts w:ascii="Consolas" w:eastAsia="Times New Roman" w:hAnsi="Consolas" w:cs="Times New Roman"/>
+          <w:color w:val="CE9178"/>
+          <w:sz w:val="21"/>
+          <w:szCs w:val="21"/>
+        </w:rPr>
+        <w:t>'</w:t>
+      </w:r>
+      <w:proofErr w:type="spellStart"/>
+      <w:r>
+        <w:rPr>
+          <w:rFonts w:ascii="Consolas" w:eastAsia="Times New Roman" w:hAnsi="Consolas" w:cs="Times New Roman"/>
+          <w:color w:val="CE9178"/>
+          <w:sz w:val="21"/>
+          <w:szCs w:val="21"/>
+        </w:rPr>
+        <w:t>firstName</w:t>
+      </w:r>
+      <w:proofErr w:type="spellEnd"/>
+      <w:r>
+        <w:rPr>
+          <w:rFonts w:ascii="Consolas" w:eastAsia="Times New Roman" w:hAnsi="Consolas" w:cs="Times New Roman"/>
+          <w:color w:val="CE9178"/>
+          <w:sz w:val="21"/>
+          <w:szCs w:val="21"/>
+        </w:rPr>
+        <w:t>'</w:t>
+      </w:r>
+      <w:proofErr w:type="gramStart"/>
+      <w:r>
+        <w:rPr>
+          <w:rFonts w:ascii="Consolas" w:eastAsia="Times New Roman" w:hAnsi="Consolas" w:cs="Times New Roman"/>
+          <w:color w:val="D4D4D4"/>
+          <w:sz w:val="21"/>
+          <w:szCs w:val="21"/>
+        </w:rPr>
+        <w:t>).</w:t>
+      </w:r>
+      <w:r>
+        <w:rPr>
+          <w:rFonts w:ascii="Consolas" w:eastAsia="Times New Roman" w:hAnsi="Consolas" w:cs="Times New Roman"/>
+          <w:color w:val="9CDCFE"/>
+          <w:sz w:val="21"/>
+          <w:szCs w:val="21"/>
+        </w:rPr>
+        <w:t>touched</w:t>
+      </w:r>
+      <w:proofErr w:type="gramEnd"/>
+      <w:r>
+        <w:rPr>
+          <w:rFonts w:ascii="Consolas" w:eastAsia="Times New Roman" w:hAnsi="Consolas" w:cs="Times New Roman"/>
+          <w:color w:val="D4D4D4"/>
+          <w:sz w:val="21"/>
+          <w:szCs w:val="21"/>
+        </w:rPr>
+        <w:t xml:space="preserve"> ||</w:t>
+      </w:r>
+    </w:p>
+    <w:p>
+      <w:pPr>
+        <w:shd w:val="clear" w:color="auto" w:fill="1E1E1E"/>
+        <w:spacing w:after="0" w:line="285" w:lineRule="atLeast"/>
+        <w:rPr>
+          <w:rFonts w:ascii="Consolas" w:eastAsia="Times New Roman" w:hAnsi="Consolas" w:cs="Times New Roman"/>
+          <w:color w:val="D4D4D4"/>
+          <w:sz w:val="21"/>
+          <w:szCs w:val="21"/>
+        </w:rPr>
+      </w:pPr>
+      <w:r>
+        <w:rPr>
+          <w:rFonts w:ascii="Consolas" w:eastAsia="Times New Roman" w:hAnsi="Consolas" w:cs="Times New Roman"/>
+          <w:color w:val="D4D4D4"/>
+          <w:sz w:val="21"/>
+          <w:szCs w:val="21"/>
+        </w:rPr>
+        <w:t xml:space="preserve">          </w:t>
+      </w:r>
+      <w:proofErr w:type="spellStart"/>
+      <w:r>
+        <w:rPr>
+          <w:rFonts w:ascii="Consolas" w:eastAsia="Times New Roman" w:hAnsi="Consolas" w:cs="Times New Roman"/>
+          <w:color w:val="9CDCFE"/>
+          <w:sz w:val="21"/>
+          <w:szCs w:val="21"/>
+        </w:rPr>
+        <w:t>personForm</w:t>
+      </w:r>
+      <w:r>
+        <w:rPr>
+          <w:rFonts w:ascii="Consolas" w:eastAsia="Times New Roman" w:hAnsi="Consolas" w:cs="Times New Roman"/>
+          <w:color w:val="D4D4D4"/>
+          <w:sz w:val="21"/>
+          <w:szCs w:val="21"/>
+        </w:rPr>
+        <w:t>.</w:t>
+      </w:r>
+      <w:r>
+        <w:rPr>
+          <w:rFonts w:ascii="Consolas" w:eastAsia="Times New Roman" w:hAnsi="Consolas" w:cs="Times New Roman"/>
+          <w:color w:val="DCDCAA"/>
+          <w:sz w:val="21"/>
+          <w:szCs w:val="21"/>
+        </w:rPr>
+        <w:t>get</w:t>
+      </w:r>
+      <w:proofErr w:type="spellEnd"/>
+      <w:r>
+        <w:rPr>
+          <w:rFonts w:ascii="Consolas" w:eastAsia="Times New Roman" w:hAnsi="Consolas" w:cs="Times New Roman"/>
+          <w:color w:val="D4D4D4"/>
+          <w:sz w:val="21"/>
+          <w:szCs w:val="21"/>
+        </w:rPr>
+        <w:t>(</w:t>
+      </w:r>
+      <w:r>
+        <w:rPr>
+          <w:rFonts w:ascii="Consolas" w:eastAsia="Times New Roman" w:hAnsi="Consolas" w:cs="Times New Roman"/>
+          <w:color w:val="CE9178"/>
+          <w:sz w:val="21"/>
+          <w:szCs w:val="21"/>
+        </w:rPr>
+        <w:t>'</w:t>
+      </w:r>
+      <w:proofErr w:type="spellStart"/>
+      <w:r>
+        <w:rPr>
+          <w:rFonts w:ascii="Consolas" w:eastAsia="Times New Roman" w:hAnsi="Consolas" w:cs="Times New Roman"/>
+          <w:color w:val="CE9178"/>
+          <w:sz w:val="21"/>
+          <w:szCs w:val="21"/>
+        </w:rPr>
+        <w:t>firstName</w:t>
+      </w:r>
+      <w:proofErr w:type="spellEnd"/>
+      <w:r>
+        <w:rPr>
+          <w:rFonts w:ascii="Consolas" w:eastAsia="Times New Roman" w:hAnsi="Consolas" w:cs="Times New Roman"/>
+          <w:color w:val="CE9178"/>
+          <w:sz w:val="21"/>
+          <w:szCs w:val="21"/>
+        </w:rPr>
+        <w:t>'</w:t>
+      </w:r>
+      <w:proofErr w:type="gramStart"/>
+      <w:r>
+        <w:rPr>
+          <w:rFonts w:ascii="Consolas" w:eastAsia="Times New Roman" w:hAnsi="Consolas" w:cs="Times New Roman"/>
+          <w:color w:val="D4D4D4"/>
+          <w:sz w:val="21"/>
+          <w:szCs w:val="21"/>
+        </w:rPr>
+        <w:t>).</w:t>
+      </w:r>
+      <w:r>
+        <w:rPr>
+          <w:rFonts w:ascii="Consolas" w:eastAsia="Times New Roman" w:hAnsi="Consolas" w:cs="Times New Roman"/>
+          <w:color w:val="9CDCFE"/>
+          <w:sz w:val="21"/>
+          <w:szCs w:val="21"/>
+        </w:rPr>
+        <w:t>dirty</w:t>
+      </w:r>
+      <w:proofErr w:type="gramEnd"/>
+      <w:r>
+        <w:rPr>
+          <w:rFonts w:ascii="Consolas" w:eastAsia="Times New Roman" w:hAnsi="Consolas" w:cs="Times New Roman"/>
+          <w:color w:val="D4D4D4"/>
+          <w:sz w:val="21"/>
+          <w:szCs w:val="21"/>
+        </w:rPr>
+        <w:t>) &amp;&amp;</w:t>
+      </w:r>
+    </w:p>
+    <w:p>
+      <w:pPr>
+        <w:shd w:val="clear" w:color="auto" w:fill="1E1E1E"/>
+        <w:spacing w:after="0" w:line="285" w:lineRule="atLeast"/>
+        <w:rPr>
+          <w:rFonts w:ascii="Consolas" w:eastAsia="Times New Roman" w:hAnsi="Consolas" w:cs="Times New Roman"/>
+          <w:color w:val="D4D4D4"/>
+          <w:sz w:val="21"/>
+          <w:szCs w:val="21"/>
+        </w:rPr>
+      </w:pPr>
+      <w:r>
+        <w:rPr>
+          <w:rFonts w:ascii="Consolas" w:eastAsia="Times New Roman" w:hAnsi="Consolas" w:cs="Times New Roman"/>
+          <w:color w:val="D4D4D4"/>
+          <w:sz w:val="21"/>
+          <w:szCs w:val="21"/>
+        </w:rPr>
+        <w:t xml:space="preserve">        </w:t>
+      </w:r>
+      <w:proofErr w:type="gramStart"/>
+      <w:r>
+        <w:rPr>
+          <w:rFonts w:ascii="Consolas" w:eastAsia="Times New Roman" w:hAnsi="Consolas" w:cs="Times New Roman"/>
+          <w:color w:val="D4D4D4"/>
+          <w:sz w:val="21"/>
+          <w:szCs w:val="21"/>
+        </w:rPr>
+        <w:t>!</w:t>
+      </w:r>
+      <w:proofErr w:type="spellStart"/>
+      <w:r>
+        <w:rPr>
+          <w:rFonts w:ascii="Consolas" w:eastAsia="Times New Roman" w:hAnsi="Consolas" w:cs="Times New Roman"/>
+          <w:color w:val="9CDCFE"/>
+          <w:sz w:val="21"/>
+          <w:szCs w:val="21"/>
+        </w:rPr>
+        <w:t>personForm</w:t>
+      </w:r>
+      <w:r>
+        <w:rPr>
+          <w:rFonts w:ascii="Consolas" w:eastAsia="Times New Roman" w:hAnsi="Consolas" w:cs="Times New Roman"/>
+          <w:color w:val="D4D4D4"/>
+          <w:sz w:val="21"/>
+          <w:szCs w:val="21"/>
+        </w:rPr>
+        <w:t>.</w:t>
+      </w:r>
+      <w:r>
+        <w:rPr>
+          <w:rFonts w:ascii="Consolas" w:eastAsia="Times New Roman" w:hAnsi="Consolas" w:cs="Times New Roman"/>
+          <w:color w:val="DCDCAA"/>
+          <w:sz w:val="21"/>
+          <w:szCs w:val="21"/>
+        </w:rPr>
+        <w:t>get</w:t>
+      </w:r>
+      <w:proofErr w:type="spellEnd"/>
+      <w:proofErr w:type="gramEnd"/>
+      <w:r>
+        <w:rPr>
+          <w:rFonts w:ascii="Consolas" w:eastAsia="Times New Roman" w:hAnsi="Consolas" w:cs="Times New Roman"/>
+          <w:color w:val="D4D4D4"/>
+          <w:sz w:val="21"/>
+          <w:szCs w:val="21"/>
+        </w:rPr>
+        <w:t>(</w:t>
+      </w:r>
+      <w:r>
+        <w:rPr>
+          <w:rFonts w:ascii="Consolas" w:eastAsia="Times New Roman" w:hAnsi="Consolas" w:cs="Times New Roman"/>
+          <w:color w:val="CE9178"/>
+          <w:sz w:val="21"/>
+          <w:szCs w:val="21"/>
+        </w:rPr>
+        <w:t>'</w:t>
+      </w:r>
+      <w:proofErr w:type="spellStart"/>
+      <w:r>
+        <w:rPr>
+          <w:rFonts w:ascii="Consolas" w:eastAsia="Times New Roman" w:hAnsi="Consolas" w:cs="Times New Roman"/>
+          <w:color w:val="CE9178"/>
+          <w:sz w:val="21"/>
+          <w:szCs w:val="21"/>
+        </w:rPr>
+        <w:t>firstName</w:t>
+      </w:r>
+      <w:proofErr w:type="spellEnd"/>
+      <w:r>
+        <w:rPr>
+          <w:rFonts w:ascii="Consolas" w:eastAsia="Times New Roman" w:hAnsi="Consolas" w:cs="Times New Roman"/>
+          <w:color w:val="CE9178"/>
+          <w:sz w:val="21"/>
+          <w:szCs w:val="21"/>
+        </w:rPr>
+        <w:t>'</w:t>
+      </w:r>
+      <w:r>
+        <w:rPr>
+          <w:rFonts w:ascii="Consolas" w:eastAsia="Times New Roman" w:hAnsi="Consolas" w:cs="Times New Roman"/>
+          <w:color w:val="D4D4D4"/>
+          <w:sz w:val="21"/>
+          <w:szCs w:val="21"/>
+        </w:rPr>
+        <w:t>).</w:t>
+      </w:r>
+      <w:r>
+        <w:rPr>
+          <w:rFonts w:ascii="Consolas" w:eastAsia="Times New Roman" w:hAnsi="Consolas" w:cs="Times New Roman"/>
+          <w:color w:val="9CDCFE"/>
+          <w:sz w:val="21"/>
+          <w:szCs w:val="21"/>
+        </w:rPr>
+        <w:t>valid</w:t>
+      </w:r>
+    </w:p>
+    <w:p>
+      <w:pPr>
+        <w:shd w:val="clear" w:color="auto" w:fill="1E1E1E"/>
+        <w:spacing w:after="0" w:line="285" w:lineRule="atLeast"/>
+        <w:rPr>
+          <w:rFonts w:ascii="Consolas" w:eastAsia="Times New Roman" w:hAnsi="Consolas" w:cs="Times New Roman"/>
+          <w:color w:val="D4D4D4"/>
+          <w:sz w:val="21"/>
+          <w:szCs w:val="21"/>
+        </w:rPr>
+      </w:pPr>
+      <w:r>
+        <w:rPr>
+          <w:rFonts w:ascii="Consolas" w:eastAsia="Times New Roman" w:hAnsi="Consolas" w:cs="Times New Roman"/>
+          <w:color w:val="D4D4D4"/>
+          <w:sz w:val="21"/>
+          <w:szCs w:val="21"/>
+        </w:rPr>
+        <w:t>    }</w:t>
+      </w:r>
+      <w:r>
+        <w:rPr>
+          <w:rFonts w:ascii="Consolas" w:eastAsia="Times New Roman" w:hAnsi="Consolas" w:cs="Times New Roman"/>
+          <w:color w:val="CE9178"/>
+          <w:sz w:val="21"/>
+          <w:szCs w:val="21"/>
+        </w:rPr>
+        <w:t>"</w:t>
+      </w:r>
+    </w:p>
+    <w:p>
+      <w:pPr>
+        <w:shd w:val="clear" w:color="auto" w:fill="1E1E1E"/>
+        <w:spacing w:after="0" w:line="285" w:lineRule="atLeast"/>
+        <w:rPr>
+          <w:rFonts w:ascii="Consolas" w:eastAsia="Times New Roman" w:hAnsi="Consolas" w:cs="Times New Roman"/>
+          <w:color w:val="D4D4D4"/>
+          <w:sz w:val="21"/>
+          <w:szCs w:val="21"/>
+        </w:rPr>
+      </w:pPr>
+      <w:r>
+        <w:rPr>
+          <w:rFonts w:ascii="Consolas" w:eastAsia="Times New Roman" w:hAnsi="Consolas" w:cs="Times New Roman"/>
+          <w:color w:val="D4D4D4"/>
+          <w:sz w:val="21"/>
+          <w:szCs w:val="21"/>
+        </w:rPr>
+        <w:t xml:space="preserve">  </w:t>
+      </w:r>
+      <w:r>
+        <w:rPr>
+          <w:rFonts w:ascii="Consolas" w:eastAsia="Times New Roman" w:hAnsi="Consolas" w:cs="Times New Roman"/>
+          <w:color w:val="808080"/>
+          <w:sz w:val="21"/>
+          <w:szCs w:val="21"/>
+        </w:rPr>
+        <w:t>/&gt;</w:t>
+      </w:r>
+    </w:p>
+    <w:p>
+      <w:pPr>
+        <w:pStyle w:val="ListParagraph"/>
+        <w:numPr>
+          <w:ilvl w:val="0"/>
+          <w:numId w:val="23"/>
+        </w:numPr>
+        <w:rPr>
+          <w:rFonts w:ascii="Arial" w:hAnsi="Arial" w:cs="Arial"/>
+        </w:rPr>
+      </w:pPr>
+      <w:r>
+        <w:rPr>
+          <w:rFonts w:ascii="Arial" w:hAnsi="Arial" w:cs="Arial"/>
+        </w:rPr>
+        <w:t xml:space="preserve">After the input tag, add a span </w:t>
+      </w:r>
+      <w:r>
+        <w:rPr>
+          <w:rFonts w:ascii="Arial" w:hAnsi="Arial" w:cs="Arial"/>
+        </w:rPr>
+        <w:t>to display a message if input requirement is not met.</w:t>
+      </w:r>
+    </w:p>
+    <w:p>
+      <w:pPr>
+        <w:shd w:val="clear" w:color="auto" w:fill="1E1E1E"/>
+        <w:spacing w:after="0" w:line="285" w:lineRule="atLeast"/>
+        <w:rPr>
+          <w:rFonts w:ascii="Consolas" w:eastAsia="Times New Roman" w:hAnsi="Consolas" w:cs="Times New Roman"/>
+          <w:color w:val="D4D4D4"/>
+          <w:sz w:val="21"/>
+          <w:szCs w:val="21"/>
+        </w:rPr>
+      </w:pPr>
+      <w:r>
+        <w:rPr>
+          <w:rFonts w:ascii="Consolas" w:eastAsia="Times New Roman" w:hAnsi="Consolas" w:cs="Times New Roman"/>
+          <w:color w:val="D4D4D4"/>
+          <w:sz w:val="21"/>
+          <w:szCs w:val="21"/>
+        </w:rPr>
+        <w:t xml:space="preserve">  </w:t>
+      </w:r>
+      <w:r>
+        <w:rPr>
+          <w:rFonts w:ascii="Consolas" w:eastAsia="Times New Roman" w:hAnsi="Consolas" w:cs="Times New Roman"/>
+          <w:color w:val="808080"/>
+          <w:sz w:val="21"/>
+          <w:szCs w:val="21"/>
+        </w:rPr>
+        <w:t>&lt;</w:t>
+      </w:r>
+      <w:r>
+        <w:rPr>
+          <w:rFonts w:ascii="Consolas" w:eastAsia="Times New Roman" w:hAnsi="Consolas" w:cs="Times New Roman"/>
+          <w:color w:val="569CD6"/>
+          <w:sz w:val="21"/>
+          <w:szCs w:val="21"/>
+        </w:rPr>
+        <w:t>span</w:t>
+      </w:r>
+      <w:r>
+        <w:rPr>
+          <w:rFonts w:ascii="Consolas" w:eastAsia="Times New Roman" w:hAnsi="Consolas" w:cs="Times New Roman"/>
+          <w:color w:val="D4D4D4"/>
+          <w:sz w:val="21"/>
+          <w:szCs w:val="21"/>
+        </w:rPr>
+        <w:t xml:space="preserve"> </w:t>
+      </w:r>
+      <w:r>
+        <w:rPr>
+          <w:rFonts w:ascii="Consolas" w:eastAsia="Times New Roman" w:hAnsi="Consolas" w:cs="Times New Roman"/>
+          <w:color w:val="9CDCFE"/>
+          <w:sz w:val="21"/>
+          <w:szCs w:val="21"/>
+        </w:rPr>
+        <w:t>class</w:t>
+      </w:r>
+      <w:r>
+        <w:rPr>
+          <w:rFonts w:ascii="Consolas" w:eastAsia="Times New Roman" w:hAnsi="Consolas" w:cs="Times New Roman"/>
+          <w:color w:val="D4D4D4"/>
+          <w:sz w:val="21"/>
+          <w:szCs w:val="21"/>
+        </w:rPr>
+        <w:t>=</w:t>
+      </w:r>
+      <w:r>
+        <w:rPr>
+          <w:rFonts w:ascii="Consolas" w:eastAsia="Times New Roman" w:hAnsi="Consolas" w:cs="Times New Roman"/>
+          <w:color w:val="CE9178"/>
+          <w:sz w:val="21"/>
+          <w:szCs w:val="21"/>
+        </w:rPr>
+        <w:t>"invalid-feedback"</w:t>
+      </w:r>
+    </w:p>
+    <w:p>
+      <w:pPr>
+        <w:shd w:val="clear" w:color="auto" w:fill="1E1E1E"/>
+        <w:spacing w:after="0" w:line="285" w:lineRule="atLeast"/>
+        <w:rPr>
+          <w:rFonts w:ascii="Consolas" w:eastAsia="Times New Roman" w:hAnsi="Consolas" w:cs="Times New Roman"/>
+          <w:color w:val="D4D4D4"/>
+          <w:sz w:val="21"/>
+          <w:szCs w:val="21"/>
+        </w:rPr>
+      </w:pPr>
+      <w:r>
+        <w:rPr>
+          <w:rFonts w:ascii="Consolas" w:eastAsia="Times New Roman" w:hAnsi="Consolas" w:cs="Times New Roman"/>
+          <w:color w:val="D4D4D4"/>
+          <w:sz w:val="21"/>
+          <w:szCs w:val="21"/>
+        </w:rPr>
+        <w:t xml:space="preserve">    </w:t>
+      </w:r>
+      <w:r>
+        <w:rPr>
+          <w:rFonts w:ascii="Consolas" w:eastAsia="Times New Roman" w:hAnsi="Consolas" w:cs="Times New Roman"/>
+          <w:color w:val="808080"/>
+          <w:sz w:val="21"/>
+          <w:szCs w:val="21"/>
+        </w:rPr>
+        <w:t>&gt;&lt;</w:t>
+      </w:r>
+      <w:r>
+        <w:rPr>
+          <w:rFonts w:ascii="Consolas" w:eastAsia="Times New Roman" w:hAnsi="Consolas" w:cs="Times New Roman"/>
+          <w:color w:val="569CD6"/>
+          <w:sz w:val="21"/>
+          <w:szCs w:val="21"/>
+        </w:rPr>
+        <w:t>span</w:t>
+      </w:r>
+      <w:r>
+        <w:rPr>
+          <w:rFonts w:ascii="Consolas" w:eastAsia="Times New Roman" w:hAnsi="Consolas" w:cs="Times New Roman"/>
+          <w:color w:val="D4D4D4"/>
+          <w:sz w:val="21"/>
+          <w:szCs w:val="21"/>
+        </w:rPr>
+        <w:t xml:space="preserve"> </w:t>
+      </w:r>
+      <w:r>
+        <w:rPr>
+          <w:rFonts w:ascii="Consolas" w:eastAsia="Times New Roman" w:hAnsi="Consolas" w:cs="Times New Roman"/>
+          <w:color w:val="9CDCFE"/>
+          <w:sz w:val="21"/>
+          <w:szCs w:val="21"/>
+        </w:rPr>
+        <w:t>*</w:t>
+      </w:r>
+      <w:proofErr w:type="spellStart"/>
+      <w:r>
+        <w:rPr>
+          <w:rFonts w:ascii="Consolas" w:eastAsia="Times New Roman" w:hAnsi="Consolas" w:cs="Times New Roman"/>
+          <w:color w:val="9CDCFE"/>
+          <w:sz w:val="21"/>
+          <w:szCs w:val="21"/>
+        </w:rPr>
+        <w:t>ngIf</w:t>
+      </w:r>
+      <w:proofErr w:type="spellEnd"/>
+      <w:r>
+        <w:rPr>
+          <w:rFonts w:ascii="Consolas" w:eastAsia="Times New Roman" w:hAnsi="Consolas" w:cs="Times New Roman"/>
+          <w:color w:val="D4D4D4"/>
+          <w:sz w:val="21"/>
+          <w:szCs w:val="21"/>
+        </w:rPr>
+        <w:t>=</w:t>
+      </w:r>
+      <w:r>
+        <w:rPr>
+          <w:rFonts w:ascii="Consolas" w:eastAsia="Times New Roman" w:hAnsi="Consolas" w:cs="Times New Roman"/>
+          <w:color w:val="CE9178"/>
+          <w:sz w:val="21"/>
+          <w:szCs w:val="21"/>
+        </w:rPr>
+        <w:t>"</w:t>
+      </w:r>
+      <w:proofErr w:type="spellStart"/>
+      <w:r>
+        <w:rPr>
+          <w:rFonts w:ascii="Consolas" w:eastAsia="Times New Roman" w:hAnsi="Consolas" w:cs="Times New Roman"/>
+          <w:color w:val="9CDCFE"/>
+          <w:sz w:val="21"/>
+          <w:szCs w:val="21"/>
+        </w:rPr>
+        <w:t>personForm</w:t>
+      </w:r>
+      <w:r>
+        <w:rPr>
+          <w:rFonts w:ascii="Consolas" w:eastAsia="Times New Roman" w:hAnsi="Consolas" w:cs="Times New Roman"/>
+          <w:color w:val="D4D4D4"/>
+          <w:sz w:val="21"/>
+          <w:szCs w:val="21"/>
+        </w:rPr>
+        <w:t>.</w:t>
+      </w:r>
+      <w:r>
+        <w:rPr>
+          <w:rFonts w:ascii="Consolas" w:eastAsia="Times New Roman" w:hAnsi="Consolas" w:cs="Times New Roman"/>
+          <w:color w:val="DCDCAA"/>
+          <w:sz w:val="21"/>
+          <w:szCs w:val="21"/>
+        </w:rPr>
+        <w:t>get</w:t>
+      </w:r>
+      <w:proofErr w:type="spellEnd"/>
+      <w:r>
+        <w:rPr>
+          <w:rFonts w:ascii="Consolas" w:eastAsia="Times New Roman" w:hAnsi="Consolas" w:cs="Times New Roman"/>
+          <w:color w:val="D4D4D4"/>
+          <w:sz w:val="21"/>
+          <w:szCs w:val="21"/>
+        </w:rPr>
+        <w:t>(</w:t>
+      </w:r>
+      <w:r>
+        <w:rPr>
+          <w:rFonts w:ascii="Consolas" w:eastAsia="Times New Roman" w:hAnsi="Consolas" w:cs="Times New Roman"/>
+          <w:color w:val="CE9178"/>
+          <w:sz w:val="21"/>
+          <w:szCs w:val="21"/>
+        </w:rPr>
+        <w:t>'</w:t>
+      </w:r>
+      <w:proofErr w:type="spellStart"/>
+      <w:r>
+        <w:rPr>
+          <w:rFonts w:ascii="Consolas" w:eastAsia="Times New Roman" w:hAnsi="Consolas" w:cs="Times New Roman"/>
+          <w:color w:val="CE9178"/>
+          <w:sz w:val="21"/>
+          <w:szCs w:val="21"/>
+        </w:rPr>
+        <w:t>firstName</w:t>
+      </w:r>
+      <w:proofErr w:type="spellEnd"/>
+      <w:r>
+        <w:rPr>
+          <w:rFonts w:ascii="Consolas" w:eastAsia="Times New Roman" w:hAnsi="Consolas" w:cs="Times New Roman"/>
+          <w:color w:val="CE9178"/>
+          <w:sz w:val="21"/>
+          <w:szCs w:val="21"/>
+        </w:rPr>
+        <w:t>'</w:t>
+      </w:r>
+      <w:proofErr w:type="gramStart"/>
+      <w:r>
+        <w:rPr>
+          <w:rFonts w:ascii="Consolas" w:eastAsia="Times New Roman" w:hAnsi="Consolas" w:cs="Times New Roman"/>
+          <w:color w:val="D4D4D4"/>
+          <w:sz w:val="21"/>
+          <w:szCs w:val="21"/>
+        </w:rPr>
+        <w:t>).</w:t>
+      </w:r>
+      <w:proofErr w:type="spellStart"/>
+      <w:r>
+        <w:rPr>
+          <w:rFonts w:ascii="Consolas" w:eastAsia="Times New Roman" w:hAnsi="Consolas" w:cs="Times New Roman"/>
+          <w:color w:val="9CDCFE"/>
+          <w:sz w:val="21"/>
+          <w:szCs w:val="21"/>
+        </w:rPr>
+        <w:t>errors</w:t>
+      </w:r>
+      <w:r>
+        <w:rPr>
+          <w:rFonts w:ascii="Consolas" w:eastAsia="Times New Roman" w:hAnsi="Consolas" w:cs="Times New Roman"/>
+          <w:color w:val="D4D4D4"/>
+          <w:sz w:val="21"/>
+          <w:szCs w:val="21"/>
+        </w:rPr>
+        <w:t>?.</w:t>
+      </w:r>
+      <w:proofErr w:type="gramEnd"/>
+      <w:r>
+        <w:rPr>
+          <w:rFonts w:ascii="Consolas" w:eastAsia="Times New Roman" w:hAnsi="Consolas" w:cs="Times New Roman"/>
+          <w:color w:val="9CDCFE"/>
+          <w:sz w:val="21"/>
+          <w:szCs w:val="21"/>
+        </w:rPr>
+        <w:t>required</w:t>
+      </w:r>
+      <w:proofErr w:type="spellEnd"/>
+      <w:r>
+        <w:rPr>
+          <w:rFonts w:ascii="Consolas" w:eastAsia="Times New Roman" w:hAnsi="Consolas" w:cs="Times New Roman"/>
+          <w:color w:val="CE9178"/>
+          <w:sz w:val="21"/>
+          <w:szCs w:val="21"/>
+        </w:rPr>
+        <w:t>"</w:t>
+      </w:r>
+    </w:p>
+    <w:p>
+      <w:pPr>
+        <w:shd w:val="clear" w:color="auto" w:fill="1E1E1E"/>
+        <w:spacing w:after="0" w:line="285" w:lineRule="atLeast"/>
+        <w:rPr>
+          <w:rFonts w:ascii="Consolas" w:eastAsia="Times New Roman" w:hAnsi="Consolas" w:cs="Times New Roman"/>
+          <w:color w:val="D4D4D4"/>
+          <w:sz w:val="21"/>
+          <w:szCs w:val="21"/>
+        </w:rPr>
+      </w:pPr>
+      <w:r>
+        <w:rPr>
+          <w:rFonts w:ascii="Consolas" w:eastAsia="Times New Roman" w:hAnsi="Consolas" w:cs="Times New Roman"/>
+          <w:color w:val="D4D4D4"/>
+          <w:sz w:val="21"/>
+          <w:szCs w:val="21"/>
+        </w:rPr>
+        <w:t xml:space="preserve">      </w:t>
+      </w:r>
+      <w:r>
+        <w:rPr>
+          <w:rFonts w:ascii="Consolas" w:eastAsia="Times New Roman" w:hAnsi="Consolas" w:cs="Times New Roman"/>
+          <w:color w:val="808080"/>
+          <w:sz w:val="21"/>
+          <w:szCs w:val="21"/>
+        </w:rPr>
+        <w:t>&gt;</w:t>
+      </w:r>
+      <w:r>
+        <w:rPr>
+          <w:rFonts w:ascii="Consolas" w:eastAsia="Times New Roman" w:hAnsi="Consolas" w:cs="Times New Roman"/>
+          <w:color w:val="D4D4D4"/>
+          <w:sz w:val="21"/>
+          <w:szCs w:val="21"/>
+        </w:rPr>
+        <w:t xml:space="preserve">Please enter your first </w:t>
+      </w:r>
+      <w:proofErr w:type="gramStart"/>
+      <w:r>
+        <w:rPr>
+          <w:rFonts w:ascii="Consolas" w:eastAsia="Times New Roman" w:hAnsi="Consolas" w:cs="Times New Roman"/>
+          <w:color w:val="D4D4D4"/>
+          <w:sz w:val="21"/>
+          <w:szCs w:val="21"/>
+        </w:rPr>
+        <w:t>name.</w:t>
+      </w:r>
+      <w:r>
+        <w:rPr>
+          <w:rFonts w:ascii="Consolas" w:eastAsia="Times New Roman" w:hAnsi="Consolas" w:cs="Times New Roman"/>
+          <w:color w:val="808080"/>
+          <w:sz w:val="21"/>
+          <w:szCs w:val="21"/>
+        </w:rPr>
+        <w:t>&lt;</w:t>
+      </w:r>
+      <w:proofErr w:type="gramEnd"/>
+      <w:r>
+        <w:rPr>
+          <w:rFonts w:ascii="Consolas" w:eastAsia="Times New Roman" w:hAnsi="Consolas" w:cs="Times New Roman"/>
+          <w:color w:val="808080"/>
+          <w:sz w:val="21"/>
+          <w:szCs w:val="21"/>
+        </w:rPr>
+        <w:t>/</w:t>
+      </w:r>
+      <w:r>
+        <w:rPr>
+          <w:rFonts w:ascii="Consolas" w:eastAsia="Times New Roman" w:hAnsi="Consolas" w:cs="Times New Roman"/>
+          <w:color w:val="569CD6"/>
+          <w:sz w:val="21"/>
+          <w:szCs w:val="21"/>
+        </w:rPr>
+        <w:t>span</w:t>
+      </w:r>
+    </w:p>
+    <w:p>
+      <w:pPr>
+        <w:shd w:val="clear" w:color="auto" w:fill="1E1E1E"/>
+        <w:spacing w:after="0" w:line="285" w:lineRule="atLeast"/>
+        <w:rPr>
+          <w:rFonts w:ascii="Consolas" w:eastAsia="Times New Roman" w:hAnsi="Consolas" w:cs="Times New Roman"/>
+          <w:color w:val="D4D4D4"/>
+          <w:sz w:val="21"/>
+          <w:szCs w:val="21"/>
+        </w:rPr>
+      </w:pPr>
+      <w:r>
+        <w:rPr>
+          <w:rFonts w:ascii="Consolas" w:eastAsia="Times New Roman" w:hAnsi="Consolas" w:cs="Times New Roman"/>
+          <w:color w:val="D4D4D4"/>
+          <w:sz w:val="21"/>
+          <w:szCs w:val="21"/>
+        </w:rPr>
+        <w:t xml:space="preserve">    </w:t>
+      </w:r>
+      <w:r>
+        <w:rPr>
+          <w:rFonts w:ascii="Consolas" w:eastAsia="Times New Roman" w:hAnsi="Consolas" w:cs="Times New Roman"/>
+          <w:color w:val="808080"/>
+          <w:sz w:val="21"/>
+          <w:szCs w:val="21"/>
+        </w:rPr>
+        <w:t>&gt;&lt;/</w:t>
+      </w:r>
+      <w:r>
+        <w:rPr>
+          <w:rFonts w:ascii="Consolas" w:eastAsia="Times New Roman" w:hAnsi="Consolas" w:cs="Times New Roman"/>
+          <w:color w:val="569CD6"/>
+          <w:sz w:val="21"/>
+          <w:szCs w:val="21"/>
+        </w:rPr>
+        <w:t>span</w:t>
+      </w:r>
+    </w:p>
+    <w:p>
+      <w:pPr>
+        <w:shd w:val="clear" w:color="auto" w:fill="1E1E1E"/>
+        <w:spacing w:after="0" w:line="285" w:lineRule="atLeast"/>
+        <w:rPr>
+          <w:rFonts w:ascii="Consolas" w:eastAsia="Times New Roman" w:hAnsi="Consolas" w:cs="Times New Roman"/>
+          <w:color w:val="D4D4D4"/>
+          <w:sz w:val="21"/>
+          <w:szCs w:val="21"/>
+        </w:rPr>
+      </w:pPr>
+      <w:r>
+        <w:rPr>
+          <w:rFonts w:ascii="Consolas" w:eastAsia="Times New Roman" w:hAnsi="Consolas" w:cs="Times New Roman"/>
+          <w:color w:val="D4D4D4"/>
+          <w:sz w:val="21"/>
+          <w:szCs w:val="21"/>
+        </w:rPr>
+        <w:t xml:space="preserve">  </w:t>
+      </w:r>
+      <w:r>
+        <w:rPr>
+          <w:rFonts w:ascii="Consolas" w:eastAsia="Times New Roman" w:hAnsi="Consolas" w:cs="Times New Roman"/>
+          <w:color w:val="808080"/>
+          <w:sz w:val="21"/>
+          <w:szCs w:val="21"/>
+        </w:rPr>
+        <w:t>&gt;</w:t>
+      </w:r>
+    </w:p>
+    <w:p>
+      <w:pPr>
+        <w:pStyle w:val="ListParagraph"/>
+        <w:numPr>
+          <w:ilvl w:val="0"/>
+          <w:numId w:val="23"/>
+        </w:numPr>
+        <w:rPr>
+          <w:rFonts w:ascii="Arial" w:hAnsi="Arial" w:cs="Arial"/>
+        </w:rPr>
+      </w:pPr>
+      <w:r>
+        <w:rPr>
+          <w:rFonts w:ascii="Arial" w:hAnsi="Arial" w:cs="Arial"/>
+        </w:rPr>
+        <w:t>On the submit button, add an attribute to disable it if the form is not valid</w:t>
+      </w:r>
+    </w:p>
+    <w:p>
+      <w:pPr>
+        <w:shd w:val="clear" w:color="auto" w:fill="1E1E1E"/>
+        <w:spacing w:after="0" w:line="285" w:lineRule="atLeast"/>
+        <w:rPr>
+          <w:rFonts w:ascii="Consolas" w:eastAsia="Times New Roman" w:hAnsi="Consolas" w:cs="Times New Roman"/>
+          <w:color w:val="D4D4D4"/>
+          <w:sz w:val="21"/>
+          <w:szCs w:val="21"/>
+        </w:rPr>
+      </w:pPr>
+      <w:r>
+        <w:rPr>
+          <w:rFonts w:ascii="Consolas" w:eastAsia="Times New Roman" w:hAnsi="Consolas" w:cs="Times New Roman"/>
+          <w:color w:val="D4D4D4"/>
+          <w:sz w:val="21"/>
+          <w:szCs w:val="21"/>
+        </w:rPr>
+        <w:t xml:space="preserve">  </w:t>
+      </w:r>
+      <w:r>
+        <w:rPr>
+          <w:rFonts w:ascii="Consolas" w:eastAsia="Times New Roman" w:hAnsi="Consolas" w:cs="Times New Roman"/>
+          <w:color w:val="808080"/>
+          <w:sz w:val="21"/>
+          <w:szCs w:val="21"/>
+        </w:rPr>
+        <w:t>&lt;</w:t>
+      </w:r>
+      <w:r>
+        <w:rPr>
+          <w:rFonts w:ascii="Consolas" w:eastAsia="Times New Roman" w:hAnsi="Consolas" w:cs="Times New Roman"/>
+          <w:color w:val="569CD6"/>
+          <w:sz w:val="21"/>
+          <w:szCs w:val="21"/>
+        </w:rPr>
+        <w:t>button</w:t>
+      </w:r>
+      <w:r>
+        <w:rPr>
+          <w:rFonts w:ascii="Consolas" w:eastAsia="Times New Roman" w:hAnsi="Consolas" w:cs="Times New Roman"/>
+          <w:color w:val="D4D4D4"/>
+          <w:sz w:val="21"/>
+          <w:szCs w:val="21"/>
+        </w:rPr>
+        <w:t xml:space="preserve"> </w:t>
+      </w:r>
+      <w:r>
+        <w:rPr>
+          <w:rFonts w:ascii="Consolas" w:eastAsia="Times New Roman" w:hAnsi="Consolas" w:cs="Times New Roman"/>
+          <w:color w:val="9CDCFE"/>
+          <w:sz w:val="21"/>
+          <w:szCs w:val="21"/>
+        </w:rPr>
+        <w:t>type</w:t>
+      </w:r>
+      <w:r>
+        <w:rPr>
+          <w:rFonts w:ascii="Consolas" w:eastAsia="Times New Roman" w:hAnsi="Consolas" w:cs="Times New Roman"/>
+          <w:color w:val="D4D4D4"/>
+          <w:sz w:val="21"/>
+          <w:szCs w:val="21"/>
+        </w:rPr>
+        <w:t>=</w:t>
+      </w:r>
+      <w:r>
+        <w:rPr>
+          <w:rFonts w:ascii="Consolas" w:eastAsia="Times New Roman" w:hAnsi="Consolas" w:cs="Times New Roman"/>
+          <w:color w:val="CE9178"/>
+          <w:sz w:val="21"/>
+          <w:szCs w:val="21"/>
+        </w:rPr>
+        <w:t>"submit"</w:t>
+      </w:r>
+      <w:r>
+        <w:rPr>
+          <w:rFonts w:ascii="Consolas" w:eastAsia="Times New Roman" w:hAnsi="Consolas" w:cs="Times New Roman"/>
+          <w:color w:val="D4D4D4"/>
+          <w:sz w:val="21"/>
+          <w:szCs w:val="21"/>
+        </w:rPr>
+        <w:t xml:space="preserve"> </w:t>
+      </w:r>
+      <w:r>
+        <w:rPr>
+          <w:rFonts w:ascii="Consolas" w:eastAsia="Times New Roman" w:hAnsi="Consolas" w:cs="Times New Roman"/>
+          <w:color w:val="9CDCFE"/>
+          <w:sz w:val="21"/>
+          <w:szCs w:val="21"/>
+        </w:rPr>
+        <w:t>[disabled]</w:t>
+      </w:r>
+      <w:r>
+        <w:rPr>
+          <w:rFonts w:ascii="Consolas" w:eastAsia="Times New Roman" w:hAnsi="Consolas" w:cs="Times New Roman"/>
+          <w:color w:val="D4D4D4"/>
+          <w:sz w:val="21"/>
+          <w:szCs w:val="21"/>
+        </w:rPr>
+        <w:t>=</w:t>
+      </w:r>
+      <w:proofErr w:type="gramStart"/>
+      <w:r>
+        <w:rPr>
+          <w:rFonts w:ascii="Consolas" w:eastAsia="Times New Roman" w:hAnsi="Consolas" w:cs="Times New Roman"/>
+          <w:color w:val="CE9178"/>
+          <w:sz w:val="21"/>
+          <w:szCs w:val="21"/>
+        </w:rPr>
+        <w:t>"</w:t>
+      </w:r>
+      <w:r>
+        <w:rPr>
+          <w:rFonts w:ascii="Consolas" w:eastAsia="Times New Roman" w:hAnsi="Consolas" w:cs="Times New Roman"/>
+          <w:color w:val="D4D4D4"/>
+          <w:sz w:val="21"/>
+          <w:szCs w:val="21"/>
+        </w:rPr>
+        <w:t>!</w:t>
+      </w:r>
+      <w:proofErr w:type="spellStart"/>
+      <w:r>
+        <w:rPr>
+          <w:rFonts w:ascii="Consolas" w:eastAsia="Times New Roman" w:hAnsi="Consolas" w:cs="Times New Roman"/>
+          <w:color w:val="9CDCFE"/>
+          <w:sz w:val="21"/>
+          <w:szCs w:val="21"/>
+        </w:rPr>
+        <w:t>personForm</w:t>
+      </w:r>
+      <w:r>
+        <w:rPr>
+          <w:rFonts w:ascii="Consolas" w:eastAsia="Times New Roman" w:hAnsi="Consolas" w:cs="Times New Roman"/>
+          <w:color w:val="D4D4D4"/>
+          <w:sz w:val="21"/>
+          <w:szCs w:val="21"/>
+        </w:rPr>
+        <w:t>.</w:t>
+      </w:r>
+      <w:r>
+        <w:rPr>
+          <w:rFonts w:ascii="Consolas" w:eastAsia="Times New Roman" w:hAnsi="Consolas" w:cs="Times New Roman"/>
+          <w:color w:val="9CDCFE"/>
+          <w:sz w:val="21"/>
+          <w:szCs w:val="21"/>
+        </w:rPr>
+        <w:t>valid</w:t>
+      </w:r>
+      <w:proofErr w:type="spellEnd"/>
+      <w:proofErr w:type="gramEnd"/>
+      <w:r>
+        <w:rPr>
+          <w:rFonts w:ascii="Consolas" w:eastAsia="Times New Roman" w:hAnsi="Consolas" w:cs="Times New Roman"/>
+          <w:color w:val="CE9178"/>
+          <w:sz w:val="21"/>
+          <w:szCs w:val="21"/>
+        </w:rPr>
+        <w:t>"</w:t>
+      </w:r>
+      <w:r>
+        <w:rPr>
+          <w:rFonts w:ascii="Consolas" w:eastAsia="Times New Roman" w:hAnsi="Consolas" w:cs="Times New Roman"/>
+          <w:color w:val="808080"/>
+          <w:sz w:val="21"/>
+          <w:szCs w:val="21"/>
+        </w:rPr>
+        <w:t>&gt;</w:t>
+      </w:r>
+      <w:r>
+        <w:rPr>
+          <w:rFonts w:ascii="Consolas" w:eastAsia="Times New Roman" w:hAnsi="Consolas" w:cs="Times New Roman"/>
+          <w:color w:val="D4D4D4"/>
+          <w:sz w:val="21"/>
+          <w:szCs w:val="21"/>
+        </w:rPr>
+        <w:t>Submit</w:t>
+      </w:r>
+      <w:r>
+        <w:rPr>
+          <w:rFonts w:ascii="Consolas" w:eastAsia="Times New Roman" w:hAnsi="Consolas" w:cs="Times New Roman"/>
+          <w:color w:val="808080"/>
+          <w:sz w:val="21"/>
+          <w:szCs w:val="21"/>
+        </w:rPr>
+        <w:t>&lt;/</w:t>
+      </w:r>
+      <w:r>
+        <w:rPr>
+          <w:rFonts w:ascii="Consolas" w:eastAsia="Times New Roman" w:hAnsi="Consolas" w:cs="Times New Roman"/>
+          <w:color w:val="569CD6"/>
+          <w:sz w:val="21"/>
+          <w:szCs w:val="21"/>
+        </w:rPr>
+        <w:t>button</w:t>
+      </w:r>
+    </w:p>
+    <w:p>
+      <w:pPr>
+        <w:pStyle w:val="ListParagraph"/>
+        <w:numPr>
+          <w:ilvl w:val="0"/>
+          <w:numId w:val="23"/>
+        </w:numPr>
+        <w:rPr>
+          <w:rFonts w:ascii="Arial" w:hAnsi="Arial" w:cs="Arial"/>
+        </w:rPr>
+      </w:pPr>
+      <w:r>
+        <w:rPr>
+          <w:rFonts w:ascii="Arial" w:hAnsi="Arial" w:cs="Arial"/>
+        </w:rPr>
+        <w:t>In my-</w:t>
+      </w:r>
+      <w:proofErr w:type="spellStart"/>
+      <w:proofErr w:type="gramStart"/>
+      <w:r>
+        <w:rPr>
+          <w:rFonts w:ascii="Arial" w:hAnsi="Arial" w:cs="Arial"/>
+        </w:rPr>
+        <w:t>form.components</w:t>
+      </w:r>
+      <w:proofErr w:type="gramEnd"/>
+      <w:r>
+        <w:rPr>
+          <w:rFonts w:ascii="Arial" w:hAnsi="Arial" w:cs="Arial"/>
+        </w:rPr>
+        <w:t>.ts</w:t>
+      </w:r>
+      <w:proofErr w:type="spellEnd"/>
+      <w:r>
+        <w:rPr>
+          <w:rFonts w:ascii="Arial" w:hAnsi="Arial" w:cs="Arial"/>
+        </w:rPr>
+        <w:t xml:space="preserve">, add </w:t>
+      </w:r>
+      <w:proofErr w:type="spellStart"/>
+      <w:r>
+        <w:rPr>
+          <w:rFonts w:ascii="Arial" w:hAnsi="Arial" w:cs="Arial"/>
+        </w:rPr>
+        <w:t>validiators</w:t>
+      </w:r>
+      <w:proofErr w:type="spellEnd"/>
+      <w:r>
+        <w:rPr>
+          <w:rFonts w:ascii="Arial" w:hAnsi="Arial" w:cs="Arial"/>
+        </w:rPr>
+        <w:t xml:space="preserve"> to the input properties</w:t>
+      </w:r>
+    </w:p>
+    <w:p>
+      <w:pPr>
+        <w:shd w:val="clear" w:color="auto" w:fill="1E1E1E"/>
+        <w:spacing w:after="0" w:line="285" w:lineRule="atLeast"/>
+        <w:rPr>
+          <w:rFonts w:ascii="Consolas" w:eastAsia="Times New Roman" w:hAnsi="Consolas" w:cs="Times New Roman"/>
+          <w:color w:val="D4D4D4"/>
+          <w:sz w:val="21"/>
+          <w:szCs w:val="21"/>
+        </w:rPr>
+      </w:pPr>
+      <w:r>
+        <w:rPr>
+          <w:rFonts w:ascii="Consolas" w:eastAsia="Times New Roman" w:hAnsi="Consolas" w:cs="Times New Roman"/>
+          <w:color w:val="D4D4D4"/>
+          <w:sz w:val="21"/>
+          <w:szCs w:val="21"/>
+        </w:rPr>
+        <w:t xml:space="preserve">    </w:t>
+      </w:r>
+      <w:proofErr w:type="spellStart"/>
+      <w:proofErr w:type="gramStart"/>
+      <w:r>
+        <w:rPr>
+          <w:rFonts w:ascii="Consolas" w:eastAsia="Times New Roman" w:hAnsi="Consolas" w:cs="Times New Roman"/>
+          <w:color w:val="569CD6"/>
+          <w:sz w:val="21"/>
+          <w:szCs w:val="21"/>
+        </w:rPr>
+        <w:t>this</w:t>
+      </w:r>
+      <w:r>
+        <w:rPr>
+          <w:rFonts w:ascii="Consolas" w:eastAsia="Times New Roman" w:hAnsi="Consolas" w:cs="Times New Roman"/>
+          <w:color w:val="D4D4D4"/>
+          <w:sz w:val="21"/>
+          <w:szCs w:val="21"/>
+        </w:rPr>
+        <w:t>.</w:t>
+      </w:r>
+      <w:r>
+        <w:rPr>
+          <w:rFonts w:ascii="Consolas" w:eastAsia="Times New Roman" w:hAnsi="Consolas" w:cs="Times New Roman"/>
+          <w:color w:val="9CDCFE"/>
+          <w:sz w:val="21"/>
+          <w:szCs w:val="21"/>
+        </w:rPr>
+        <w:t>personForm</w:t>
+      </w:r>
+      <w:proofErr w:type="spellEnd"/>
+      <w:proofErr w:type="gramEnd"/>
+      <w:r>
+        <w:rPr>
+          <w:rFonts w:ascii="Consolas" w:eastAsia="Times New Roman" w:hAnsi="Consolas" w:cs="Times New Roman"/>
+          <w:color w:val="D4D4D4"/>
+          <w:sz w:val="21"/>
+          <w:szCs w:val="21"/>
+        </w:rPr>
+        <w:t xml:space="preserve"> = </w:t>
+      </w:r>
+      <w:proofErr w:type="spellStart"/>
+      <w:r>
+        <w:rPr>
+          <w:rFonts w:ascii="Consolas" w:eastAsia="Times New Roman" w:hAnsi="Consolas" w:cs="Times New Roman"/>
+          <w:color w:val="569CD6"/>
+          <w:sz w:val="21"/>
+          <w:szCs w:val="21"/>
+        </w:rPr>
+        <w:t>this</w:t>
+      </w:r>
+      <w:r>
+        <w:rPr>
+          <w:rFonts w:ascii="Consolas" w:eastAsia="Times New Roman" w:hAnsi="Consolas" w:cs="Times New Roman"/>
+          <w:color w:val="D4D4D4"/>
+          <w:sz w:val="21"/>
+          <w:szCs w:val="21"/>
+        </w:rPr>
+        <w:t>.</w:t>
+      </w:r>
+      <w:r>
+        <w:rPr>
+          <w:rFonts w:ascii="Consolas" w:eastAsia="Times New Roman" w:hAnsi="Consolas" w:cs="Times New Roman"/>
+          <w:color w:val="9CDCFE"/>
+          <w:sz w:val="21"/>
+          <w:szCs w:val="21"/>
+        </w:rPr>
+        <w:t>fb</w:t>
+      </w:r>
+      <w:r>
+        <w:rPr>
+          <w:rFonts w:ascii="Consolas" w:eastAsia="Times New Roman" w:hAnsi="Consolas" w:cs="Times New Roman"/>
+          <w:color w:val="D4D4D4"/>
+          <w:sz w:val="21"/>
+          <w:szCs w:val="21"/>
+        </w:rPr>
+        <w:t>.</w:t>
+      </w:r>
+      <w:r>
+        <w:rPr>
+          <w:rFonts w:ascii="Consolas" w:eastAsia="Times New Roman" w:hAnsi="Consolas" w:cs="Times New Roman"/>
+          <w:color w:val="DCDCAA"/>
+          <w:sz w:val="21"/>
+          <w:szCs w:val="21"/>
+        </w:rPr>
+        <w:t>group</w:t>
+      </w:r>
+      <w:proofErr w:type="spellEnd"/>
+      <w:r>
+        <w:rPr>
+          <w:rFonts w:ascii="Consolas" w:eastAsia="Times New Roman" w:hAnsi="Consolas" w:cs="Times New Roman"/>
+          <w:color w:val="D4D4D4"/>
+          <w:sz w:val="21"/>
+          <w:szCs w:val="21"/>
+        </w:rPr>
+        <w:t>({</w:t>
+      </w:r>
+    </w:p>
+    <w:p>
+      <w:pPr>
+        <w:shd w:val="clear" w:color="auto" w:fill="1E1E1E"/>
+        <w:spacing w:after="0" w:line="285" w:lineRule="atLeast"/>
+        <w:rPr>
+          <w:rFonts w:ascii="Consolas" w:eastAsia="Times New Roman" w:hAnsi="Consolas" w:cs="Times New Roman"/>
+          <w:color w:val="D4D4D4"/>
+          <w:sz w:val="21"/>
+          <w:szCs w:val="21"/>
+        </w:rPr>
+      </w:pPr>
+      <w:r>
+        <w:rPr>
+          <w:rFonts w:ascii="Consolas" w:eastAsia="Times New Roman" w:hAnsi="Consolas" w:cs="Times New Roman"/>
+          <w:color w:val="D4D4D4"/>
+          <w:sz w:val="21"/>
+          <w:szCs w:val="21"/>
+        </w:rPr>
+        <w:t xml:space="preserve">      </w:t>
+      </w:r>
+      <w:proofErr w:type="spellStart"/>
+      <w:r>
+        <w:rPr>
+          <w:rFonts w:ascii="Consolas" w:eastAsia="Times New Roman" w:hAnsi="Consolas" w:cs="Times New Roman"/>
+          <w:color w:val="9CDCFE"/>
+          <w:sz w:val="21"/>
+          <w:szCs w:val="21"/>
+        </w:rPr>
+        <w:t>firstName</w:t>
+      </w:r>
+      <w:proofErr w:type="spellEnd"/>
+      <w:r>
+        <w:rPr>
+          <w:rFonts w:ascii="Consolas" w:eastAsia="Times New Roman" w:hAnsi="Consolas" w:cs="Times New Roman"/>
+          <w:color w:val="9CDCFE"/>
+          <w:sz w:val="21"/>
+          <w:szCs w:val="21"/>
+        </w:rPr>
+        <w:t>:</w:t>
+      </w:r>
+      <w:r>
+        <w:rPr>
+          <w:rFonts w:ascii="Consolas" w:eastAsia="Times New Roman" w:hAnsi="Consolas" w:cs="Times New Roman"/>
+          <w:color w:val="D4D4D4"/>
+          <w:sz w:val="21"/>
+          <w:szCs w:val="21"/>
+        </w:rPr>
+        <w:t xml:space="preserve"> [</w:t>
+      </w:r>
+      <w:r>
+        <w:rPr>
+          <w:rFonts w:ascii="Consolas" w:eastAsia="Times New Roman" w:hAnsi="Consolas" w:cs="Times New Roman"/>
+          <w:color w:val="CE9178"/>
+          <w:sz w:val="21"/>
+          <w:szCs w:val="21"/>
+        </w:rPr>
+        <w:t>''</w:t>
+      </w:r>
+      <w:r>
+        <w:rPr>
+          <w:rFonts w:ascii="Consolas" w:eastAsia="Times New Roman" w:hAnsi="Consolas" w:cs="Times New Roman"/>
+          <w:color w:val="D4D4D4"/>
+          <w:sz w:val="21"/>
+          <w:szCs w:val="21"/>
+        </w:rPr>
+        <w:t>, [</w:t>
+      </w:r>
+      <w:proofErr w:type="spellStart"/>
+      <w:r>
+        <w:rPr>
+          <w:rFonts w:ascii="Consolas" w:eastAsia="Times New Roman" w:hAnsi="Consolas" w:cs="Times New Roman"/>
+          <w:color w:val="4EC9B0"/>
+          <w:sz w:val="21"/>
+          <w:szCs w:val="21"/>
+        </w:rPr>
+        <w:t>Validators</w:t>
+      </w:r>
+      <w:r>
+        <w:rPr>
+          <w:rFonts w:ascii="Consolas" w:eastAsia="Times New Roman" w:hAnsi="Consolas" w:cs="Times New Roman"/>
+          <w:color w:val="D4D4D4"/>
+          <w:sz w:val="21"/>
+          <w:szCs w:val="21"/>
+        </w:rPr>
+        <w:t>.</w:t>
+      </w:r>
+      <w:r>
+        <w:rPr>
+          <w:rFonts w:ascii="Consolas" w:eastAsia="Times New Roman" w:hAnsi="Consolas" w:cs="Times New Roman"/>
+          <w:color w:val="DCDCAA"/>
+          <w:sz w:val="21"/>
+          <w:szCs w:val="21"/>
+        </w:rPr>
+        <w:t>required</w:t>
+      </w:r>
+      <w:proofErr w:type="spellEnd"/>
+      <w:r>
+        <w:rPr>
+          <w:rFonts w:ascii="Consolas" w:eastAsia="Times New Roman" w:hAnsi="Consolas" w:cs="Times New Roman"/>
+          <w:color w:val="D4D4D4"/>
+          <w:sz w:val="21"/>
+          <w:szCs w:val="21"/>
+        </w:rPr>
+        <w:t xml:space="preserve">, </w:t>
+      </w:r>
+      <w:proofErr w:type="spellStart"/>
+      <w:r>
+        <w:rPr>
+          <w:rFonts w:ascii="Consolas" w:eastAsia="Times New Roman" w:hAnsi="Consolas" w:cs="Times New Roman"/>
+          <w:color w:val="4EC9B0"/>
+          <w:sz w:val="21"/>
+          <w:szCs w:val="21"/>
+        </w:rPr>
+        <w:t>Validators</w:t>
+      </w:r>
+      <w:r>
+        <w:rPr>
+          <w:rFonts w:ascii="Consolas" w:eastAsia="Times New Roman" w:hAnsi="Consolas" w:cs="Times New Roman"/>
+          <w:color w:val="D4D4D4"/>
+          <w:sz w:val="21"/>
+          <w:szCs w:val="21"/>
+        </w:rPr>
+        <w:t>.</w:t>
+      </w:r>
+      <w:r>
+        <w:rPr>
+          <w:rFonts w:ascii="Consolas" w:eastAsia="Times New Roman" w:hAnsi="Consolas" w:cs="Times New Roman"/>
+          <w:color w:val="DCDCAA"/>
+          <w:sz w:val="21"/>
+          <w:szCs w:val="21"/>
+        </w:rPr>
+        <w:t>minLength</w:t>
+      </w:r>
+      <w:proofErr w:type="spellEnd"/>
+      <w:r>
+        <w:rPr>
+          <w:rFonts w:ascii="Consolas" w:eastAsia="Times New Roman" w:hAnsi="Consolas" w:cs="Times New Roman"/>
+          <w:color w:val="D4D4D4"/>
+          <w:sz w:val="21"/>
+          <w:szCs w:val="21"/>
+        </w:rPr>
+        <w:t>(</w:t>
+      </w:r>
+      <w:r>
+        <w:rPr>
+          <w:rFonts w:ascii="Consolas" w:eastAsia="Times New Roman" w:hAnsi="Consolas" w:cs="Times New Roman"/>
+          <w:color w:val="B5CEA8"/>
+          <w:sz w:val="21"/>
+          <w:szCs w:val="21"/>
+        </w:rPr>
+        <w:t>3</w:t>
+      </w:r>
+      <w:r>
+        <w:rPr>
+          <w:rFonts w:ascii="Consolas" w:eastAsia="Times New Roman" w:hAnsi="Consolas" w:cs="Times New Roman"/>
+          <w:color w:val="D4D4D4"/>
+          <w:sz w:val="21"/>
+          <w:szCs w:val="21"/>
+        </w:rPr>
+        <w:t>)]],</w:t>
+      </w:r>
+    </w:p>
+    <w:p>
+      <w:pPr>
+        <w:shd w:val="clear" w:color="auto" w:fill="1E1E1E"/>
+        <w:spacing w:after="0" w:line="285" w:lineRule="atLeast"/>
+        <w:rPr>
+          <w:rFonts w:ascii="Consolas" w:eastAsia="Times New Roman" w:hAnsi="Consolas" w:cs="Times New Roman"/>
+          <w:color w:val="D4D4D4"/>
+          <w:sz w:val="21"/>
+          <w:szCs w:val="21"/>
+        </w:rPr>
+      </w:pPr>
+      <w:r>
+        <w:rPr>
+          <w:rFonts w:ascii="Consolas" w:eastAsia="Times New Roman" w:hAnsi="Consolas" w:cs="Times New Roman"/>
+          <w:color w:val="D4D4D4"/>
+          <w:sz w:val="21"/>
+          <w:szCs w:val="21"/>
+        </w:rPr>
+        <w:t xml:space="preserve">      </w:t>
+      </w:r>
+      <w:proofErr w:type="spellStart"/>
+      <w:r>
+        <w:rPr>
+          <w:rFonts w:ascii="Consolas" w:eastAsia="Times New Roman" w:hAnsi="Consolas" w:cs="Times New Roman"/>
+          <w:color w:val="9CDCFE"/>
+          <w:sz w:val="21"/>
+          <w:szCs w:val="21"/>
+        </w:rPr>
+        <w:t>lastName</w:t>
+      </w:r>
+      <w:proofErr w:type="spellEnd"/>
+      <w:r>
+        <w:rPr>
+          <w:rFonts w:ascii="Consolas" w:eastAsia="Times New Roman" w:hAnsi="Consolas" w:cs="Times New Roman"/>
+          <w:color w:val="9CDCFE"/>
+          <w:sz w:val="21"/>
+          <w:szCs w:val="21"/>
+        </w:rPr>
+        <w:t>:</w:t>
+      </w:r>
+      <w:r>
+        <w:rPr>
+          <w:rFonts w:ascii="Consolas" w:eastAsia="Times New Roman" w:hAnsi="Consolas" w:cs="Times New Roman"/>
+          <w:color w:val="D4D4D4"/>
+          <w:sz w:val="21"/>
+          <w:szCs w:val="21"/>
+        </w:rPr>
+        <w:t xml:space="preserve"> [</w:t>
+      </w:r>
+      <w:r>
+        <w:rPr>
+          <w:rFonts w:ascii="Consolas" w:eastAsia="Times New Roman" w:hAnsi="Consolas" w:cs="Times New Roman"/>
+          <w:color w:val="CE9178"/>
+          <w:sz w:val="21"/>
+          <w:szCs w:val="21"/>
+        </w:rPr>
+        <w:t>''</w:t>
+      </w:r>
+      <w:r>
+        <w:rPr>
+          <w:rFonts w:ascii="Consolas" w:eastAsia="Times New Roman" w:hAnsi="Consolas" w:cs="Times New Roman"/>
+          <w:color w:val="D4D4D4"/>
+          <w:sz w:val="21"/>
+          <w:szCs w:val="21"/>
+        </w:rPr>
+        <w:t>, [</w:t>
+      </w:r>
+      <w:proofErr w:type="spellStart"/>
+      <w:r>
+        <w:rPr>
+          <w:rFonts w:ascii="Consolas" w:eastAsia="Times New Roman" w:hAnsi="Consolas" w:cs="Times New Roman"/>
+          <w:color w:val="4EC9B0"/>
+          <w:sz w:val="21"/>
+          <w:szCs w:val="21"/>
+        </w:rPr>
+        <w:t>Validators</w:t>
+      </w:r>
+      <w:r>
+        <w:rPr>
+          <w:rFonts w:ascii="Consolas" w:eastAsia="Times New Roman" w:hAnsi="Consolas" w:cs="Times New Roman"/>
+          <w:color w:val="D4D4D4"/>
+          <w:sz w:val="21"/>
+          <w:szCs w:val="21"/>
+        </w:rPr>
+        <w:t>.</w:t>
+      </w:r>
+      <w:r>
+        <w:rPr>
+          <w:rFonts w:ascii="Consolas" w:eastAsia="Times New Roman" w:hAnsi="Consolas" w:cs="Times New Roman"/>
+          <w:color w:val="DCDCAA"/>
+          <w:sz w:val="21"/>
+          <w:szCs w:val="21"/>
+        </w:rPr>
+        <w:t>required</w:t>
+      </w:r>
+      <w:proofErr w:type="spellEnd"/>
+      <w:r>
+        <w:rPr>
+          <w:rFonts w:ascii="Consolas" w:eastAsia="Times New Roman" w:hAnsi="Consolas" w:cs="Times New Roman"/>
+          <w:color w:val="D4D4D4"/>
+          <w:sz w:val="21"/>
+          <w:szCs w:val="21"/>
+        </w:rPr>
+        <w:t xml:space="preserve">, </w:t>
+      </w:r>
+      <w:proofErr w:type="spellStart"/>
+      <w:r>
+        <w:rPr>
+          <w:rFonts w:ascii="Consolas" w:eastAsia="Times New Roman" w:hAnsi="Consolas" w:cs="Times New Roman"/>
+          <w:color w:val="4EC9B0"/>
+          <w:sz w:val="21"/>
+          <w:szCs w:val="21"/>
+        </w:rPr>
+        <w:t>Validators</w:t>
+      </w:r>
+      <w:r>
+        <w:rPr>
+          <w:rFonts w:ascii="Consolas" w:eastAsia="Times New Roman" w:hAnsi="Consolas" w:cs="Times New Roman"/>
+          <w:color w:val="D4D4D4"/>
+          <w:sz w:val="21"/>
+          <w:szCs w:val="21"/>
+        </w:rPr>
+        <w:t>.</w:t>
+      </w:r>
+      <w:r>
+        <w:rPr>
+          <w:rFonts w:ascii="Consolas" w:eastAsia="Times New Roman" w:hAnsi="Consolas" w:cs="Times New Roman"/>
+          <w:color w:val="DCDCAA"/>
+          <w:sz w:val="21"/>
+          <w:szCs w:val="21"/>
+        </w:rPr>
+        <w:t>maxLength</w:t>
+      </w:r>
+      <w:proofErr w:type="spellEnd"/>
+      <w:r>
+        <w:rPr>
+          <w:rFonts w:ascii="Consolas" w:eastAsia="Times New Roman" w:hAnsi="Consolas" w:cs="Times New Roman"/>
+          <w:color w:val="D4D4D4"/>
+          <w:sz w:val="21"/>
+          <w:szCs w:val="21"/>
+        </w:rPr>
+        <w:t>(</w:t>
+      </w:r>
+      <w:r>
+        <w:rPr>
+          <w:rFonts w:ascii="Consolas" w:eastAsia="Times New Roman" w:hAnsi="Consolas" w:cs="Times New Roman"/>
+          <w:color w:val="B5CEA8"/>
+          <w:sz w:val="21"/>
+          <w:szCs w:val="21"/>
+        </w:rPr>
+        <w:t>50</w:t>
+      </w:r>
+      <w:r>
+        <w:rPr>
+          <w:rFonts w:ascii="Consolas" w:eastAsia="Times New Roman" w:hAnsi="Consolas" w:cs="Times New Roman"/>
+          <w:color w:val="D4D4D4"/>
+          <w:sz w:val="21"/>
+          <w:szCs w:val="21"/>
+        </w:rPr>
+        <w:t>)]],</w:t>
+      </w:r>
+    </w:p>
+    <w:p>
+      <w:pPr>
+        <w:shd w:val="clear" w:color="auto" w:fill="1E1E1E"/>
+        <w:spacing w:after="0" w:line="285" w:lineRule="atLeast"/>
+        <w:rPr>
+          <w:rFonts w:ascii="Consolas" w:eastAsia="Times New Roman" w:hAnsi="Consolas" w:cs="Times New Roman"/>
+          <w:color w:val="D4D4D4"/>
+          <w:sz w:val="21"/>
+          <w:szCs w:val="21"/>
+        </w:rPr>
+      </w:pPr>
+      <w:r>
+        <w:rPr>
+          <w:rFonts w:ascii="Consolas" w:eastAsia="Times New Roman" w:hAnsi="Consolas" w:cs="Times New Roman"/>
+          <w:color w:val="D4D4D4"/>
+          <w:sz w:val="21"/>
+          <w:szCs w:val="21"/>
+        </w:rPr>
+        <w:t>    });</w:t>
+      </w:r>
+    </w:p>
+    <w:p>
+      <w:pPr>
+        <w:pStyle w:val="ListParagraph"/>
+        <w:numPr>
+          <w:ilvl w:val="0"/>
+          <w:numId w:val="23"/>
         </w:numPr>
         <w:rPr>
           <w:rFonts w:ascii="Arial" w:hAnsi="Arial" w:cs="Arial"/>
@@ -22074,6 +24095,95 @@
     </w:lvl>
   </w:abstractNum>
   <w:abstractNum w:abstractNumId="8" w15:restartNumberingAfterBreak="0">
+    <w:nsid w:val="2D472595"/>
+    <w:multiLevelType w:val="hybridMultilevel"/>
+    <w:tmpl w:val="47AE6CA6"/>
+    <w:lvl w:ilvl="0" w:tplc="0B7A93E6">
+      <w:start w:val="1"/>
+      <w:numFmt w:val="decimal"/>
+      <w:lvlText w:val="%1."/>
+      <w:lvlJc w:val="left"/>
+      <w:pPr>
+        <w:ind w:left="720" w:hanging="360"/>
+      </w:pPr>
+      <w:rPr>
+        <w:rFonts w:hint="default"/>
+      </w:rPr>
+    </w:lvl>
+    <w:lvl w:ilvl="1" w:tplc="04090019" w:tentative="1">
+      <w:start w:val="1"/>
+      <w:numFmt w:val="lowerLetter"/>
+      <w:lvlText w:val="%2."/>
+      <w:lvlJc w:val="left"/>
+      <w:pPr>
+        <w:ind w:left="1440" w:hanging="360"/>
+      </w:pPr>
+    </w:lvl>
+    <w:lvl w:ilvl="2" w:tplc="0409001B" w:tentative="1">
+      <w:start w:val="1"/>
+      <w:numFmt w:val="lowerRoman"/>
+      <w:lvlText w:val="%3."/>
+      <w:lvlJc w:val="right"/>
+      <w:pPr>
+        <w:ind w:left="2160" w:hanging="180"/>
+      </w:pPr>
+    </w:lvl>
+    <w:lvl w:ilvl="3" w:tplc="0409000F" w:tentative="1">
+      <w:start w:val="1"/>
+      <w:numFmt w:val="decimal"/>
+      <w:lvlText w:val="%4."/>
+      <w:lvlJc w:val="left"/>
+      <w:pPr>
+        <w:ind w:left="2880" w:hanging="360"/>
+      </w:pPr>
+    </w:lvl>
+    <w:lvl w:ilvl="4" w:tplc="04090019" w:tentative="1">
+      <w:start w:val="1"/>
+      <w:numFmt w:val="lowerLetter"/>
+      <w:lvlText w:val="%5."/>
+      <w:lvlJc w:val="left"/>
+      <w:pPr>
+        <w:ind w:left="3600" w:hanging="360"/>
+      </w:pPr>
+    </w:lvl>
+    <w:lvl w:ilvl="5" w:tplc="0409001B" w:tentative="1">
+      <w:start w:val="1"/>
+      <w:numFmt w:val="lowerRoman"/>
+      <w:lvlText w:val="%6."/>
+      <w:lvlJc w:val="right"/>
+      <w:pPr>
+        <w:ind w:left="4320" w:hanging="180"/>
+      </w:pPr>
+    </w:lvl>
+    <w:lvl w:ilvl="6" w:tplc="0409000F" w:tentative="1">
+      <w:start w:val="1"/>
+      <w:numFmt w:val="decimal"/>
+      <w:lvlText w:val="%7."/>
+      <w:lvlJc w:val="left"/>
+      <w:pPr>
+        <w:ind w:left="5040" w:hanging="360"/>
+      </w:pPr>
+    </w:lvl>
+    <w:lvl w:ilvl="7" w:tplc="04090019" w:tentative="1">
+      <w:start w:val="1"/>
+      <w:numFmt w:val="lowerLetter"/>
+      <w:lvlText w:val="%8."/>
+      <w:lvlJc w:val="left"/>
+      <w:pPr>
+        <w:ind w:left="5760" w:hanging="360"/>
+      </w:pPr>
+    </w:lvl>
+    <w:lvl w:ilvl="8" w:tplc="0409001B" w:tentative="1">
+      <w:start w:val="1"/>
+      <w:numFmt w:val="lowerRoman"/>
+      <w:lvlText w:val="%9."/>
+      <w:lvlJc w:val="right"/>
+      <w:pPr>
+        <w:ind w:left="6480" w:hanging="180"/>
+      </w:pPr>
+    </w:lvl>
+  </w:abstractNum>
+  <w:abstractNum w:abstractNumId="9" w15:restartNumberingAfterBreak="0">
     <w:nsid w:val="2FED6186"/>
     <w:multiLevelType w:val="hybridMultilevel"/>
     <w:tmpl w:val="B0C87A3A"/>
@@ -22163,7 +24273,7 @@
       </w:pPr>
     </w:lvl>
   </w:abstractNum>
-  <w:abstractNum w:abstractNumId="9" w15:restartNumberingAfterBreak="0">
+  <w:abstractNum w:abstractNumId="10" w15:restartNumberingAfterBreak="0">
     <w:nsid w:val="3B207288"/>
     <w:multiLevelType w:val="hybridMultilevel"/>
     <w:tmpl w:val="A8705B2E"/>
@@ -22252,7 +24362,7 @@
       </w:pPr>
     </w:lvl>
   </w:abstractNum>
-  <w:abstractNum w:abstractNumId="10" w15:restartNumberingAfterBreak="0">
+  <w:abstractNum w:abstractNumId="11" w15:restartNumberingAfterBreak="0">
     <w:nsid w:val="44AF2B11"/>
     <w:multiLevelType w:val="hybridMultilevel"/>
     <w:tmpl w:val="ACBC3618"/>
@@ -22341,7 +24451,7 @@
       </w:pPr>
     </w:lvl>
   </w:abstractNum>
-  <w:abstractNum w:abstractNumId="11" w15:restartNumberingAfterBreak="0">
+  <w:abstractNum w:abstractNumId="12" w15:restartNumberingAfterBreak="0">
     <w:nsid w:val="45A34A87"/>
     <w:multiLevelType w:val="hybridMultilevel"/>
     <w:tmpl w:val="DC705610"/>
@@ -22430,7 +24540,7 @@
       </w:pPr>
     </w:lvl>
   </w:abstractNum>
-  <w:abstractNum w:abstractNumId="12" w15:restartNumberingAfterBreak="0">
+  <w:abstractNum w:abstractNumId="13" w15:restartNumberingAfterBreak="0">
     <w:nsid w:val="45C7159F"/>
     <w:multiLevelType w:val="hybridMultilevel"/>
     <w:tmpl w:val="2FB0B88C"/>
@@ -22519,7 +24629,7 @@
       </w:pPr>
     </w:lvl>
   </w:abstractNum>
-  <w:abstractNum w:abstractNumId="13" w15:restartNumberingAfterBreak="0">
+  <w:abstractNum w:abstractNumId="14" w15:restartNumberingAfterBreak="0">
     <w:nsid w:val="472C357B"/>
     <w:multiLevelType w:val="hybridMultilevel"/>
     <w:tmpl w:val="45505C24"/>
@@ -22608,7 +24718,7 @@
       </w:pPr>
     </w:lvl>
   </w:abstractNum>
-  <w:abstractNum w:abstractNumId="14" w15:restartNumberingAfterBreak="0">
+  <w:abstractNum w:abstractNumId="15" w15:restartNumberingAfterBreak="0">
     <w:nsid w:val="56901B97"/>
     <w:multiLevelType w:val="hybridMultilevel"/>
     <w:tmpl w:val="7DC8F416"/>
@@ -22697,7 +24807,7 @@
       </w:pPr>
     </w:lvl>
   </w:abstractNum>
-  <w:abstractNum w:abstractNumId="15" w15:restartNumberingAfterBreak="0">
+  <w:abstractNum w:abstractNumId="16" w15:restartNumberingAfterBreak="0">
     <w:nsid w:val="5E971A03"/>
     <w:multiLevelType w:val="hybridMultilevel"/>
     <w:tmpl w:val="E932BF4C"/>
@@ -22786,7 +24896,7 @@
       </w:pPr>
     </w:lvl>
   </w:abstractNum>
-  <w:abstractNum w:abstractNumId="16" w15:restartNumberingAfterBreak="0">
+  <w:abstractNum w:abstractNumId="17" w15:restartNumberingAfterBreak="0">
     <w:nsid w:val="62EB0D2E"/>
     <w:multiLevelType w:val="hybridMultilevel"/>
     <w:tmpl w:val="45505C24"/>
@@ -22875,7 +24985,7 @@
       </w:pPr>
     </w:lvl>
   </w:abstractNum>
-  <w:abstractNum w:abstractNumId="17" w15:restartNumberingAfterBreak="0">
+  <w:abstractNum w:abstractNumId="18" w15:restartNumberingAfterBreak="0">
     <w:nsid w:val="6C9E3214"/>
     <w:multiLevelType w:val="hybridMultilevel"/>
     <w:tmpl w:val="E78EC30E"/>
@@ -22964,7 +25074,7 @@
       </w:pPr>
     </w:lvl>
   </w:abstractNum>
-  <w:abstractNum w:abstractNumId="18" w15:restartNumberingAfterBreak="0">
+  <w:abstractNum w:abstractNumId="19" w15:restartNumberingAfterBreak="0">
     <w:nsid w:val="709E33C9"/>
     <w:multiLevelType w:val="hybridMultilevel"/>
     <w:tmpl w:val="2E94496C"/>
@@ -23053,7 +25163,7 @@
       </w:pPr>
     </w:lvl>
   </w:abstractNum>
-  <w:abstractNum w:abstractNumId="19" w15:restartNumberingAfterBreak="0">
+  <w:abstractNum w:abstractNumId="20" w15:restartNumberingAfterBreak="0">
     <w:nsid w:val="7138407C"/>
     <w:multiLevelType w:val="hybridMultilevel"/>
     <w:tmpl w:val="CFE4EEF0"/>
@@ -23142,7 +25252,7 @@
       </w:pPr>
     </w:lvl>
   </w:abstractNum>
-  <w:abstractNum w:abstractNumId="20" w15:restartNumberingAfterBreak="0">
+  <w:abstractNum w:abstractNumId="21" w15:restartNumberingAfterBreak="0">
     <w:nsid w:val="7CA21C85"/>
     <w:multiLevelType w:val="hybridMultilevel"/>
     <w:tmpl w:val="45505C24"/>
@@ -23231,7 +25341,7 @@
       </w:pPr>
     </w:lvl>
   </w:abstractNum>
-  <w:abstractNum w:abstractNumId="21" w15:restartNumberingAfterBreak="0">
+  <w:abstractNum w:abstractNumId="22" w15:restartNumberingAfterBreak="0">
     <w:nsid w:val="7F0F390A"/>
     <w:multiLevelType w:val="hybridMultilevel"/>
     <w:tmpl w:val="BF4C615E"/>
@@ -23324,13 +25434,13 @@
     <w:abstractNumId w:val="1"/>
   </w:num>
   <w:num w:numId="2" w16cid:durableId="1570578316">
-    <w:abstractNumId w:val="16"/>
+    <w:abstractNumId w:val="17"/>
   </w:num>
   <w:num w:numId="3" w16cid:durableId="1758674771">
-    <w:abstractNumId w:val="13"/>
+    <w:abstractNumId w:val="14"/>
   </w:num>
   <w:num w:numId="4" w16cid:durableId="1521698716">
-    <w:abstractNumId w:val="20"/>
+    <w:abstractNumId w:val="21"/>
   </w:num>
   <w:num w:numId="5" w16cid:durableId="1811095669">
     <w:abstractNumId w:val="4"/>
@@ -23339,52 +25449,55 @@
     <w:abstractNumId w:val="2"/>
   </w:num>
   <w:num w:numId="7" w16cid:durableId="513612110">
-    <w:abstractNumId w:val="17"/>
+    <w:abstractNumId w:val="18"/>
   </w:num>
   <w:num w:numId="8" w16cid:durableId="1371882808">
-    <w:abstractNumId w:val="14"/>
+    <w:abstractNumId w:val="15"/>
   </w:num>
   <w:num w:numId="9" w16cid:durableId="1578051877">
-    <w:abstractNumId w:val="15"/>
+    <w:abstractNumId w:val="16"/>
   </w:num>
   <w:num w:numId="10" w16cid:durableId="831990925">
     <w:abstractNumId w:val="3"/>
   </w:num>
   <w:num w:numId="11" w16cid:durableId="1978685065">
+    <w:abstractNumId w:val="12"/>
+  </w:num>
+  <w:num w:numId="12" w16cid:durableId="1058816916">
     <w:abstractNumId w:val="11"/>
   </w:num>
-  <w:num w:numId="12" w16cid:durableId="1058816916">
-    <w:abstractNumId w:val="10"/>
-  </w:num>
   <w:num w:numId="13" w16cid:durableId="1072653816">
-    <w:abstractNumId w:val="18"/>
+    <w:abstractNumId w:val="19"/>
   </w:num>
   <w:num w:numId="14" w16cid:durableId="1951626158">
     <w:abstractNumId w:val="5"/>
   </w:num>
   <w:num w:numId="15" w16cid:durableId="472646641">
-    <w:abstractNumId w:val="21"/>
+    <w:abstractNumId w:val="22"/>
   </w:num>
   <w:num w:numId="16" w16cid:durableId="157235324">
     <w:abstractNumId w:val="7"/>
   </w:num>
   <w:num w:numId="17" w16cid:durableId="720592752">
-    <w:abstractNumId w:val="8"/>
+    <w:abstractNumId w:val="9"/>
   </w:num>
   <w:num w:numId="18" w16cid:durableId="409081252">
     <w:abstractNumId w:val="0"/>
   </w:num>
   <w:num w:numId="19" w16cid:durableId="915213980">
-    <w:abstractNumId w:val="12"/>
+    <w:abstractNumId w:val="13"/>
   </w:num>
   <w:num w:numId="20" w16cid:durableId="214045569">
-    <w:abstractNumId w:val="9"/>
+    <w:abstractNumId w:val="10"/>
   </w:num>
   <w:num w:numId="21" w16cid:durableId="816728173">
-    <w:abstractNumId w:val="19"/>
+    <w:abstractNumId w:val="20"/>
   </w:num>
   <w:num w:numId="22" w16cid:durableId="1708874393">
     <w:abstractNumId w:val="6"/>
+  </w:num>
+  <w:num w:numId="23" w16cid:durableId="312296048">
+    <w:abstractNumId w:val="8"/>
   </w:num>
 </w:numbering>
 </file>

</xml_diff>